<commit_message>
complete policy iteration part in code
</commit_message>
<xml_diff>
--- a/HW3_winter23-24-Hebrew.docx
+++ b/HW3_winter23-24-Hebrew.docx
@@ -1274,7 +1274,7 @@
                 <pic:pic xmlns:pic="http://schemas.openxmlformats.org/drawingml/2006/picture">
                   <pic:nvPicPr>
                     <pic:cNvPr id="0" name="Picture 4" descr="Writing Hand on Apple ">
-                      <a:hlinkClick r:id="rId8"/>
+                      <a:hlinkClick r:id="rId10"/>
                     </pic:cNvPr>
                     <pic:cNvPicPr>
                       <a:picLocks noChangeArrowheads="1"/>
@@ -14899,7 +14899,7 @@
         <w:spacing w:after="160" w:line="360" w:lineRule="auto"/>
         <w:ind w:left="1080"/>
         <w:rPr>
-          <w:rFonts w:asciiTheme="majorHAnsi" w:eastAsiaTheme="minorEastAsia" w:hAnsiTheme="majorHAnsi" w:cstheme="majorHAnsi" w:hint="cs"/>
+          <w:rFonts w:asciiTheme="majorHAnsi" w:eastAsiaTheme="minorEastAsia" w:hAnsiTheme="majorHAnsi" w:cstheme="majorHAnsi"/>
           <w:b/>
           <w:bCs/>
           <w:rtl/>
@@ -15038,6 +15038,37 @@
           </w14:textOutline>
         </w:rPr>
         <w:t>TODO</w:t>
+      </w:r>
+    </w:p>
+    <w:p>
+      <w:pPr>
+        <w:pStyle w:val="a5"/>
+        <w:bidi/>
+        <w:spacing w:after="160" w:line="360" w:lineRule="auto"/>
+        <w:ind w:left="1080"/>
+        <w:rPr>
+          <w:rFonts w:asciiTheme="majorHAnsi" w:eastAsiaTheme="minorEastAsia" w:hAnsiTheme="majorHAnsi" w:cstheme="majorHAnsi"/>
+          <w:b/>
+          <w:bCs/>
+        </w:rPr>
+      </w:pPr>
+      <w:r>
+        <w:rPr>
+          <w:rFonts w:asciiTheme="majorHAnsi" w:hAnsiTheme="majorHAnsi" w:cstheme="majorHAnsi" w:hint="cs"/>
+          <w:b/>
+          <w:bCs/>
+          <w:rtl/>
+          <w14:textOutline w14:w="9525" w14:cap="rnd" w14:cmpd="sng" w14:algn="ctr">
+            <w14:solidFill>
+              <w14:schemeClr w14:val="accent4">
+                <w14:lumMod w14:val="75000"/>
+              </w14:schemeClr>
+            </w14:solidFill>
+            <w14:prstDash w14:val="solid"/>
+            <w14:bevel/>
+          </w14:textOutline>
+        </w:rPr>
+        <w:t>מימשנו</w:t>
       </w:r>
     </w:p>
     <w:p>
@@ -15215,6 +15246,7 @@
           <w:rFonts w:asciiTheme="majorHAnsi" w:hAnsiTheme="majorHAnsi" w:cstheme="majorHAnsi" w:hint="cs"/>
           <w:rtl/>
         </w:rPr>
+        <w:lastRenderedPageBreak/>
         <w:t>הפונקציה מחזירה את מספר המדיניות (</w:t>
       </w:r>
       <w:r>
@@ -16021,7 +16053,7 @@
             <wp:extent cx="156845" cy="156845"/>
             <wp:effectExtent l="0" t="0" r="0" b="0"/>
             <wp:docPr id="506548261" name="Picture 3" descr="Writing Hand on Apple ">
-              <a:hlinkClick xmlns:a="http://schemas.openxmlformats.org/drawingml/2006/main" r:id="rId8"/>
+              <a:hlinkClick xmlns:a="http://schemas.openxmlformats.org/drawingml/2006/main" r:id="rId10"/>
             </wp:docPr>
             <wp:cNvGraphicFramePr>
               <a:graphicFrameLocks xmlns:a="http://schemas.openxmlformats.org/drawingml/2006/main" noChangeAspect="1"/>
@@ -18196,7 +18228,6 @@
           <w:bCs/>
           <w:rtl/>
         </w:rPr>
-        <w:lastRenderedPageBreak/>
         <w:t>הדוגמה תסווג כחיובית</w:t>
       </w:r>
     </w:p>
@@ -26517,7 +26548,7 @@
       <w:pPr>
         <w:bidi/>
         <w:rPr>
-          <w:rFonts w:asciiTheme="majorHAnsi" w:hAnsiTheme="majorHAnsi" w:cstheme="majorHAnsi" w:hint="cs"/>
+          <w:rFonts w:asciiTheme="majorHAnsi" w:hAnsiTheme="majorHAnsi" w:cstheme="majorHAnsi"/>
           <w:rtl/>
         </w:rPr>
       </w:pPr>
@@ -29017,7 +29048,7 @@
           <w:noProof/>
         </w:rPr>
         <w:drawing>
-          <wp:anchor distT="0" distB="0" distL="114300" distR="114300" simplePos="0" relativeHeight="251677696" behindDoc="1" locked="0" layoutInCell="1" allowOverlap="1" wp14:anchorId="3384E81B" wp14:editId="4500B355">
+          <wp:anchor distT="0" distB="0" distL="114300" distR="114300" simplePos="0" relativeHeight="251677696" behindDoc="1" locked="0" layoutInCell="1" allowOverlap="1" wp14:anchorId="3384E81B" wp14:editId="33CB0AF2">
             <wp:simplePos x="0" y="0"/>
             <wp:positionH relativeFrom="column">
               <wp:posOffset>1101304</wp:posOffset>
@@ -29048,7 +29079,7 @@
                 <pic:pic xmlns:pic="http://schemas.openxmlformats.org/drawingml/2006/picture">
                   <pic:nvPicPr>
                     <pic:cNvPr id="0" name="Picture 12" descr="Writing Hand on Apple ">
-                      <a:hlinkClick r:id="rId10"/>
+                      <a:hlinkClick r:id="rId8"/>
                     </pic:cNvPr>
                     <pic:cNvPicPr>
                       <a:picLocks noChangeAspect="1" noChangeArrowheads="1"/>
@@ -29177,7 +29208,7 @@
         <w:bidi/>
         <w:ind w:left="1440"/>
         <w:rPr>
-          <w:rFonts w:asciiTheme="majorHAnsi" w:hAnsiTheme="majorHAnsi" w:cstheme="majorHAnsi" w:hint="cs"/>
+          <w:rFonts w:asciiTheme="majorHAnsi" w:hAnsiTheme="majorHAnsi" w:cstheme="majorHAnsi"/>
           <w:b/>
           <w:bCs/>
         </w:rPr>
@@ -29303,7 +29334,7 @@
           <w:rtl/>
         </w:rPr>
         <w:drawing>
-          <wp:anchor distT="0" distB="0" distL="114300" distR="114300" simplePos="0" relativeHeight="251678720" behindDoc="1" locked="0" layoutInCell="1" allowOverlap="1" wp14:anchorId="0CC91599" wp14:editId="5955A0A5">
+          <wp:anchor distT="0" distB="0" distL="114300" distR="114300" simplePos="0" relativeHeight="251678720" behindDoc="1" locked="0" layoutInCell="1" allowOverlap="1" wp14:anchorId="0CC91599" wp14:editId="2BD8B601">
             <wp:simplePos x="0" y="0"/>
             <wp:positionH relativeFrom="column">
               <wp:posOffset>5412105</wp:posOffset>
@@ -29324,7 +29355,7 @@
               </wp:wrapPolygon>
             </wp:wrapTight>
             <wp:docPr id="10" name="Picture 10" descr="Writing Hand on Apple ">
-              <a:hlinkClick xmlns:a="http://schemas.openxmlformats.org/drawingml/2006/main" r:id="rId10"/>
+              <a:hlinkClick xmlns:a="http://schemas.openxmlformats.org/drawingml/2006/main" r:id="rId8"/>
             </wp:docPr>
             <wp:cNvGraphicFramePr>
               <a:graphicFrameLocks xmlns:a="http://schemas.openxmlformats.org/drawingml/2006/main" noChangeAspect="1"/>
@@ -29334,7 +29365,7 @@
                 <pic:pic xmlns:pic="http://schemas.openxmlformats.org/drawingml/2006/picture">
                   <pic:nvPicPr>
                     <pic:cNvPr id="0" name="Picture 13" descr="Writing Hand on Apple ">
-                      <a:hlinkClick r:id="rId10"/>
+                      <a:hlinkClick r:id="rId8"/>
                     </pic:cNvPr>
                     <pic:cNvPicPr>
                       <a:picLocks noChangeAspect="1" noChangeArrowheads="1"/>
@@ -29389,7 +29420,7 @@
         <w:bidi/>
         <w:ind w:left="1440"/>
         <w:rPr>
-          <w:rFonts w:asciiTheme="majorHAnsi" w:hAnsiTheme="majorHAnsi" w:cstheme="majorHAnsi" w:hint="cs"/>
+          <w:rFonts w:asciiTheme="majorHAnsi" w:hAnsiTheme="majorHAnsi" w:cstheme="majorHAnsi"/>
           <w:b/>
           <w:bCs/>
           <w:rtl/>
@@ -30119,7 +30150,7 @@
           <w:noProof/>
         </w:rPr>
         <w:drawing>
-          <wp:anchor distT="0" distB="0" distL="114300" distR="114300" simplePos="0" relativeHeight="251679744" behindDoc="1" locked="0" layoutInCell="1" allowOverlap="1" wp14:anchorId="194E547E" wp14:editId="770A185D">
+          <wp:anchor distT="0" distB="0" distL="114300" distR="114300" simplePos="0" relativeHeight="251679744" behindDoc="1" locked="0" layoutInCell="1" allowOverlap="1" wp14:anchorId="194E547E" wp14:editId="5AD4AC09">
             <wp:simplePos x="0" y="0"/>
             <wp:positionH relativeFrom="column">
               <wp:posOffset>5700395</wp:posOffset>
@@ -30335,7 +30366,7 @@
           <w:noProof/>
         </w:rPr>
         <w:drawing>
-          <wp:anchor distT="0" distB="0" distL="114300" distR="114300" simplePos="0" relativeHeight="251680768" behindDoc="1" locked="0" layoutInCell="1" allowOverlap="1" wp14:anchorId="6D0C2B4E" wp14:editId="64CBBC77">
+          <wp:anchor distT="0" distB="0" distL="114300" distR="114300" simplePos="0" relativeHeight="251680768" behindDoc="1" locked="0" layoutInCell="1" allowOverlap="1" wp14:anchorId="6D0C2B4E" wp14:editId="77678E8D">
             <wp:simplePos x="0" y="0"/>
             <wp:positionH relativeFrom="column">
               <wp:posOffset>5695315</wp:posOffset>
@@ -30451,7 +30482,7 @@
           <w:noProof/>
         </w:rPr>
         <w:drawing>
-          <wp:anchor distT="0" distB="0" distL="114300" distR="114300" simplePos="0" relativeHeight="251682816" behindDoc="1" locked="0" layoutInCell="1" allowOverlap="1" wp14:anchorId="187DBFEF" wp14:editId="19DD95E2">
+          <wp:anchor distT="0" distB="0" distL="114300" distR="114300" simplePos="0" relativeHeight="251682816" behindDoc="1" locked="0" layoutInCell="1" allowOverlap="1" wp14:anchorId="187DBFEF" wp14:editId="729C75FE">
             <wp:simplePos x="0" y="0"/>
             <wp:positionH relativeFrom="column">
               <wp:posOffset>5357495</wp:posOffset>
@@ -30472,7 +30503,7 @@
               </wp:wrapPolygon>
             </wp:wrapTight>
             <wp:docPr id="2" name="Picture 2" descr="Writing Hand on Apple ">
-              <a:hlinkClick xmlns:a="http://schemas.openxmlformats.org/drawingml/2006/main" r:id="rId10"/>
+              <a:hlinkClick xmlns:a="http://schemas.openxmlformats.org/drawingml/2006/main" r:id="rId20"/>
             </wp:docPr>
             <wp:cNvGraphicFramePr>
               <a:graphicFrameLocks xmlns:a="http://schemas.openxmlformats.org/drawingml/2006/main" noChangeAspect="1"/>
@@ -30482,7 +30513,7 @@
                 <pic:pic xmlns:pic="http://schemas.openxmlformats.org/drawingml/2006/picture">
                   <pic:nvPicPr>
                     <pic:cNvPr id="0" name="Picture 15" descr="Writing Hand on Apple ">
-                      <a:hlinkClick r:id="rId10"/>
+                      <a:hlinkClick r:id="rId20"/>
                     </pic:cNvPr>
                     <pic:cNvPicPr>
                       <a:picLocks noChangeAspect="1" noChangeArrowheads="1"/>
@@ -33975,7 +34006,7 @@
           <w:lang w:val="he-IL"/>
         </w:rPr>
         <w:drawing>
-          <wp:inline distT="0" distB="0" distL="0" distR="0" wp14:anchorId="19130147" wp14:editId="2D5E688C">
+          <wp:inline distT="0" distB="0" distL="0" distR="0" wp14:anchorId="19130147" wp14:editId="1ADEDBA1">
             <wp:extent cx="1694180" cy="2731770"/>
             <wp:effectExtent l="0" t="0" r="1270" b="0"/>
             <wp:docPr id="1876965979" name="תמונה 5"/>

</xml_diff>

<commit_message>
complete ID wet part
</commit_message>
<xml_diff>
--- a/HW3_winter23-24-Hebrew.docx
+++ b/HW3_winter23-24-Hebrew.docx
@@ -4,7 +4,7 @@
   <w:body>
     <w:p>
       <w:pPr>
-        <w:pStyle w:val="Title"/>
+        <w:pStyle w:val="a3"/>
         <w:bidi/>
         <w:jc w:val="center"/>
         <w:rPr>
@@ -122,7 +122,7 @@
     </w:p>
     <w:p>
       <w:pPr>
-        <w:pStyle w:val="Heading1"/>
+        <w:pStyle w:val="1"/>
         <w:bidi/>
         <w:rPr>
           <w:rFonts w:cstheme="majorHAnsi"/>
@@ -142,7 +142,7 @@
     </w:p>
     <w:p>
       <w:pPr>
-        <w:pStyle w:val="ListParagraph"/>
+        <w:pStyle w:val="a5"/>
         <w:numPr>
           <w:ilvl w:val="0"/>
           <w:numId w:val="1"/>
@@ -304,7 +304,7 @@
     </w:p>
     <w:p>
       <w:pPr>
-        <w:pStyle w:val="ListParagraph"/>
+        <w:pStyle w:val="a5"/>
         <w:numPr>
           <w:ilvl w:val="0"/>
           <w:numId w:val="1"/>
@@ -347,7 +347,7 @@
     </w:p>
     <w:p>
       <w:pPr>
-        <w:pStyle w:val="ListParagraph"/>
+        <w:pStyle w:val="a5"/>
         <w:numPr>
           <w:ilvl w:val="0"/>
           <w:numId w:val="1"/>
@@ -395,7 +395,7 @@
     </w:p>
     <w:p>
       <w:pPr>
-        <w:pStyle w:val="ListParagraph"/>
+        <w:pStyle w:val="a5"/>
         <w:numPr>
           <w:ilvl w:val="0"/>
           <w:numId w:val="1"/>
@@ -426,7 +426,7 @@
     </w:p>
     <w:p>
       <w:pPr>
-        <w:pStyle w:val="ListParagraph"/>
+        <w:pStyle w:val="a5"/>
         <w:numPr>
           <w:ilvl w:val="0"/>
           <w:numId w:val="1"/>
@@ -482,7 +482,7 @@
     </w:p>
     <w:p>
       <w:pPr>
-        <w:pStyle w:val="ListParagraph"/>
+        <w:pStyle w:val="a5"/>
         <w:numPr>
           <w:ilvl w:val="0"/>
           <w:numId w:val="1"/>
@@ -543,7 +543,7 @@
     </w:p>
     <w:p>
       <w:pPr>
-        <w:pStyle w:val="ListParagraph"/>
+        <w:pStyle w:val="a5"/>
         <w:numPr>
           <w:ilvl w:val="0"/>
           <w:numId w:val="1"/>
@@ -574,7 +574,7 @@
     </w:p>
     <w:p>
       <w:pPr>
-        <w:pStyle w:val="ListParagraph"/>
+        <w:pStyle w:val="a5"/>
         <w:numPr>
           <w:ilvl w:val="0"/>
           <w:numId w:val="1"/>
@@ -612,7 +612,7 @@
     </w:p>
     <w:p>
       <w:pPr>
-        <w:pStyle w:val="ListParagraph"/>
+        <w:pStyle w:val="a5"/>
         <w:numPr>
           <w:ilvl w:val="0"/>
           <w:numId w:val="1"/>
@@ -643,7 +643,7 @@
     </w:p>
     <w:p>
       <w:pPr>
-        <w:pStyle w:val="ListParagraph"/>
+        <w:pStyle w:val="a5"/>
         <w:numPr>
           <w:ilvl w:val="0"/>
           <w:numId w:val="1"/>
@@ -730,7 +730,7 @@
     </w:p>
     <w:p>
       <w:pPr>
-        <w:pStyle w:val="ListParagraph"/>
+        <w:pStyle w:val="a5"/>
         <w:numPr>
           <w:ilvl w:val="0"/>
           <w:numId w:val="1"/>
@@ -773,7 +773,7 @@
     </w:p>
     <w:p>
       <w:pPr>
-        <w:pStyle w:val="ListParagraph"/>
+        <w:pStyle w:val="a5"/>
         <w:numPr>
           <w:ilvl w:val="0"/>
           <w:numId w:val="1"/>
@@ -1334,7 +1334,7 @@
                 <pic:pic xmlns:pic="http://schemas.openxmlformats.org/drawingml/2006/picture">
                   <pic:nvPicPr>
                     <pic:cNvPr id="0" name="Picture 4" descr="Writing Hand on Apple ">
-                      <a:hlinkClick r:id="rId10"/>
+                      <a:hlinkClick r:id="rId8"/>
                     </pic:cNvPr>
                     <pic:cNvPicPr>
                       <a:picLocks noChangeArrowheads="1"/>
@@ -1375,7 +1375,7 @@
     </w:p>
     <w:p>
       <w:pPr>
-        <w:pStyle w:val="ListParagraph"/>
+        <w:pStyle w:val="a5"/>
         <w:numPr>
           <w:ilvl w:val="0"/>
           <w:numId w:val="12"/>
@@ -1726,7 +1726,7 @@
     </w:p>
     <w:p>
       <w:pPr>
-        <w:pStyle w:val="ListParagraph"/>
+        <w:pStyle w:val="a5"/>
         <w:numPr>
           <w:ilvl w:val="0"/>
           <w:numId w:val="13"/>
@@ -1803,7 +1803,7 @@
     </w:p>
     <w:p>
       <w:pPr>
-        <w:pStyle w:val="ListParagraph"/>
+        <w:pStyle w:val="a5"/>
         <w:bidi/>
         <w:spacing w:after="160" w:line="360" w:lineRule="auto"/>
         <w:ind w:left="1080"/>
@@ -2148,7 +2148,7 @@
     </w:p>
     <w:p>
       <w:pPr>
-        <w:pStyle w:val="ListParagraph"/>
+        <w:pStyle w:val="a5"/>
         <w:bidi/>
         <w:spacing w:after="160" w:line="360" w:lineRule="auto"/>
         <w:ind w:left="1080"/>
@@ -2161,7 +2161,7 @@
     </w:p>
     <w:p>
       <w:pPr>
-        <w:pStyle w:val="ListParagraph"/>
+        <w:pStyle w:val="a5"/>
         <w:numPr>
           <w:ilvl w:val="0"/>
           <w:numId w:val="13"/>
@@ -2231,7 +2231,7 @@
     </w:p>
     <w:p>
       <w:pPr>
-        <w:pStyle w:val="ListParagraph"/>
+        <w:pStyle w:val="a5"/>
         <w:bidi/>
         <w:spacing w:after="160" w:line="360" w:lineRule="auto"/>
         <w:ind w:left="1080"/>
@@ -2741,7 +2741,7 @@
     </w:p>
     <w:p>
       <w:pPr>
-        <w:pStyle w:val="ListParagraph"/>
+        <w:pStyle w:val="a5"/>
         <w:numPr>
           <w:ilvl w:val="0"/>
           <w:numId w:val="13"/>
@@ -2810,7 +2810,7 @@
     </w:p>
     <w:p>
       <w:pPr>
-        <w:pStyle w:val="ListParagraph"/>
+        <w:pStyle w:val="a5"/>
         <w:bidi/>
         <w:spacing w:after="160" w:line="360" w:lineRule="auto"/>
         <w:ind w:left="1080"/>
@@ -2839,7 +2839,7 @@
     </w:p>
     <w:p>
       <w:pPr>
-        <w:pStyle w:val="ListParagraph"/>
+        <w:pStyle w:val="a5"/>
         <w:bidi/>
         <w:spacing w:after="160" w:line="360" w:lineRule="auto"/>
         <w:ind w:left="1080"/>
@@ -2904,7 +2904,7 @@
     </w:p>
     <w:p>
       <w:pPr>
-        <w:pStyle w:val="ListParagraph"/>
+        <w:pStyle w:val="a5"/>
         <w:bidi/>
         <w:spacing w:after="160" w:line="360" w:lineRule="auto"/>
         <w:ind w:left="1080"/>
@@ -2935,7 +2935,7 @@
     </w:p>
     <w:p>
       <w:pPr>
-        <w:pStyle w:val="ListParagraph"/>
+        <w:pStyle w:val="a5"/>
         <w:bidi/>
         <w:spacing w:after="160" w:line="360" w:lineRule="auto"/>
         <w:ind w:left="1080"/>
@@ -3311,7 +3311,7 @@
     </w:p>
     <w:p>
       <w:pPr>
-        <w:pStyle w:val="ListParagraph"/>
+        <w:pStyle w:val="a5"/>
         <w:bidi/>
         <w:spacing w:after="160" w:line="360" w:lineRule="auto"/>
         <w:ind w:left="1080"/>
@@ -3540,7 +3540,7 @@
     </w:p>
     <w:p>
       <w:pPr>
-        <w:pStyle w:val="ListParagraph"/>
+        <w:pStyle w:val="a5"/>
         <w:bidi/>
         <w:spacing w:after="160" w:line="360" w:lineRule="auto"/>
         <w:ind w:left="1080"/>
@@ -3623,7 +3623,7 @@
     </w:p>
     <w:p>
       <w:pPr>
-        <w:pStyle w:val="ListParagraph"/>
+        <w:pStyle w:val="a5"/>
         <w:bidi/>
         <w:spacing w:after="160" w:line="360" w:lineRule="auto"/>
         <w:ind w:left="1080"/>
@@ -3660,7 +3660,7 @@
     </w:p>
     <w:p>
       <w:pPr>
-        <w:pStyle w:val="ListParagraph"/>
+        <w:pStyle w:val="a5"/>
         <w:bidi/>
         <w:spacing w:after="160" w:line="360" w:lineRule="auto"/>
         <w:ind w:left="1080"/>
@@ -3673,7 +3673,7 @@
     </w:p>
     <w:p>
       <w:pPr>
-        <w:pStyle w:val="ListParagraph"/>
+        <w:pStyle w:val="a5"/>
         <w:numPr>
           <w:ilvl w:val="0"/>
           <w:numId w:val="13"/>
@@ -3742,7 +3742,7 @@
     </w:p>
     <w:p>
       <w:pPr>
-        <w:pStyle w:val="ListParagraph"/>
+        <w:pStyle w:val="a5"/>
         <w:bidi/>
         <w:spacing w:after="160" w:line="360" w:lineRule="auto"/>
         <w:ind w:left="1080"/>
@@ -3769,7 +3769,7 @@
     </w:p>
     <w:p>
       <w:pPr>
-        <w:pStyle w:val="ListParagraph"/>
+        <w:pStyle w:val="a5"/>
         <w:bidi/>
         <w:spacing w:after="160" w:line="360" w:lineRule="auto"/>
         <w:ind w:left="1080"/>
@@ -3831,7 +3831,7 @@
     </w:p>
     <w:p>
       <w:pPr>
-        <w:pStyle w:val="ListParagraph"/>
+        <w:pStyle w:val="a5"/>
         <w:bidi/>
         <w:spacing w:after="160" w:line="360" w:lineRule="auto"/>
         <w:ind w:left="1080"/>
@@ -3865,7 +3865,7 @@
     </w:p>
     <w:p>
       <w:pPr>
-        <w:pStyle w:val="ListParagraph"/>
+        <w:pStyle w:val="a5"/>
         <w:bidi/>
         <w:spacing w:after="160" w:line="360" w:lineRule="auto"/>
         <w:ind w:left="1080"/>
@@ -3895,7 +3895,7 @@
     </w:p>
     <w:p>
       <w:pPr>
-        <w:pStyle w:val="ListParagraph"/>
+        <w:pStyle w:val="a5"/>
         <w:bidi/>
         <w:spacing w:after="160" w:line="360" w:lineRule="auto"/>
         <w:ind w:left="1080"/>
@@ -4494,7 +4494,7 @@
     </w:p>
     <w:p>
       <w:pPr>
-        <w:pStyle w:val="ListParagraph"/>
+        <w:pStyle w:val="a5"/>
         <w:bidi/>
         <w:spacing w:after="160" w:line="360" w:lineRule="auto"/>
         <w:ind w:left="1080"/>
@@ -4867,7 +4867,7 @@
     </w:p>
     <w:p>
       <w:pPr>
-        <w:pStyle w:val="ListParagraph"/>
+        <w:pStyle w:val="a5"/>
         <w:bidi/>
         <w:spacing w:after="160" w:line="360" w:lineRule="auto"/>
         <w:ind w:left="1080"/>
@@ -4902,7 +4902,7 @@
     </w:p>
     <w:p>
       <w:pPr>
-        <w:pStyle w:val="ListParagraph"/>
+        <w:pStyle w:val="a5"/>
         <w:bidi/>
         <w:spacing w:after="160" w:line="360" w:lineRule="auto"/>
         <w:ind w:left="1080"/>
@@ -4938,7 +4938,7 @@
     </w:p>
     <w:p>
       <w:pPr>
-        <w:pStyle w:val="ListParagraph"/>
+        <w:pStyle w:val="a5"/>
         <w:bidi/>
         <w:spacing w:after="160" w:line="360" w:lineRule="auto"/>
         <w:ind w:left="1080"/>
@@ -5020,7 +5020,7 @@
     </w:p>
     <w:p>
       <w:pPr>
-        <w:pStyle w:val="ListParagraph"/>
+        <w:pStyle w:val="a5"/>
         <w:bidi/>
         <w:spacing w:line="276" w:lineRule="auto"/>
         <w:jc w:val="center"/>
@@ -5073,7 +5073,7 @@
     </w:p>
     <w:p>
       <w:pPr>
-        <w:pStyle w:val="ListParagraph"/>
+        <w:pStyle w:val="a5"/>
         <w:bidi/>
         <w:spacing w:line="276" w:lineRule="auto"/>
         <w:rPr>
@@ -5091,7 +5091,7 @@
     </w:p>
     <w:p>
       <w:pPr>
-        <w:pStyle w:val="ListParagraph"/>
+        <w:pStyle w:val="a5"/>
         <w:numPr>
           <w:ilvl w:val="0"/>
           <w:numId w:val="26"/>
@@ -5135,7 +5135,7 @@
     </w:p>
     <w:p>
       <w:pPr>
-        <w:pStyle w:val="ListParagraph"/>
+        <w:pStyle w:val="a5"/>
         <w:numPr>
           <w:ilvl w:val="0"/>
           <w:numId w:val="26"/>
@@ -5156,7 +5156,7 @@
     </w:p>
     <w:p>
       <w:pPr>
-        <w:pStyle w:val="ListParagraph"/>
+        <w:pStyle w:val="a5"/>
         <w:numPr>
           <w:ilvl w:val="0"/>
           <w:numId w:val="26"/>
@@ -5495,7 +5495,7 @@
     </w:p>
     <w:p>
       <w:pPr>
-        <w:pStyle w:val="ListParagraph"/>
+        <w:pStyle w:val="a5"/>
         <w:numPr>
           <w:ilvl w:val="0"/>
           <w:numId w:val="26"/>
@@ -5593,7 +5593,7 @@
     </w:p>
     <w:p>
       <w:pPr>
-        <w:pStyle w:val="ListParagraph"/>
+        <w:pStyle w:val="a5"/>
         <w:numPr>
           <w:ilvl w:val="0"/>
           <w:numId w:val="26"/>
@@ -5699,7 +5699,7 @@
     </w:p>
     <w:p>
       <w:pPr>
-        <w:pStyle w:val="ListParagraph"/>
+        <w:pStyle w:val="a5"/>
         <w:numPr>
           <w:ilvl w:val="0"/>
           <w:numId w:val="26"/>
@@ -5754,7 +5754,7 @@
     </w:p>
     <w:p>
       <w:pPr>
-        <w:pStyle w:val="ListParagraph"/>
+        <w:pStyle w:val="a5"/>
         <w:bidi/>
         <w:spacing w:line="360" w:lineRule="auto"/>
         <w:ind w:left="1080"/>
@@ -6167,7 +6167,7 @@
     </w:p>
     <w:p>
       <w:pPr>
-        <w:pStyle w:val="ListParagraph"/>
+        <w:pStyle w:val="a5"/>
         <w:numPr>
           <w:ilvl w:val="0"/>
           <w:numId w:val="26"/>
@@ -6257,7 +6257,7 @@
     </w:p>
     <w:p>
       <w:pPr>
-        <w:pStyle w:val="ListParagraph"/>
+        <w:pStyle w:val="a5"/>
         <w:numPr>
           <w:ilvl w:val="0"/>
           <w:numId w:val="13"/>
@@ -6443,7 +6443,7 @@
     </w:p>
     <w:p>
       <w:pPr>
-        <w:pStyle w:val="ListParagraph"/>
+        <w:pStyle w:val="a5"/>
         <w:bidi/>
         <w:spacing w:after="160" w:line="360" w:lineRule="auto"/>
         <w:ind w:left="1080"/>
@@ -6454,7 +6454,7 @@
     </w:p>
     <w:tbl>
       <w:tblPr>
-        <w:tblStyle w:val="GridTable6Colorful"/>
+        <w:tblStyle w:val="6"/>
         <w:bidiVisual/>
         <w:tblW w:w="0" w:type="auto"/>
         <w:tblLook w:val="04A0" w:firstRow="1" w:lastRow="0" w:firstColumn="1" w:lastColumn="0" w:noHBand="0" w:noVBand="1"/>
@@ -6488,7 +6488,7 @@
           </w:tcPr>
           <w:p>
             <w:pPr>
-              <w:pStyle w:val="ListParagraph"/>
+              <w:pStyle w:val="a5"/>
               <w:spacing w:line="360" w:lineRule="auto"/>
               <w:ind w:left="0"/>
               <w:jc w:val="center"/>
@@ -6603,7 +6603,7 @@
           </w:tcPr>
           <w:p>
             <w:pPr>
-              <w:pStyle w:val="ListParagraph"/>
+              <w:pStyle w:val="a5"/>
               <w:spacing w:line="360" w:lineRule="auto"/>
               <w:ind w:left="0"/>
               <w:jc w:val="center"/>
@@ -6720,7 +6720,7 @@
           </w:tcPr>
           <w:p>
             <w:pPr>
-              <w:pStyle w:val="ListParagraph"/>
+              <w:pStyle w:val="a5"/>
               <w:spacing w:line="360" w:lineRule="auto"/>
               <w:ind w:left="0"/>
               <w:jc w:val="center"/>
@@ -6837,7 +6837,7 @@
           </w:tcPr>
           <w:p>
             <w:pPr>
-              <w:pStyle w:val="ListParagraph"/>
+              <w:pStyle w:val="a5"/>
               <w:spacing w:line="360" w:lineRule="auto"/>
               <w:ind w:left="0"/>
               <w:jc w:val="center"/>
@@ -6954,7 +6954,7 @@
           </w:tcPr>
           <w:p>
             <w:pPr>
-              <w:pStyle w:val="ListParagraph"/>
+              <w:pStyle w:val="a5"/>
               <w:spacing w:line="360" w:lineRule="auto"/>
               <w:ind w:left="0"/>
               <w:jc w:val="center"/>
@@ -7071,7 +7071,7 @@
           </w:tcPr>
           <w:p>
             <w:pPr>
-              <w:pStyle w:val="ListParagraph"/>
+              <w:pStyle w:val="a5"/>
               <w:spacing w:line="360" w:lineRule="auto"/>
               <w:ind w:left="0"/>
               <w:jc w:val="center"/>
@@ -7188,7 +7188,7 @@
           </w:tcPr>
           <w:p>
             <w:pPr>
-              <w:pStyle w:val="ListParagraph"/>
+              <w:pStyle w:val="a5"/>
               <w:spacing w:line="360" w:lineRule="auto"/>
               <w:ind w:left="0"/>
               <w:jc w:val="center"/>
@@ -7305,7 +7305,7 @@
           </w:tcPr>
           <w:p>
             <w:pPr>
-              <w:pStyle w:val="ListParagraph"/>
+              <w:pStyle w:val="a5"/>
               <w:spacing w:line="360" w:lineRule="auto"/>
               <w:ind w:left="0"/>
               <w:jc w:val="center"/>
@@ -7422,7 +7422,7 @@
           </w:tcPr>
           <w:p>
             <w:pPr>
-              <w:pStyle w:val="ListParagraph"/>
+              <w:pStyle w:val="a5"/>
               <w:spacing w:line="360" w:lineRule="auto"/>
               <w:ind w:left="0"/>
               <w:jc w:val="center"/>
@@ -7537,7 +7537,7 @@
           </w:tcPr>
           <w:p>
             <w:pPr>
-              <w:pStyle w:val="ListParagraph"/>
+              <w:pStyle w:val="a5"/>
               <w:spacing w:line="360" w:lineRule="auto"/>
               <w:ind w:left="0"/>
               <w:jc w:val="center"/>
@@ -7570,7 +7570,7 @@
           </w:tcPr>
           <w:p>
             <w:pPr>
-              <w:pStyle w:val="ListParagraph"/>
+              <w:pStyle w:val="a5"/>
               <w:spacing w:line="360" w:lineRule="auto"/>
               <w:ind w:left="0"/>
               <w:jc w:val="center"/>
@@ -7596,7 +7596,7 @@
           </w:tcPr>
           <w:p>
             <w:pPr>
-              <w:pStyle w:val="ListParagraph"/>
+              <w:pStyle w:val="a5"/>
               <w:spacing w:line="360" w:lineRule="auto"/>
               <w:ind w:left="0"/>
               <w:jc w:val="center"/>
@@ -7621,7 +7621,7 @@
           </w:tcPr>
           <w:p>
             <w:pPr>
-              <w:pStyle w:val="ListParagraph"/>
+              <w:pStyle w:val="a5"/>
               <w:spacing w:line="360" w:lineRule="auto"/>
               <w:ind w:left="0"/>
               <w:jc w:val="center"/>
@@ -7646,7 +7646,7 @@
           </w:tcPr>
           <w:p>
             <w:pPr>
-              <w:pStyle w:val="ListParagraph"/>
+              <w:pStyle w:val="a5"/>
               <w:spacing w:line="360" w:lineRule="auto"/>
               <w:ind w:left="0"/>
               <w:jc w:val="center"/>
@@ -7671,7 +7671,7 @@
           </w:tcPr>
           <w:p>
             <w:pPr>
-              <w:pStyle w:val="ListParagraph"/>
+              <w:pStyle w:val="a5"/>
               <w:spacing w:line="360" w:lineRule="auto"/>
               <w:ind w:left="0"/>
               <w:jc w:val="center"/>
@@ -7703,7 +7703,7 @@
           </w:tcPr>
           <w:p>
             <w:pPr>
-              <w:pStyle w:val="ListParagraph"/>
+              <w:pStyle w:val="a5"/>
               <w:spacing w:line="360" w:lineRule="auto"/>
               <w:ind w:left="0"/>
               <w:jc w:val="center"/>
@@ -7735,7 +7735,7 @@
           </w:tcPr>
           <w:p>
             <w:pPr>
-              <w:pStyle w:val="ListParagraph"/>
+              <w:pStyle w:val="a5"/>
               <w:spacing w:line="360" w:lineRule="auto"/>
               <w:ind w:left="0"/>
               <w:jc w:val="center"/>
@@ -7767,7 +7767,7 @@
           </w:tcPr>
           <w:p>
             <w:pPr>
-              <w:pStyle w:val="ListParagraph"/>
+              <w:pStyle w:val="a5"/>
               <w:spacing w:line="360" w:lineRule="auto"/>
               <w:ind w:left="0"/>
               <w:jc w:val="center"/>
@@ -7800,7 +7800,7 @@
           </w:tcPr>
           <w:p>
             <w:pPr>
-              <w:pStyle w:val="ListParagraph"/>
+              <w:pStyle w:val="a5"/>
               <w:spacing w:line="360" w:lineRule="auto"/>
               <w:ind w:left="0"/>
               <w:jc w:val="center"/>
@@ -7832,7 +7832,7 @@
           </w:tcPr>
           <w:p>
             <w:pPr>
-              <w:pStyle w:val="ListParagraph"/>
+              <w:pStyle w:val="a5"/>
               <w:spacing w:line="360" w:lineRule="auto"/>
               <w:ind w:left="0"/>
               <w:jc w:val="center"/>
@@ -7895,7 +7895,7 @@
           </w:tcPr>
           <w:p>
             <w:pPr>
-              <w:pStyle w:val="ListParagraph"/>
+              <w:pStyle w:val="a5"/>
               <w:spacing w:line="360" w:lineRule="auto"/>
               <w:ind w:left="0"/>
               <w:jc w:val="center"/>
@@ -7921,7 +7921,7 @@
           </w:tcPr>
           <w:p>
             <w:pPr>
-              <w:pStyle w:val="ListParagraph"/>
+              <w:pStyle w:val="a5"/>
               <w:spacing w:line="360" w:lineRule="auto"/>
               <w:ind w:left="0"/>
               <w:jc w:val="center"/>
@@ -7946,7 +7946,7 @@
           </w:tcPr>
           <w:p>
             <w:pPr>
-              <w:pStyle w:val="ListParagraph"/>
+              <w:pStyle w:val="a5"/>
               <w:spacing w:line="360" w:lineRule="auto"/>
               <w:ind w:left="0"/>
               <w:jc w:val="center"/>
@@ -7971,7 +7971,7 @@
           </w:tcPr>
           <w:p>
             <w:pPr>
-              <w:pStyle w:val="ListParagraph"/>
+              <w:pStyle w:val="a5"/>
               <w:spacing w:line="360" w:lineRule="auto"/>
               <w:ind w:left="0"/>
               <w:jc w:val="center"/>
@@ -7996,7 +7996,7 @@
           </w:tcPr>
           <w:p>
             <w:pPr>
-              <w:pStyle w:val="ListParagraph"/>
+              <w:pStyle w:val="a5"/>
               <w:spacing w:line="360" w:lineRule="auto"/>
               <w:ind w:left="0"/>
               <w:jc w:val="center"/>
@@ -8028,7 +8028,7 @@
           </w:tcPr>
           <w:p>
             <w:pPr>
-              <w:pStyle w:val="ListParagraph"/>
+              <w:pStyle w:val="a5"/>
               <w:spacing w:line="360" w:lineRule="auto"/>
               <w:ind w:left="0"/>
               <w:jc w:val="center"/>
@@ -8060,7 +8060,7 @@
           </w:tcPr>
           <w:p>
             <w:pPr>
-              <w:pStyle w:val="ListParagraph"/>
+              <w:pStyle w:val="a5"/>
               <w:spacing w:line="360" w:lineRule="auto"/>
               <w:ind w:left="0"/>
               <w:jc w:val="center"/>
@@ -8093,7 +8093,7 @@
           </w:tcPr>
           <w:p>
             <w:pPr>
-              <w:pStyle w:val="ListParagraph"/>
+              <w:pStyle w:val="a5"/>
               <w:spacing w:line="360" w:lineRule="auto"/>
               <w:ind w:left="0"/>
               <w:jc w:val="center"/>
@@ -8126,7 +8126,7 @@
           </w:tcPr>
           <w:p>
             <w:pPr>
-              <w:pStyle w:val="ListParagraph"/>
+              <w:pStyle w:val="a5"/>
               <w:spacing w:line="360" w:lineRule="auto"/>
               <w:ind w:left="0"/>
               <w:jc w:val="center"/>
@@ -8159,7 +8159,7 @@
           </w:tcPr>
           <w:p>
             <w:pPr>
-              <w:pStyle w:val="ListParagraph"/>
+              <w:pStyle w:val="a5"/>
               <w:spacing w:line="360" w:lineRule="auto"/>
               <w:ind w:left="0"/>
               <w:jc w:val="center"/>
@@ -8225,7 +8225,7 @@
           </w:tcPr>
           <w:p>
             <w:pPr>
-              <w:pStyle w:val="ListParagraph"/>
+              <w:pStyle w:val="a5"/>
               <w:spacing w:line="360" w:lineRule="auto"/>
               <w:ind w:left="0"/>
               <w:jc w:val="center"/>
@@ -8251,7 +8251,7 @@
           </w:tcPr>
           <w:p>
             <w:pPr>
-              <w:pStyle w:val="ListParagraph"/>
+              <w:pStyle w:val="a5"/>
               <w:spacing w:line="360" w:lineRule="auto"/>
               <w:ind w:left="0"/>
               <w:jc w:val="center"/>
@@ -8276,7 +8276,7 @@
           </w:tcPr>
           <w:p>
             <w:pPr>
-              <w:pStyle w:val="ListParagraph"/>
+              <w:pStyle w:val="a5"/>
               <w:spacing w:line="360" w:lineRule="auto"/>
               <w:ind w:left="0"/>
               <w:jc w:val="center"/>
@@ -8301,7 +8301,7 @@
           </w:tcPr>
           <w:p>
             <w:pPr>
-              <w:pStyle w:val="ListParagraph"/>
+              <w:pStyle w:val="a5"/>
               <w:spacing w:line="360" w:lineRule="auto"/>
               <w:ind w:left="0"/>
               <w:jc w:val="center"/>
@@ -8326,7 +8326,7 @@
           </w:tcPr>
           <w:p>
             <w:pPr>
-              <w:pStyle w:val="ListParagraph"/>
+              <w:pStyle w:val="a5"/>
               <w:spacing w:line="360" w:lineRule="auto"/>
               <w:ind w:left="0"/>
               <w:jc w:val="center"/>
@@ -8358,7 +8358,7 @@
           </w:tcPr>
           <w:p>
             <w:pPr>
-              <w:pStyle w:val="ListParagraph"/>
+              <w:pStyle w:val="a5"/>
               <w:spacing w:line="360" w:lineRule="auto"/>
               <w:ind w:left="0"/>
               <w:jc w:val="center"/>
@@ -8390,7 +8390,7 @@
           </w:tcPr>
           <w:p>
             <w:pPr>
-              <w:pStyle w:val="ListParagraph"/>
+              <w:pStyle w:val="a5"/>
               <w:spacing w:line="360" w:lineRule="auto"/>
               <w:ind w:left="0"/>
               <w:jc w:val="center"/>
@@ -8421,7 +8421,7 @@
           </w:tcPr>
           <w:p>
             <w:pPr>
-              <w:pStyle w:val="ListParagraph"/>
+              <w:pStyle w:val="a5"/>
               <w:spacing w:line="360" w:lineRule="auto"/>
               <w:ind w:left="0"/>
               <w:jc w:val="center"/>
@@ -8454,7 +8454,7 @@
           </w:tcPr>
           <w:p>
             <w:pPr>
-              <w:pStyle w:val="ListParagraph"/>
+              <w:pStyle w:val="a5"/>
               <w:spacing w:line="360" w:lineRule="auto"/>
               <w:ind w:left="0"/>
               <w:jc w:val="center"/>
@@ -8487,7 +8487,7 @@
           </w:tcPr>
           <w:p>
             <w:pPr>
-              <w:pStyle w:val="ListParagraph"/>
+              <w:pStyle w:val="a5"/>
               <w:spacing w:line="360" w:lineRule="auto"/>
               <w:ind w:left="0"/>
               <w:jc w:val="center"/>
@@ -8550,7 +8550,7 @@
           </w:tcPr>
           <w:p>
             <w:pPr>
-              <w:pStyle w:val="ListParagraph"/>
+              <w:pStyle w:val="a5"/>
               <w:spacing w:line="360" w:lineRule="auto"/>
               <w:ind w:left="0"/>
               <w:jc w:val="center"/>
@@ -8576,7 +8576,7 @@
           </w:tcPr>
           <w:p>
             <w:pPr>
-              <w:pStyle w:val="ListParagraph"/>
+              <w:pStyle w:val="a5"/>
               <w:spacing w:line="360" w:lineRule="auto"/>
               <w:ind w:left="0"/>
               <w:jc w:val="center"/>
@@ -8601,7 +8601,7 @@
           </w:tcPr>
           <w:p>
             <w:pPr>
-              <w:pStyle w:val="ListParagraph"/>
+              <w:pStyle w:val="a5"/>
               <w:spacing w:line="360" w:lineRule="auto"/>
               <w:ind w:left="0"/>
               <w:jc w:val="center"/>
@@ -8626,7 +8626,7 @@
           </w:tcPr>
           <w:p>
             <w:pPr>
-              <w:pStyle w:val="ListParagraph"/>
+              <w:pStyle w:val="a5"/>
               <w:spacing w:line="360" w:lineRule="auto"/>
               <w:ind w:left="0"/>
               <w:jc w:val="center"/>
@@ -8651,7 +8651,7 @@
           </w:tcPr>
           <w:p>
             <w:pPr>
-              <w:pStyle w:val="ListParagraph"/>
+              <w:pStyle w:val="a5"/>
               <w:spacing w:line="360" w:lineRule="auto"/>
               <w:ind w:left="0"/>
               <w:jc w:val="center"/>
@@ -8683,7 +8683,7 @@
           </w:tcPr>
           <w:p>
             <w:pPr>
-              <w:pStyle w:val="ListParagraph"/>
+              <w:pStyle w:val="a5"/>
               <w:spacing w:line="360" w:lineRule="auto"/>
               <w:ind w:left="0"/>
               <w:jc w:val="center"/>
@@ -8715,7 +8715,7 @@
           </w:tcPr>
           <w:p>
             <w:pPr>
-              <w:pStyle w:val="ListParagraph"/>
+              <w:pStyle w:val="a5"/>
               <w:spacing w:line="360" w:lineRule="auto"/>
               <w:ind w:left="0"/>
               <w:jc w:val="center"/>
@@ -8748,7 +8748,7 @@
           </w:tcPr>
           <w:p>
             <w:pPr>
-              <w:pStyle w:val="ListParagraph"/>
+              <w:pStyle w:val="a5"/>
               <w:spacing w:line="360" w:lineRule="auto"/>
               <w:ind w:left="0"/>
               <w:jc w:val="center"/>
@@ -8781,7 +8781,7 @@
           </w:tcPr>
           <w:p>
             <w:pPr>
-              <w:pStyle w:val="ListParagraph"/>
+              <w:pStyle w:val="a5"/>
               <w:spacing w:line="360" w:lineRule="auto"/>
               <w:ind w:left="0"/>
               <w:jc w:val="center"/>
@@ -8814,7 +8814,7 @@
           </w:tcPr>
           <w:p>
             <w:pPr>
-              <w:pStyle w:val="ListParagraph"/>
+              <w:pStyle w:val="a5"/>
               <w:spacing w:line="360" w:lineRule="auto"/>
               <w:ind w:left="0"/>
               <w:jc w:val="center"/>
@@ -8880,7 +8880,7 @@
           </w:tcPr>
           <w:p>
             <w:pPr>
-              <w:pStyle w:val="ListParagraph"/>
+              <w:pStyle w:val="a5"/>
               <w:spacing w:line="360" w:lineRule="auto"/>
               <w:ind w:left="0"/>
               <w:jc w:val="center"/>
@@ -8906,7 +8906,7 @@
           </w:tcPr>
           <w:p>
             <w:pPr>
-              <w:pStyle w:val="ListParagraph"/>
+              <w:pStyle w:val="a5"/>
               <w:spacing w:line="360" w:lineRule="auto"/>
               <w:ind w:left="0"/>
               <w:jc w:val="center"/>
@@ -8931,7 +8931,7 @@
           </w:tcPr>
           <w:p>
             <w:pPr>
-              <w:pStyle w:val="ListParagraph"/>
+              <w:pStyle w:val="a5"/>
               <w:spacing w:line="360" w:lineRule="auto"/>
               <w:ind w:left="0"/>
               <w:jc w:val="center"/>
@@ -8956,7 +8956,7 @@
           </w:tcPr>
           <w:p>
             <w:pPr>
-              <w:pStyle w:val="ListParagraph"/>
+              <w:pStyle w:val="a5"/>
               <w:spacing w:line="360" w:lineRule="auto"/>
               <w:ind w:left="0"/>
               <w:jc w:val="center"/>
@@ -8981,7 +8981,7 @@
           </w:tcPr>
           <w:p>
             <w:pPr>
-              <w:pStyle w:val="ListParagraph"/>
+              <w:pStyle w:val="a5"/>
               <w:spacing w:line="360" w:lineRule="auto"/>
               <w:ind w:left="0"/>
               <w:jc w:val="center"/>
@@ -9013,7 +9013,7 @@
           </w:tcPr>
           <w:p>
             <w:pPr>
-              <w:pStyle w:val="ListParagraph"/>
+              <w:pStyle w:val="a5"/>
               <w:spacing w:line="360" w:lineRule="auto"/>
               <w:ind w:left="0"/>
               <w:jc w:val="center"/>
@@ -9045,7 +9045,7 @@
           </w:tcPr>
           <w:p>
             <w:pPr>
-              <w:pStyle w:val="ListParagraph"/>
+              <w:pStyle w:val="a5"/>
               <w:spacing w:line="360" w:lineRule="auto"/>
               <w:ind w:left="0"/>
               <w:jc w:val="center"/>
@@ -9078,7 +9078,7 @@
           </w:tcPr>
           <w:p>
             <w:pPr>
-              <w:pStyle w:val="ListParagraph"/>
+              <w:pStyle w:val="a5"/>
               <w:spacing w:line="360" w:lineRule="auto"/>
               <w:ind w:left="0"/>
               <w:jc w:val="center"/>
@@ -9111,7 +9111,7 @@
           </w:tcPr>
           <w:p>
             <w:pPr>
-              <w:pStyle w:val="ListParagraph"/>
+              <w:pStyle w:val="a5"/>
               <w:spacing w:line="360" w:lineRule="auto"/>
               <w:ind w:left="0"/>
               <w:jc w:val="center"/>
@@ -9144,7 +9144,7 @@
           </w:tcPr>
           <w:p>
             <w:pPr>
-              <w:pStyle w:val="ListParagraph"/>
+              <w:pStyle w:val="a5"/>
               <w:spacing w:line="360" w:lineRule="auto"/>
               <w:ind w:left="0"/>
               <w:jc w:val="center"/>
@@ -9207,7 +9207,7 @@
           </w:tcPr>
           <w:p>
             <w:pPr>
-              <w:pStyle w:val="ListParagraph"/>
+              <w:pStyle w:val="a5"/>
               <w:spacing w:line="360" w:lineRule="auto"/>
               <w:ind w:left="0"/>
               <w:jc w:val="center"/>
@@ -9233,7 +9233,7 @@
           </w:tcPr>
           <w:p>
             <w:pPr>
-              <w:pStyle w:val="ListParagraph"/>
+              <w:pStyle w:val="a5"/>
               <w:spacing w:line="360" w:lineRule="auto"/>
               <w:ind w:left="0"/>
               <w:jc w:val="center"/>
@@ -9258,7 +9258,7 @@
           </w:tcPr>
           <w:p>
             <w:pPr>
-              <w:pStyle w:val="ListParagraph"/>
+              <w:pStyle w:val="a5"/>
               <w:spacing w:line="360" w:lineRule="auto"/>
               <w:ind w:left="0"/>
               <w:jc w:val="center"/>
@@ -9283,7 +9283,7 @@
           </w:tcPr>
           <w:p>
             <w:pPr>
-              <w:pStyle w:val="ListParagraph"/>
+              <w:pStyle w:val="a5"/>
               <w:spacing w:line="360" w:lineRule="auto"/>
               <w:ind w:left="0"/>
               <w:jc w:val="center"/>
@@ -9308,7 +9308,7 @@
           </w:tcPr>
           <w:p>
             <w:pPr>
-              <w:pStyle w:val="ListParagraph"/>
+              <w:pStyle w:val="a5"/>
               <w:spacing w:line="360" w:lineRule="auto"/>
               <w:ind w:left="0"/>
               <w:jc w:val="center"/>
@@ -9340,7 +9340,7 @@
           </w:tcPr>
           <w:p>
             <w:pPr>
-              <w:pStyle w:val="ListParagraph"/>
+              <w:pStyle w:val="a5"/>
               <w:spacing w:line="360" w:lineRule="auto"/>
               <w:ind w:left="0"/>
               <w:jc w:val="center"/>
@@ -9372,7 +9372,7 @@
           </w:tcPr>
           <w:p>
             <w:pPr>
-              <w:pStyle w:val="ListParagraph"/>
+              <w:pStyle w:val="a5"/>
               <w:spacing w:line="360" w:lineRule="auto"/>
               <w:ind w:left="0"/>
               <w:jc w:val="center"/>
@@ -9404,7 +9404,7 @@
           </w:tcPr>
           <w:p>
             <w:pPr>
-              <w:pStyle w:val="ListParagraph"/>
+              <w:pStyle w:val="a5"/>
               <w:spacing w:line="360" w:lineRule="auto"/>
               <w:ind w:left="0"/>
               <w:jc w:val="center"/>
@@ -9437,7 +9437,7 @@
           </w:tcPr>
           <w:p>
             <w:pPr>
-              <w:pStyle w:val="ListParagraph"/>
+              <w:pStyle w:val="a5"/>
               <w:spacing w:line="360" w:lineRule="auto"/>
               <w:ind w:left="0"/>
               <w:jc w:val="center"/>
@@ -9470,7 +9470,7 @@
           </w:tcPr>
           <w:p>
             <w:pPr>
-              <w:pStyle w:val="ListParagraph"/>
+              <w:pStyle w:val="a5"/>
               <w:spacing w:line="360" w:lineRule="auto"/>
               <w:ind w:left="0"/>
               <w:jc w:val="center"/>
@@ -9536,7 +9536,7 @@
           </w:tcPr>
           <w:p>
             <w:pPr>
-              <w:pStyle w:val="ListParagraph"/>
+              <w:pStyle w:val="a5"/>
               <w:spacing w:line="360" w:lineRule="auto"/>
               <w:ind w:left="0"/>
               <w:jc w:val="center"/>
@@ -9562,7 +9562,7 @@
           </w:tcPr>
           <w:p>
             <w:pPr>
-              <w:pStyle w:val="ListParagraph"/>
+              <w:pStyle w:val="a5"/>
               <w:spacing w:line="360" w:lineRule="auto"/>
               <w:ind w:left="0"/>
               <w:jc w:val="center"/>
@@ -9587,7 +9587,7 @@
           </w:tcPr>
           <w:p>
             <w:pPr>
-              <w:pStyle w:val="ListParagraph"/>
+              <w:pStyle w:val="a5"/>
               <w:spacing w:line="360" w:lineRule="auto"/>
               <w:ind w:left="0"/>
               <w:jc w:val="center"/>
@@ -9612,7 +9612,7 @@
           </w:tcPr>
           <w:p>
             <w:pPr>
-              <w:pStyle w:val="ListParagraph"/>
+              <w:pStyle w:val="a5"/>
               <w:spacing w:line="360" w:lineRule="auto"/>
               <w:ind w:left="0"/>
               <w:jc w:val="center"/>
@@ -9637,7 +9637,7 @@
           </w:tcPr>
           <w:p>
             <w:pPr>
-              <w:pStyle w:val="ListParagraph"/>
+              <w:pStyle w:val="a5"/>
               <w:spacing w:line="360" w:lineRule="auto"/>
               <w:ind w:left="0"/>
               <w:jc w:val="center"/>
@@ -9669,7 +9669,7 @@
           </w:tcPr>
           <w:p>
             <w:pPr>
-              <w:pStyle w:val="ListParagraph"/>
+              <w:pStyle w:val="a5"/>
               <w:spacing w:line="360" w:lineRule="auto"/>
               <w:ind w:left="0"/>
               <w:jc w:val="center"/>
@@ -9701,7 +9701,7 @@
           </w:tcPr>
           <w:p>
             <w:pPr>
-              <w:pStyle w:val="ListParagraph"/>
+              <w:pStyle w:val="a5"/>
               <w:spacing w:line="360" w:lineRule="auto"/>
               <w:ind w:left="0"/>
               <w:jc w:val="center"/>
@@ -9733,7 +9733,7 @@
           </w:tcPr>
           <w:p>
             <w:pPr>
-              <w:pStyle w:val="ListParagraph"/>
+              <w:pStyle w:val="a5"/>
               <w:spacing w:line="360" w:lineRule="auto"/>
               <w:ind w:left="0"/>
               <w:jc w:val="center"/>
@@ -9766,7 +9766,7 @@
           </w:tcPr>
           <w:p>
             <w:pPr>
-              <w:pStyle w:val="ListParagraph"/>
+              <w:pStyle w:val="a5"/>
               <w:spacing w:line="360" w:lineRule="auto"/>
               <w:ind w:left="0"/>
               <w:jc w:val="center"/>
@@ -9799,7 +9799,7 @@
           </w:tcPr>
           <w:p>
             <w:pPr>
-              <w:pStyle w:val="ListParagraph"/>
+              <w:pStyle w:val="a5"/>
               <w:spacing w:line="360" w:lineRule="auto"/>
               <w:ind w:left="0"/>
               <w:jc w:val="center"/>
@@ -9851,7 +9851,7 @@
     </w:tbl>
     <w:p>
       <w:pPr>
-        <w:pStyle w:val="ListParagraph"/>
+        <w:pStyle w:val="a5"/>
         <w:bidi/>
         <w:spacing w:line="360" w:lineRule="auto"/>
         <w:ind w:left="1080"/>
@@ -9863,7 +9863,7 @@
     </w:p>
     <w:p>
       <w:pPr>
-        <w:pStyle w:val="ListParagraph"/>
+        <w:pStyle w:val="a5"/>
         <w:numPr>
           <w:ilvl w:val="0"/>
           <w:numId w:val="13"/>
@@ -9948,7 +9948,7 @@
     </w:p>
     <w:p>
       <w:pPr>
-        <w:pStyle w:val="ListParagraph"/>
+        <w:pStyle w:val="a5"/>
         <w:bidi/>
         <w:spacing w:after="160" w:line="360" w:lineRule="auto"/>
         <w:ind w:left="1080"/>
@@ -9959,7 +9959,7 @@
     </w:p>
     <w:tbl>
       <w:tblPr>
-        <w:tblStyle w:val="GridTable6Colorful"/>
+        <w:tblStyle w:val="6"/>
         <w:bidiVisual/>
         <w:tblW w:w="0" w:type="auto"/>
         <w:tblLook w:val="04A0" w:firstRow="1" w:lastRow="0" w:firstColumn="1" w:lastColumn="0" w:noHBand="0" w:noVBand="1"/>
@@ -9993,7 +9993,7 @@
           </w:tcPr>
           <w:p>
             <w:pPr>
-              <w:pStyle w:val="ListParagraph"/>
+              <w:pStyle w:val="a5"/>
               <w:spacing w:line="360" w:lineRule="auto"/>
               <w:ind w:left="0"/>
               <w:jc w:val="center"/>
@@ -10108,7 +10108,7 @@
           </w:tcPr>
           <w:p>
             <w:pPr>
-              <w:pStyle w:val="ListParagraph"/>
+              <w:pStyle w:val="a5"/>
               <w:spacing w:line="360" w:lineRule="auto"/>
               <w:ind w:left="0"/>
               <w:jc w:val="center"/>
@@ -10225,7 +10225,7 @@
           </w:tcPr>
           <w:p>
             <w:pPr>
-              <w:pStyle w:val="ListParagraph"/>
+              <w:pStyle w:val="a5"/>
               <w:spacing w:line="360" w:lineRule="auto"/>
               <w:ind w:left="0"/>
               <w:jc w:val="center"/>
@@ -10342,7 +10342,7 @@
           </w:tcPr>
           <w:p>
             <w:pPr>
-              <w:pStyle w:val="ListParagraph"/>
+              <w:pStyle w:val="a5"/>
               <w:spacing w:line="360" w:lineRule="auto"/>
               <w:ind w:left="0"/>
               <w:jc w:val="center"/>
@@ -10459,7 +10459,7 @@
           </w:tcPr>
           <w:p>
             <w:pPr>
-              <w:pStyle w:val="ListParagraph"/>
+              <w:pStyle w:val="a5"/>
               <w:spacing w:line="360" w:lineRule="auto"/>
               <w:ind w:left="0"/>
               <w:jc w:val="center"/>
@@ -10576,7 +10576,7 @@
           </w:tcPr>
           <w:p>
             <w:pPr>
-              <w:pStyle w:val="ListParagraph"/>
+              <w:pStyle w:val="a5"/>
               <w:spacing w:line="360" w:lineRule="auto"/>
               <w:ind w:left="0"/>
               <w:jc w:val="center"/>
@@ -10693,7 +10693,7 @@
           </w:tcPr>
           <w:p>
             <w:pPr>
-              <w:pStyle w:val="ListParagraph"/>
+              <w:pStyle w:val="a5"/>
               <w:spacing w:line="360" w:lineRule="auto"/>
               <w:ind w:left="0"/>
               <w:jc w:val="center"/>
@@ -10810,7 +10810,7 @@
           </w:tcPr>
           <w:p>
             <w:pPr>
-              <w:pStyle w:val="ListParagraph"/>
+              <w:pStyle w:val="a5"/>
               <w:spacing w:line="360" w:lineRule="auto"/>
               <w:ind w:left="0"/>
               <w:jc w:val="center"/>
@@ -10927,7 +10927,7 @@
           </w:tcPr>
           <w:p>
             <w:pPr>
-              <w:pStyle w:val="ListParagraph"/>
+              <w:pStyle w:val="a5"/>
               <w:spacing w:line="360" w:lineRule="auto"/>
               <w:ind w:left="0"/>
               <w:jc w:val="center"/>
@@ -11043,7 +11043,7 @@
           </w:tcPr>
           <w:p>
             <w:pPr>
-              <w:pStyle w:val="ListParagraph"/>
+              <w:pStyle w:val="a5"/>
               <w:spacing w:line="360" w:lineRule="auto"/>
               <w:ind w:left="0"/>
               <w:jc w:val="center"/>
@@ -11076,7 +11076,7 @@
           </w:tcPr>
           <w:p>
             <w:pPr>
-              <w:pStyle w:val="ListParagraph"/>
+              <w:pStyle w:val="a5"/>
               <w:spacing w:line="360" w:lineRule="auto"/>
               <w:ind w:left="0"/>
               <w:jc w:val="center"/>
@@ -11102,7 +11102,7 @@
           </w:tcPr>
           <w:p>
             <w:pPr>
-              <w:pStyle w:val="ListParagraph"/>
+              <w:pStyle w:val="a5"/>
               <w:spacing w:line="360" w:lineRule="auto"/>
               <w:ind w:left="0"/>
               <w:jc w:val="center"/>
@@ -11127,7 +11127,7 @@
           </w:tcPr>
           <w:p>
             <w:pPr>
-              <w:pStyle w:val="ListParagraph"/>
+              <w:pStyle w:val="a5"/>
               <w:spacing w:line="360" w:lineRule="auto"/>
               <w:ind w:left="0"/>
               <w:jc w:val="center"/>
@@ -11152,7 +11152,7 @@
           </w:tcPr>
           <w:p>
             <w:pPr>
-              <w:pStyle w:val="ListParagraph"/>
+              <w:pStyle w:val="a5"/>
               <w:spacing w:line="360" w:lineRule="auto"/>
               <w:ind w:left="0"/>
               <w:jc w:val="center"/>
@@ -11177,7 +11177,7 @@
           </w:tcPr>
           <w:p>
             <w:pPr>
-              <w:pStyle w:val="ListParagraph"/>
+              <w:pStyle w:val="a5"/>
               <w:spacing w:line="360" w:lineRule="auto"/>
               <w:ind w:left="0"/>
               <w:jc w:val="center"/>
@@ -11202,7 +11202,7 @@
           </w:tcPr>
           <w:p>
             <w:pPr>
-              <w:pStyle w:val="ListParagraph"/>
+              <w:pStyle w:val="a5"/>
               <w:spacing w:line="360" w:lineRule="auto"/>
               <w:ind w:left="0"/>
               <w:jc w:val="center"/>
@@ -11227,7 +11227,7 @@
           </w:tcPr>
           <w:p>
             <w:pPr>
-              <w:pStyle w:val="ListParagraph"/>
+              <w:pStyle w:val="a5"/>
               <w:spacing w:line="360" w:lineRule="auto"/>
               <w:ind w:left="0"/>
               <w:jc w:val="center"/>
@@ -11252,7 +11252,7 @@
           </w:tcPr>
           <w:p>
             <w:pPr>
-              <w:pStyle w:val="ListParagraph"/>
+              <w:pStyle w:val="a5"/>
               <w:spacing w:line="360" w:lineRule="auto"/>
               <w:ind w:left="0"/>
               <w:jc w:val="center"/>
@@ -11278,7 +11278,7 @@
           </w:tcPr>
           <w:p>
             <w:pPr>
-              <w:pStyle w:val="ListParagraph"/>
+              <w:pStyle w:val="a5"/>
               <w:spacing w:line="360" w:lineRule="auto"/>
               <w:ind w:left="0"/>
               <w:jc w:val="center"/>
@@ -11318,7 +11318,7 @@
           </w:tcPr>
           <w:p>
             <w:pPr>
-              <w:pStyle w:val="ListParagraph"/>
+              <w:pStyle w:val="a5"/>
               <w:spacing w:line="360" w:lineRule="auto"/>
               <w:ind w:left="0"/>
               <w:jc w:val="center"/>
@@ -11381,7 +11381,7 @@
           </w:tcPr>
           <w:p>
             <w:pPr>
-              <w:pStyle w:val="ListParagraph"/>
+              <w:pStyle w:val="a5"/>
               <w:spacing w:line="360" w:lineRule="auto"/>
               <w:ind w:left="0"/>
               <w:jc w:val="center"/>
@@ -11407,7 +11407,7 @@
           </w:tcPr>
           <w:p>
             <w:pPr>
-              <w:pStyle w:val="ListParagraph"/>
+              <w:pStyle w:val="a5"/>
               <w:spacing w:line="360" w:lineRule="auto"/>
               <w:ind w:left="0"/>
               <w:jc w:val="center"/>
@@ -11432,7 +11432,7 @@
           </w:tcPr>
           <w:p>
             <w:pPr>
-              <w:pStyle w:val="ListParagraph"/>
+              <w:pStyle w:val="a5"/>
               <w:spacing w:line="360" w:lineRule="auto"/>
               <w:ind w:left="0"/>
               <w:jc w:val="center"/>
@@ -11457,7 +11457,7 @@
           </w:tcPr>
           <w:p>
             <w:pPr>
-              <w:pStyle w:val="ListParagraph"/>
+              <w:pStyle w:val="a5"/>
               <w:spacing w:line="360" w:lineRule="auto"/>
               <w:ind w:left="0"/>
               <w:jc w:val="center"/>
@@ -11482,7 +11482,7 @@
           </w:tcPr>
           <w:p>
             <w:pPr>
-              <w:pStyle w:val="ListParagraph"/>
+              <w:pStyle w:val="a5"/>
               <w:spacing w:line="360" w:lineRule="auto"/>
               <w:ind w:left="0"/>
               <w:jc w:val="center"/>
@@ -11507,7 +11507,7 @@
           </w:tcPr>
           <w:p>
             <w:pPr>
-              <w:pStyle w:val="ListParagraph"/>
+              <w:pStyle w:val="a5"/>
               <w:spacing w:line="360" w:lineRule="auto"/>
               <w:ind w:left="0"/>
               <w:jc w:val="center"/>
@@ -11532,7 +11532,7 @@
           </w:tcPr>
           <w:p>
             <w:pPr>
-              <w:pStyle w:val="ListParagraph"/>
+              <w:pStyle w:val="a5"/>
               <w:spacing w:line="360" w:lineRule="auto"/>
               <w:ind w:left="0"/>
               <w:jc w:val="center"/>
@@ -11557,7 +11557,7 @@
           </w:tcPr>
           <w:p>
             <w:pPr>
-              <w:pStyle w:val="ListParagraph"/>
+              <w:pStyle w:val="a5"/>
               <w:spacing w:line="360" w:lineRule="auto"/>
               <w:ind w:left="0"/>
               <w:jc w:val="center"/>
@@ -11583,7 +11583,7 @@
           </w:tcPr>
           <w:p>
             <w:pPr>
-              <w:pStyle w:val="ListParagraph"/>
+              <w:pStyle w:val="a5"/>
               <w:spacing w:line="360" w:lineRule="auto"/>
               <w:ind w:left="0"/>
               <w:jc w:val="center"/>
@@ -11620,7 +11620,7 @@
           </w:tcPr>
           <w:p>
             <w:pPr>
-              <w:pStyle w:val="ListParagraph"/>
+              <w:pStyle w:val="a5"/>
               <w:spacing w:line="360" w:lineRule="auto"/>
               <w:ind w:left="0"/>
               <w:jc w:val="center"/>
@@ -11686,7 +11686,7 @@
           </w:tcPr>
           <w:p>
             <w:pPr>
-              <w:pStyle w:val="ListParagraph"/>
+              <w:pStyle w:val="a5"/>
               <w:spacing w:line="360" w:lineRule="auto"/>
               <w:ind w:left="0"/>
               <w:jc w:val="center"/>
@@ -11712,7 +11712,7 @@
           </w:tcPr>
           <w:p>
             <w:pPr>
-              <w:pStyle w:val="ListParagraph"/>
+              <w:pStyle w:val="a5"/>
               <w:spacing w:line="360" w:lineRule="auto"/>
               <w:ind w:left="0"/>
               <w:jc w:val="center"/>
@@ -11737,7 +11737,7 @@
           </w:tcPr>
           <w:p>
             <w:pPr>
-              <w:pStyle w:val="ListParagraph"/>
+              <w:pStyle w:val="a5"/>
               <w:spacing w:line="360" w:lineRule="auto"/>
               <w:ind w:left="0"/>
               <w:jc w:val="center"/>
@@ -11762,7 +11762,7 @@
           </w:tcPr>
           <w:p>
             <w:pPr>
-              <w:pStyle w:val="ListParagraph"/>
+              <w:pStyle w:val="a5"/>
               <w:spacing w:line="360" w:lineRule="auto"/>
               <w:ind w:left="0"/>
               <w:jc w:val="center"/>
@@ -11787,7 +11787,7 @@
           </w:tcPr>
           <w:p>
             <w:pPr>
-              <w:pStyle w:val="ListParagraph"/>
+              <w:pStyle w:val="a5"/>
               <w:spacing w:line="360" w:lineRule="auto"/>
               <w:ind w:left="0"/>
               <w:jc w:val="center"/>
@@ -11812,7 +11812,7 @@
           </w:tcPr>
           <w:p>
             <w:pPr>
-              <w:pStyle w:val="ListParagraph"/>
+              <w:pStyle w:val="a5"/>
               <w:spacing w:line="360" w:lineRule="auto"/>
               <w:ind w:left="0"/>
               <w:jc w:val="center"/>
@@ -11837,7 +11837,7 @@
           </w:tcPr>
           <w:p>
             <w:pPr>
-              <w:pStyle w:val="ListParagraph"/>
+              <w:pStyle w:val="a5"/>
               <w:spacing w:line="360" w:lineRule="auto"/>
               <w:ind w:left="0"/>
               <w:jc w:val="center"/>
@@ -11862,7 +11862,7 @@
           </w:tcPr>
           <w:p>
             <w:pPr>
-              <w:pStyle w:val="ListParagraph"/>
+              <w:pStyle w:val="a5"/>
               <w:spacing w:line="360" w:lineRule="auto"/>
               <w:ind w:left="0"/>
               <w:jc w:val="center"/>
@@ -11888,7 +11888,7 @@
           </w:tcPr>
           <w:p>
             <w:pPr>
-              <w:pStyle w:val="ListParagraph"/>
+              <w:pStyle w:val="a5"/>
               <w:spacing w:line="360" w:lineRule="auto"/>
               <w:ind w:left="0"/>
               <w:jc w:val="center"/>
@@ -11925,7 +11925,7 @@
           </w:tcPr>
           <w:p>
             <w:pPr>
-              <w:pStyle w:val="ListParagraph"/>
+              <w:pStyle w:val="a5"/>
               <w:spacing w:line="360" w:lineRule="auto"/>
               <w:ind w:left="0"/>
               <w:jc w:val="center"/>
@@ -11988,7 +11988,7 @@
           </w:tcPr>
           <w:p>
             <w:pPr>
-              <w:pStyle w:val="ListParagraph"/>
+              <w:pStyle w:val="a5"/>
               <w:spacing w:line="360" w:lineRule="auto"/>
               <w:ind w:left="0"/>
               <w:jc w:val="center"/>
@@ -12014,7 +12014,7 @@
           </w:tcPr>
           <w:p>
             <w:pPr>
-              <w:pStyle w:val="ListParagraph"/>
+              <w:pStyle w:val="a5"/>
               <w:spacing w:line="360" w:lineRule="auto"/>
               <w:ind w:left="0"/>
               <w:jc w:val="center"/>
@@ -12039,7 +12039,7 @@
           </w:tcPr>
           <w:p>
             <w:pPr>
-              <w:pStyle w:val="ListParagraph"/>
+              <w:pStyle w:val="a5"/>
               <w:spacing w:line="360" w:lineRule="auto"/>
               <w:ind w:left="0"/>
               <w:jc w:val="center"/>
@@ -12064,7 +12064,7 @@
           </w:tcPr>
           <w:p>
             <w:pPr>
-              <w:pStyle w:val="ListParagraph"/>
+              <w:pStyle w:val="a5"/>
               <w:spacing w:line="360" w:lineRule="auto"/>
               <w:ind w:left="0"/>
               <w:jc w:val="center"/>
@@ -12089,7 +12089,7 @@
           </w:tcPr>
           <w:p>
             <w:pPr>
-              <w:pStyle w:val="ListParagraph"/>
+              <w:pStyle w:val="a5"/>
               <w:spacing w:line="360" w:lineRule="auto"/>
               <w:ind w:left="0"/>
               <w:jc w:val="center"/>
@@ -12114,7 +12114,7 @@
           </w:tcPr>
           <w:p>
             <w:pPr>
-              <w:pStyle w:val="ListParagraph"/>
+              <w:pStyle w:val="a5"/>
               <w:spacing w:line="360" w:lineRule="auto"/>
               <w:ind w:left="0"/>
               <w:jc w:val="center"/>
@@ -12139,7 +12139,7 @@
           </w:tcPr>
           <w:p>
             <w:pPr>
-              <w:pStyle w:val="ListParagraph"/>
+              <w:pStyle w:val="a5"/>
               <w:spacing w:line="360" w:lineRule="auto"/>
               <w:ind w:left="0"/>
               <w:jc w:val="center"/>
@@ -12164,7 +12164,7 @@
           </w:tcPr>
           <w:p>
             <w:pPr>
-              <w:pStyle w:val="ListParagraph"/>
+              <w:pStyle w:val="a5"/>
               <w:spacing w:line="360" w:lineRule="auto"/>
               <w:ind w:left="0"/>
               <w:jc w:val="center"/>
@@ -12190,7 +12190,7 @@
           </w:tcPr>
           <w:p>
             <w:pPr>
-              <w:pStyle w:val="ListParagraph"/>
+              <w:pStyle w:val="a5"/>
               <w:spacing w:line="360" w:lineRule="auto"/>
               <w:ind w:left="0"/>
               <w:jc w:val="center"/>
@@ -12230,7 +12230,7 @@
           </w:tcPr>
           <w:p>
             <w:pPr>
-              <w:pStyle w:val="ListParagraph"/>
+              <w:pStyle w:val="a5"/>
               <w:spacing w:line="360" w:lineRule="auto"/>
               <w:ind w:left="0"/>
               <w:jc w:val="center"/>
@@ -12296,7 +12296,7 @@
           </w:tcPr>
           <w:p>
             <w:pPr>
-              <w:pStyle w:val="ListParagraph"/>
+              <w:pStyle w:val="a5"/>
               <w:spacing w:line="360" w:lineRule="auto"/>
               <w:ind w:left="0"/>
               <w:jc w:val="center"/>
@@ -12322,7 +12322,7 @@
           </w:tcPr>
           <w:p>
             <w:pPr>
-              <w:pStyle w:val="ListParagraph"/>
+              <w:pStyle w:val="a5"/>
               <w:spacing w:line="360" w:lineRule="auto"/>
               <w:ind w:left="0"/>
               <w:jc w:val="center"/>
@@ -12347,7 +12347,7 @@
           </w:tcPr>
           <w:p>
             <w:pPr>
-              <w:pStyle w:val="ListParagraph"/>
+              <w:pStyle w:val="a5"/>
               <w:spacing w:line="360" w:lineRule="auto"/>
               <w:ind w:left="0"/>
               <w:jc w:val="center"/>
@@ -12372,7 +12372,7 @@
           </w:tcPr>
           <w:p>
             <w:pPr>
-              <w:pStyle w:val="ListParagraph"/>
+              <w:pStyle w:val="a5"/>
               <w:spacing w:line="360" w:lineRule="auto"/>
               <w:ind w:left="0"/>
               <w:jc w:val="center"/>
@@ -12397,7 +12397,7 @@
           </w:tcPr>
           <w:p>
             <w:pPr>
-              <w:pStyle w:val="ListParagraph"/>
+              <w:pStyle w:val="a5"/>
               <w:spacing w:line="360" w:lineRule="auto"/>
               <w:ind w:left="0"/>
               <w:jc w:val="center"/>
@@ -12422,7 +12422,7 @@
           </w:tcPr>
           <w:p>
             <w:pPr>
-              <w:pStyle w:val="ListParagraph"/>
+              <w:pStyle w:val="a5"/>
               <w:spacing w:line="360" w:lineRule="auto"/>
               <w:ind w:left="0"/>
               <w:jc w:val="center"/>
@@ -12447,7 +12447,7 @@
           </w:tcPr>
           <w:p>
             <w:pPr>
-              <w:pStyle w:val="ListParagraph"/>
+              <w:pStyle w:val="a5"/>
               <w:spacing w:line="360" w:lineRule="auto"/>
               <w:ind w:left="0"/>
               <w:jc w:val="center"/>
@@ -12472,7 +12472,7 @@
           </w:tcPr>
           <w:p>
             <w:pPr>
-              <w:pStyle w:val="ListParagraph"/>
+              <w:pStyle w:val="a5"/>
               <w:spacing w:line="360" w:lineRule="auto"/>
               <w:ind w:left="0"/>
               <w:jc w:val="center"/>
@@ -12498,7 +12498,7 @@
           </w:tcPr>
           <w:p>
             <w:pPr>
-              <w:pStyle w:val="ListParagraph"/>
+              <w:pStyle w:val="a5"/>
               <w:spacing w:line="360" w:lineRule="auto"/>
               <w:ind w:left="0"/>
               <w:jc w:val="center"/>
@@ -12538,7 +12538,7 @@
           </w:tcPr>
           <w:p>
             <w:pPr>
-              <w:pStyle w:val="ListParagraph"/>
+              <w:pStyle w:val="a5"/>
               <w:spacing w:line="360" w:lineRule="auto"/>
               <w:ind w:left="0"/>
               <w:jc w:val="center"/>
@@ -12601,7 +12601,7 @@
           </w:tcPr>
           <w:p>
             <w:pPr>
-              <w:pStyle w:val="ListParagraph"/>
+              <w:pStyle w:val="a5"/>
               <w:spacing w:line="360" w:lineRule="auto"/>
               <w:ind w:left="0"/>
               <w:jc w:val="center"/>
@@ -12627,7 +12627,7 @@
           </w:tcPr>
           <w:p>
             <w:pPr>
-              <w:pStyle w:val="ListParagraph"/>
+              <w:pStyle w:val="a5"/>
               <w:spacing w:line="360" w:lineRule="auto"/>
               <w:ind w:left="0"/>
               <w:jc w:val="center"/>
@@ -12652,7 +12652,7 @@
           </w:tcPr>
           <w:p>
             <w:pPr>
-              <w:pStyle w:val="ListParagraph"/>
+              <w:pStyle w:val="a5"/>
               <w:spacing w:line="360" w:lineRule="auto"/>
               <w:ind w:left="0"/>
               <w:jc w:val="center"/>
@@ -12677,7 +12677,7 @@
           </w:tcPr>
           <w:p>
             <w:pPr>
-              <w:pStyle w:val="ListParagraph"/>
+              <w:pStyle w:val="a5"/>
               <w:spacing w:line="360" w:lineRule="auto"/>
               <w:ind w:left="0"/>
               <w:jc w:val="center"/>
@@ -12702,7 +12702,7 @@
           </w:tcPr>
           <w:p>
             <w:pPr>
-              <w:pStyle w:val="ListParagraph"/>
+              <w:pStyle w:val="a5"/>
               <w:spacing w:line="360" w:lineRule="auto"/>
               <w:ind w:left="0"/>
               <w:jc w:val="center"/>
@@ -12727,7 +12727,7 @@
           </w:tcPr>
           <w:p>
             <w:pPr>
-              <w:pStyle w:val="ListParagraph"/>
+              <w:pStyle w:val="a5"/>
               <w:spacing w:line="360" w:lineRule="auto"/>
               <w:ind w:left="0"/>
               <w:jc w:val="center"/>
@@ -12752,7 +12752,7 @@
           </w:tcPr>
           <w:p>
             <w:pPr>
-              <w:pStyle w:val="ListParagraph"/>
+              <w:pStyle w:val="a5"/>
               <w:spacing w:line="360" w:lineRule="auto"/>
               <w:ind w:left="0"/>
               <w:jc w:val="center"/>
@@ -12777,7 +12777,7 @@
           </w:tcPr>
           <w:p>
             <w:pPr>
-              <w:pStyle w:val="ListParagraph"/>
+              <w:pStyle w:val="a5"/>
               <w:spacing w:line="360" w:lineRule="auto"/>
               <w:ind w:left="0"/>
               <w:jc w:val="center"/>
@@ -12803,7 +12803,7 @@
           </w:tcPr>
           <w:p>
             <w:pPr>
-              <w:pStyle w:val="ListParagraph"/>
+              <w:pStyle w:val="a5"/>
               <w:spacing w:line="360" w:lineRule="auto"/>
               <w:ind w:left="0"/>
               <w:jc w:val="center"/>
@@ -12840,7 +12840,7 @@
           </w:tcPr>
           <w:p>
             <w:pPr>
-              <w:pStyle w:val="ListParagraph"/>
+              <w:pStyle w:val="a5"/>
               <w:spacing w:line="360" w:lineRule="auto"/>
               <w:ind w:left="0"/>
               <w:jc w:val="center"/>
@@ -12906,7 +12906,7 @@
           </w:tcPr>
           <w:p>
             <w:pPr>
-              <w:pStyle w:val="ListParagraph"/>
+              <w:pStyle w:val="a5"/>
               <w:spacing w:line="360" w:lineRule="auto"/>
               <w:ind w:left="0"/>
               <w:jc w:val="center"/>
@@ -12932,7 +12932,7 @@
           </w:tcPr>
           <w:p>
             <w:pPr>
-              <w:pStyle w:val="ListParagraph"/>
+              <w:pStyle w:val="a5"/>
               <w:spacing w:line="360" w:lineRule="auto"/>
               <w:ind w:left="0"/>
               <w:jc w:val="center"/>
@@ -12957,7 +12957,7 @@
           </w:tcPr>
           <w:p>
             <w:pPr>
-              <w:pStyle w:val="ListParagraph"/>
+              <w:pStyle w:val="a5"/>
               <w:spacing w:line="360" w:lineRule="auto"/>
               <w:ind w:left="0"/>
               <w:jc w:val="center"/>
@@ -12982,7 +12982,7 @@
           </w:tcPr>
           <w:p>
             <w:pPr>
-              <w:pStyle w:val="ListParagraph"/>
+              <w:pStyle w:val="a5"/>
               <w:spacing w:line="360" w:lineRule="auto"/>
               <w:ind w:left="0"/>
               <w:jc w:val="center"/>
@@ -13007,7 +13007,7 @@
           </w:tcPr>
           <w:p>
             <w:pPr>
-              <w:pStyle w:val="ListParagraph"/>
+              <w:pStyle w:val="a5"/>
               <w:spacing w:line="360" w:lineRule="auto"/>
               <w:ind w:left="0"/>
               <w:jc w:val="center"/>
@@ -13032,7 +13032,7 @@
           </w:tcPr>
           <w:p>
             <w:pPr>
-              <w:pStyle w:val="ListParagraph"/>
+              <w:pStyle w:val="a5"/>
               <w:spacing w:line="360" w:lineRule="auto"/>
               <w:ind w:left="0"/>
               <w:jc w:val="center"/>
@@ -13057,7 +13057,7 @@
           </w:tcPr>
           <w:p>
             <w:pPr>
-              <w:pStyle w:val="ListParagraph"/>
+              <w:pStyle w:val="a5"/>
               <w:spacing w:line="360" w:lineRule="auto"/>
               <w:ind w:left="0"/>
               <w:jc w:val="center"/>
@@ -13082,7 +13082,7 @@
           </w:tcPr>
           <w:p>
             <w:pPr>
-              <w:pStyle w:val="ListParagraph"/>
+              <w:pStyle w:val="a5"/>
               <w:spacing w:line="360" w:lineRule="auto"/>
               <w:ind w:left="0"/>
               <w:jc w:val="center"/>
@@ -13108,7 +13108,7 @@
           </w:tcPr>
           <w:p>
             <w:pPr>
-              <w:pStyle w:val="ListParagraph"/>
+              <w:pStyle w:val="a5"/>
               <w:spacing w:line="360" w:lineRule="auto"/>
               <w:ind w:left="0"/>
               <w:jc w:val="center"/>
@@ -13148,7 +13148,7 @@
           </w:tcPr>
           <w:p>
             <w:pPr>
-              <w:pStyle w:val="ListParagraph"/>
+              <w:pStyle w:val="a5"/>
               <w:spacing w:line="360" w:lineRule="auto"/>
               <w:ind w:left="0"/>
               <w:jc w:val="center"/>
@@ -13200,7 +13200,7 @@
     </w:tbl>
     <w:p>
       <w:pPr>
-        <w:pStyle w:val="ListParagraph"/>
+        <w:pStyle w:val="a5"/>
         <w:bidi/>
         <w:spacing w:line="360" w:lineRule="auto"/>
         <w:ind w:left="1080"/>
@@ -13212,7 +13212,7 @@
     </w:p>
     <w:p>
       <w:pPr>
-        <w:pStyle w:val="ListParagraph"/>
+        <w:pStyle w:val="a5"/>
         <w:numPr>
           <w:ilvl w:val="0"/>
           <w:numId w:val="13"/>
@@ -13299,7 +13299,7 @@
     </w:p>
     <w:p>
       <w:pPr>
-        <w:pStyle w:val="ListParagraph"/>
+        <w:pStyle w:val="a5"/>
         <w:numPr>
           <w:ilvl w:val="0"/>
           <w:numId w:val="13"/>
@@ -13357,7 +13357,7 @@
     </w:p>
     <w:p>
       <w:pPr>
-        <w:pStyle w:val="ListParagraph"/>
+        <w:pStyle w:val="a5"/>
         <w:numPr>
           <w:ilvl w:val="0"/>
           <w:numId w:val="13"/>
@@ -13790,7 +13790,7 @@
     </w:p>
     <w:p>
       <w:pPr>
-        <w:pStyle w:val="ListParagraph"/>
+        <w:pStyle w:val="a5"/>
         <w:numPr>
           <w:ilvl w:val="0"/>
           <w:numId w:val="14"/>
@@ -13848,7 +13848,7 @@
     </w:p>
     <w:p>
       <w:pPr>
-        <w:pStyle w:val="ListParagraph"/>
+        <w:pStyle w:val="a5"/>
         <w:numPr>
           <w:ilvl w:val="0"/>
           <w:numId w:val="14"/>
@@ -13877,7 +13877,7 @@
     </w:p>
     <w:p>
       <w:pPr>
-        <w:pStyle w:val="ListParagraph"/>
+        <w:pStyle w:val="a5"/>
         <w:numPr>
           <w:ilvl w:val="0"/>
           <w:numId w:val="14"/>
@@ -13919,7 +13919,7 @@
     </w:p>
     <w:p>
       <w:pPr>
-        <w:pStyle w:val="ListParagraph"/>
+        <w:pStyle w:val="a5"/>
         <w:numPr>
           <w:ilvl w:val="0"/>
           <w:numId w:val="14"/>
@@ -14005,7 +14005,7 @@
     </w:p>
     <w:p>
       <w:pPr>
-        <w:pStyle w:val="ListParagraph"/>
+        <w:pStyle w:val="a5"/>
         <w:bidi/>
         <w:spacing w:after="160" w:line="360" w:lineRule="auto"/>
         <w:ind w:left="1080"/>
@@ -14113,7 +14113,7 @@
     </w:p>
     <w:p>
       <w:pPr>
-        <w:pStyle w:val="ListParagraph"/>
+        <w:pStyle w:val="a5"/>
         <w:numPr>
           <w:ilvl w:val="0"/>
           <w:numId w:val="14"/>
@@ -14130,28 +14130,14 @@
         <w:rPr>
           <w:rFonts w:asciiTheme="majorHAnsi" w:eastAsiaTheme="minorEastAsia" w:hAnsiTheme="majorHAnsi" w:cstheme="majorHAnsi"/>
         </w:rPr>
-        <w:t>print_</w:t>
-      </w:r>
-      <w:proofErr w:type="gramStart"/>
+        <w:t>print_rewards</w:t>
+      </w:r>
+      <w:proofErr w:type="spellEnd"/>
       <w:r>
         <w:rPr>
           <w:rFonts w:asciiTheme="majorHAnsi" w:eastAsiaTheme="minorEastAsia" w:hAnsiTheme="majorHAnsi" w:cstheme="majorHAnsi"/>
         </w:rPr>
-        <w:t>rewards</w:t>
-      </w:r>
-      <w:proofErr w:type="spellEnd"/>
-      <w:r>
-        <w:rPr>
-          <w:rFonts w:asciiTheme="majorHAnsi" w:eastAsiaTheme="minorEastAsia" w:hAnsiTheme="majorHAnsi" w:cstheme="majorHAnsi"/>
-        </w:rPr>
-        <w:t>(</w:t>
-      </w:r>
-      <w:proofErr w:type="gramEnd"/>
-      <w:r>
-        <w:rPr>
-          <w:rFonts w:asciiTheme="majorHAnsi" w:eastAsiaTheme="minorEastAsia" w:hAnsiTheme="majorHAnsi" w:cstheme="majorHAnsi"/>
-        </w:rPr>
-        <w:t>)</w:t>
+        <w:t>()</w:t>
       </w:r>
       <w:r>
         <w:rPr>
@@ -14163,7 +14149,7 @@
     </w:p>
     <w:p>
       <w:pPr>
-        <w:pStyle w:val="ListParagraph"/>
+        <w:pStyle w:val="a5"/>
         <w:numPr>
           <w:ilvl w:val="0"/>
           <w:numId w:val="14"/>
@@ -14211,7 +14197,7 @@
     </w:p>
     <w:p>
       <w:pPr>
-        <w:pStyle w:val="ListParagraph"/>
+        <w:pStyle w:val="a5"/>
         <w:numPr>
           <w:ilvl w:val="0"/>
           <w:numId w:val="14"/>
@@ -14259,7 +14245,7 @@
     </w:p>
     <w:p>
       <w:pPr>
-        <w:pStyle w:val="ListParagraph"/>
+        <w:pStyle w:val="a5"/>
         <w:numPr>
           <w:ilvl w:val="0"/>
           <w:numId w:val="14"/>
@@ -14270,19 +14256,11 @@
           <w:rFonts w:asciiTheme="majorHAnsi" w:eastAsiaTheme="minorEastAsia" w:hAnsiTheme="majorHAnsi" w:cstheme="majorHAnsi"/>
         </w:rPr>
       </w:pPr>
-      <w:proofErr w:type="gramStart"/>
       <w:r>
         <w:rPr>
           <w:rFonts w:asciiTheme="majorHAnsi" w:eastAsiaTheme="minorEastAsia" w:hAnsiTheme="majorHAnsi" w:cstheme="majorHAnsi"/>
         </w:rPr>
-        <w:t>step(</w:t>
-      </w:r>
-      <w:proofErr w:type="gramEnd"/>
-      <w:r>
-        <w:rPr>
-          <w:rFonts w:asciiTheme="majorHAnsi" w:eastAsiaTheme="minorEastAsia" w:hAnsiTheme="majorHAnsi" w:cstheme="majorHAnsi"/>
-        </w:rPr>
-        <w:t>state, action)</w:t>
+        <w:t>step(state, action)</w:t>
       </w:r>
       <w:r>
         <w:rPr>
@@ -14641,17 +14619,8 @@
           <w:rFonts w:asciiTheme="majorHAnsi" w:hAnsiTheme="majorHAnsi" w:cstheme="majorHAnsi"/>
           <w:lang w:val="en-GB"/>
         </w:rPr>
-        <w:t xml:space="preserve">, </w:t>
-      </w:r>
-      <w:proofErr w:type="gramStart"/>
-      <w:r>
-        <w:rPr>
-          <w:rFonts w:asciiTheme="majorHAnsi" w:hAnsiTheme="majorHAnsi" w:cstheme="majorHAnsi"/>
-          <w:lang w:val="en-GB"/>
-        </w:rPr>
-        <w:t>random</w:t>
-      </w:r>
-      <w:proofErr w:type="gramEnd"/>
+        <w:t>, random</w:t>
+      </w:r>
     </w:p>
     <w:p>
       <w:pPr>
@@ -14671,7 +14640,7 @@
     </w:p>
     <w:p>
       <w:pPr>
-        <w:pStyle w:val="ListParagraph"/>
+        <w:pStyle w:val="a5"/>
         <w:numPr>
           <w:ilvl w:val="0"/>
           <w:numId w:val="14"/>
@@ -14847,7 +14816,7 @@
     </w:p>
     <w:p>
       <w:pPr>
-        <w:pStyle w:val="ListParagraph"/>
+        <w:pStyle w:val="a5"/>
         <w:bidi/>
         <w:spacing w:after="160" w:line="360" w:lineRule="auto"/>
         <w:ind w:left="1080"/>
@@ -14892,7 +14861,7 @@
     </w:p>
     <w:p>
       <w:pPr>
-        <w:pStyle w:val="ListParagraph"/>
+        <w:pStyle w:val="a5"/>
         <w:numPr>
           <w:ilvl w:val="0"/>
           <w:numId w:val="14"/>
@@ -15028,7 +14997,7 @@
     </w:p>
     <w:p>
       <w:pPr>
-        <w:pStyle w:val="ListParagraph"/>
+        <w:pStyle w:val="a5"/>
         <w:bidi/>
         <w:spacing w:after="160" w:line="360" w:lineRule="auto"/>
         <w:ind w:left="1080"/>
@@ -15060,7 +15029,7 @@
     </w:p>
     <w:p>
       <w:pPr>
-        <w:pStyle w:val="ListParagraph"/>
+        <w:pStyle w:val="a5"/>
         <w:numPr>
           <w:ilvl w:val="0"/>
           <w:numId w:val="14"/>
@@ -15158,7 +15127,7 @@
     </w:p>
     <w:p>
       <w:pPr>
-        <w:pStyle w:val="ListParagraph"/>
+        <w:pStyle w:val="a5"/>
         <w:bidi/>
         <w:spacing w:after="160" w:line="360" w:lineRule="auto"/>
         <w:ind w:left="1080"/>
@@ -15189,7 +15158,7 @@
     </w:p>
     <w:p>
       <w:pPr>
-        <w:pStyle w:val="ListParagraph"/>
+        <w:pStyle w:val="a5"/>
         <w:numPr>
           <w:ilvl w:val="0"/>
           <w:numId w:val="14"/>
@@ -15330,7 +15299,7 @@
     </w:p>
     <w:p>
       <w:pPr>
-        <w:pStyle w:val="ListParagraph"/>
+        <w:pStyle w:val="a5"/>
         <w:bidi/>
         <w:spacing w:after="160" w:line="360" w:lineRule="auto"/>
         <w:ind w:left="1080"/>
@@ -15378,7 +15347,7 @@
     </w:p>
     <w:p>
       <w:pPr>
-        <w:pStyle w:val="ListParagraph"/>
+        <w:pStyle w:val="a5"/>
         <w:numPr>
           <w:ilvl w:val="0"/>
           <w:numId w:val="26"/>
@@ -15477,7 +15446,7 @@
     </w:p>
     <w:p>
       <w:pPr>
-        <w:pStyle w:val="ListParagraph"/>
+        <w:pStyle w:val="a5"/>
         <w:bidi/>
         <w:spacing w:line="360" w:lineRule="auto"/>
         <w:ind w:left="1080"/>
@@ -15544,7 +15513,7 @@
     </w:p>
     <w:p>
       <w:pPr>
-        <w:pStyle w:val="ListParagraph"/>
+        <w:pStyle w:val="a5"/>
         <w:bidi/>
         <w:spacing w:line="360" w:lineRule="auto"/>
         <w:ind w:left="1080"/>
@@ -15605,7 +15574,7 @@
     </w:p>
     <w:p>
       <w:pPr>
-        <w:pStyle w:val="ListParagraph"/>
+        <w:pStyle w:val="a5"/>
         <w:bidi/>
         <w:spacing w:line="360" w:lineRule="auto"/>
         <w:ind w:left="1080"/>
@@ -15616,7 +15585,7 @@
     </w:p>
     <w:p>
       <w:pPr>
-        <w:pStyle w:val="ListParagraph"/>
+        <w:pStyle w:val="a5"/>
         <w:numPr>
           <w:ilvl w:val="0"/>
           <w:numId w:val="26"/>
@@ -15757,7 +15726,7 @@
     </w:p>
     <w:p>
       <w:pPr>
-        <w:pStyle w:val="ListParagraph"/>
+        <w:pStyle w:val="a5"/>
         <w:bidi/>
         <w:spacing w:line="360" w:lineRule="auto"/>
         <w:ind w:left="1080"/>
@@ -15842,7 +15811,7 @@
             <wp:extent cx="151765" cy="151765"/>
             <wp:effectExtent l="0" t="0" r="635" b="635"/>
             <wp:docPr id="1512768450" name="תמונה 1" descr="Writing Hand on Apple ">
-              <a:hlinkClick xmlns:a="http://schemas.openxmlformats.org/drawingml/2006/main" r:id="rId10"/>
+              <a:hlinkClick xmlns:a="http://schemas.openxmlformats.org/drawingml/2006/main" r:id="rId8"/>
             </wp:docPr>
             <wp:cNvGraphicFramePr>
               <a:graphicFrameLocks xmlns:a="http://schemas.openxmlformats.org/drawingml/2006/main"/>
@@ -16014,7 +15983,7 @@
     </w:p>
     <w:p>
       <w:pPr>
-        <w:pStyle w:val="ListParagraph"/>
+        <w:pStyle w:val="a5"/>
         <w:bidi/>
         <w:ind w:left="1080"/>
         <w:rPr>
@@ -16039,7 +16008,7 @@
     </w:p>
     <w:p>
       <w:pPr>
-        <w:pStyle w:val="ListParagraph"/>
+        <w:pStyle w:val="a5"/>
         <w:bidi/>
         <w:ind w:left="1080"/>
         <w:rPr>
@@ -16072,21 +16041,13 @@
         <w:rPr>
           <w:rFonts w:asciiTheme="majorHAnsi" w:hAnsiTheme="majorHAnsi" w:cstheme="majorHAnsi"/>
         </w:rPr>
-        <w:t>transition_</w:t>
-      </w:r>
-      <w:proofErr w:type="gramStart"/>
-      <w:r>
-        <w:rPr>
-          <w:rFonts w:asciiTheme="majorHAnsi" w:hAnsiTheme="majorHAnsi" w:cstheme="majorHAnsi"/>
-        </w:rPr>
-        <w:t>function</w:t>
+        <w:t>transition_function</w:t>
       </w:r>
       <w:proofErr w:type="spellEnd"/>
-      <w:proofErr w:type="gramEnd"/>
     </w:p>
     <w:p>
       <w:pPr>
-        <w:pStyle w:val="ListParagraph"/>
+        <w:pStyle w:val="a5"/>
         <w:bidi/>
         <w:ind w:left="1080"/>
         <w:rPr>
@@ -16126,7 +16087,7 @@
     </w:p>
     <w:p>
       <w:pPr>
-        <w:pStyle w:val="ListParagraph"/>
+        <w:pStyle w:val="a5"/>
         <w:numPr>
           <w:ilvl w:val="0"/>
           <w:numId w:val="14"/>
@@ -16184,7 +16145,7 @@
     </w:p>
     <w:p>
       <w:pPr>
-        <w:pStyle w:val="ListParagraph"/>
+        <w:pStyle w:val="a5"/>
         <w:numPr>
           <w:ilvl w:val="0"/>
           <w:numId w:val="14"/>
@@ -16230,7 +16191,7 @@
     </w:p>
     <w:p>
       <w:pPr>
-        <w:pStyle w:val="ListParagraph"/>
+        <w:pStyle w:val="a5"/>
         <w:bidi/>
         <w:rPr>
           <w:rFonts w:asciiTheme="majorHAnsi" w:eastAsiaTheme="minorEastAsia" w:hAnsiTheme="majorHAnsi" w:cstheme="majorHAnsi"/>
@@ -17788,7 +17749,7 @@
     </w:p>
     <w:p>
       <w:pPr>
-        <w:pStyle w:val="ListParagraph"/>
+        <w:pStyle w:val="a5"/>
         <w:numPr>
           <w:ilvl w:val="0"/>
           <w:numId w:val="21"/>
@@ -17908,7 +17869,7 @@
     </w:p>
     <w:p>
       <w:pPr>
-        <w:pStyle w:val="ListParagraph"/>
+        <w:pStyle w:val="a5"/>
         <w:numPr>
           <w:ilvl w:val="0"/>
           <w:numId w:val="29"/>
@@ -17956,7 +17917,7 @@
     </w:p>
     <w:p>
       <w:pPr>
-        <w:pStyle w:val="ListParagraph"/>
+        <w:pStyle w:val="a5"/>
         <w:bidi/>
         <w:ind w:left="1080"/>
         <w:rPr>
@@ -18031,7 +17992,7 @@
     </w:p>
     <w:p>
       <w:pPr>
-        <w:pStyle w:val="ListParagraph"/>
+        <w:pStyle w:val="a5"/>
         <w:bidi/>
         <w:ind w:left="1080"/>
         <w:rPr>
@@ -18090,7 +18051,7 @@
     </w:p>
     <w:p>
       <w:pPr>
-        <w:pStyle w:val="ListParagraph"/>
+        <w:pStyle w:val="a5"/>
         <w:numPr>
           <w:ilvl w:val="0"/>
           <w:numId w:val="29"/>
@@ -18676,7 +18637,6 @@
           <w:bCs/>
           <w:rtl/>
         </w:rPr>
-        <w:lastRenderedPageBreak/>
         <w:t>הדוגמה תסווג כחיובית</w:t>
       </w:r>
     </w:p>
@@ -19222,7 +19182,7 @@
     </w:p>
     <w:p>
       <w:pPr>
-        <w:pStyle w:val="ListParagraph"/>
+        <w:pStyle w:val="a5"/>
         <w:numPr>
           <w:ilvl w:val="0"/>
           <w:numId w:val="29"/>
@@ -19281,7 +19241,7 @@
     </w:p>
     <w:p>
       <w:pPr>
-        <w:pStyle w:val="ListParagraph"/>
+        <w:pStyle w:val="a5"/>
         <w:bidi/>
         <w:ind w:left="1080"/>
         <w:rPr>
@@ -19320,7 +19280,7 @@
     </w:p>
     <w:p>
       <w:pPr>
-        <w:pStyle w:val="ListParagraph"/>
+        <w:pStyle w:val="a5"/>
         <w:numPr>
           <w:ilvl w:val="0"/>
           <w:numId w:val="29"/>
@@ -19377,7 +19337,7 @@
     </w:p>
     <w:p>
       <w:pPr>
-        <w:pStyle w:val="ListParagraph"/>
+        <w:pStyle w:val="a5"/>
         <w:bidi/>
         <w:ind w:left="1080"/>
         <w:rPr>
@@ -19428,9 +19388,8 @@
           <w:bCs/>
           <w:rtl/>
         </w:rPr>
-        <w:t xml:space="preserve"> השכנים הקרובים ביותר יהיו כל </w:t>
-      </w:r>
-      <w:proofErr w:type="spellStart"/>
+        <w:t xml:space="preserve"> השכנים הקרובים ביותר יהיו כל הדו</w:t>
+      </w:r>
       <w:r>
         <w:rPr>
           <w:rFonts w:asciiTheme="majorHAnsi" w:hAnsiTheme="majorHAnsi" w:cstheme="majorHAnsi" w:hint="cs"/>
@@ -19438,9 +19397,8 @@
           <w:bCs/>
           <w:rtl/>
         </w:rPr>
-        <w:t>הדגומאות</w:t>
-      </w:r>
-      <w:proofErr w:type="spellEnd"/>
+        <w:t>ג</w:t>
+      </w:r>
       <w:r>
         <w:rPr>
           <w:rFonts w:asciiTheme="majorHAnsi" w:hAnsiTheme="majorHAnsi" w:cstheme="majorHAnsi" w:hint="cs"/>
@@ -19448,12 +19406,12 @@
           <w:bCs/>
           <w:rtl/>
         </w:rPr>
-        <w:t>.</w:t>
+        <w:t>מאות.</w:t>
       </w:r>
     </w:p>
     <w:p>
       <w:pPr>
-        <w:pStyle w:val="ListParagraph"/>
+        <w:pStyle w:val="a5"/>
         <w:numPr>
           <w:ilvl w:val="0"/>
           <w:numId w:val="29"/>
@@ -19546,7 +19504,7 @@
     </w:p>
     <w:p>
       <w:pPr>
-        <w:pStyle w:val="ListParagraph"/>
+        <w:pStyle w:val="a5"/>
         <w:bidi/>
         <w:ind w:left="1080"/>
         <w:rPr>
@@ -19637,7 +19595,7 @@
     </w:p>
     <w:p>
       <w:pPr>
-        <w:pStyle w:val="ListParagraph"/>
+        <w:pStyle w:val="a5"/>
         <w:bidi/>
         <w:ind w:left="1080"/>
         <w:rPr>
@@ -19684,7 +19642,7 @@
     </w:p>
     <w:p>
       <w:pPr>
-        <w:pStyle w:val="ListParagraph"/>
+        <w:pStyle w:val="a5"/>
         <w:numPr>
           <w:ilvl w:val="0"/>
           <w:numId w:val="29"/>
@@ -20985,7 +20943,7 @@
     </w:p>
     <w:p>
       <w:pPr>
-        <w:pStyle w:val="ListParagraph"/>
+        <w:pStyle w:val="a5"/>
         <w:numPr>
           <w:ilvl w:val="0"/>
           <w:numId w:val="30"/>
@@ -21807,7 +21765,7 @@
     </w:p>
     <w:p>
       <w:pPr>
-        <w:pStyle w:val="ListParagraph"/>
+        <w:pStyle w:val="a5"/>
         <w:bidi/>
         <w:ind w:left="1080" w:right="-284"/>
         <w:rPr>
@@ -21820,7 +21778,7 @@
     </w:p>
     <w:p>
       <w:pPr>
-        <w:pStyle w:val="ListParagraph"/>
+        <w:pStyle w:val="a5"/>
         <w:numPr>
           <w:ilvl w:val="0"/>
           <w:numId w:val="30"/>
@@ -22725,7 +22683,7 @@
     </w:p>
     <w:p>
       <w:pPr>
-        <w:pStyle w:val="ListParagraph"/>
+        <w:pStyle w:val="a5"/>
         <w:numPr>
           <w:ilvl w:val="0"/>
           <w:numId w:val="30"/>
@@ -23581,7 +23539,7 @@
     </w:p>
     <w:p>
       <w:pPr>
-        <w:pStyle w:val="ListParagraph"/>
+        <w:pStyle w:val="a5"/>
         <w:numPr>
           <w:ilvl w:val="0"/>
           <w:numId w:val="30"/>
@@ -27276,7 +27234,7 @@
     </w:p>
     <w:p>
       <w:pPr>
-        <w:pStyle w:val="ListParagraph"/>
+        <w:pStyle w:val="a5"/>
         <w:numPr>
           <w:ilvl w:val="0"/>
           <w:numId w:val="6"/>
@@ -27354,7 +27312,7 @@
     </w:p>
     <w:p>
       <w:pPr>
-        <w:pStyle w:val="ListParagraph"/>
+        <w:pStyle w:val="a5"/>
         <w:numPr>
           <w:ilvl w:val="0"/>
           <w:numId w:val="6"/>
@@ -27390,7 +27348,7 @@
     </w:p>
     <w:p>
       <w:pPr>
-        <w:pStyle w:val="ListParagraph"/>
+        <w:pStyle w:val="a5"/>
         <w:numPr>
           <w:ilvl w:val="0"/>
           <w:numId w:val="6"/>
@@ -27544,7 +27502,7 @@
     </w:p>
     <w:p>
       <w:pPr>
-        <w:pStyle w:val="ListParagraph"/>
+        <w:pStyle w:val="a5"/>
         <w:numPr>
           <w:ilvl w:val="0"/>
           <w:numId w:val="6"/>
@@ -27612,7 +27570,7 @@
     </w:p>
     <w:p>
       <w:pPr>
-        <w:pStyle w:val="ListParagraph"/>
+        <w:pStyle w:val="a5"/>
         <w:numPr>
           <w:ilvl w:val="0"/>
           <w:numId w:val="6"/>
@@ -27655,7 +27613,7 @@
     </w:p>
     <w:p>
       <w:pPr>
-        <w:pStyle w:val="ListParagraph"/>
+        <w:pStyle w:val="a5"/>
         <w:numPr>
           <w:ilvl w:val="1"/>
           <w:numId w:val="6"/>
@@ -27724,7 +27682,7 @@
     </w:p>
     <w:p>
       <w:pPr>
-        <w:pStyle w:val="ListParagraph"/>
+        <w:pStyle w:val="a5"/>
         <w:numPr>
           <w:ilvl w:val="1"/>
           <w:numId w:val="6"/>
@@ -28256,7 +28214,7 @@
     </w:p>
     <w:p>
       <w:pPr>
-        <w:pStyle w:val="ListParagraph"/>
+        <w:pStyle w:val="a5"/>
         <w:numPr>
           <w:ilvl w:val="1"/>
           <w:numId w:val="6"/>
@@ -28408,7 +28366,7 @@
     </w:p>
     <w:p>
       <w:pPr>
-        <w:pStyle w:val="ListParagraph"/>
+        <w:pStyle w:val="a5"/>
         <w:numPr>
           <w:ilvl w:val="0"/>
           <w:numId w:val="6"/>
@@ -28536,7 +28494,7 @@
     </w:p>
     <w:p>
       <w:pPr>
-        <w:pStyle w:val="ListParagraph"/>
+        <w:pStyle w:val="a5"/>
         <w:numPr>
           <w:ilvl w:val="0"/>
           <w:numId w:val="6"/>
@@ -28723,7 +28681,7 @@
       <w:pPr>
         <w:bidi/>
         <w:rPr>
-          <w:rFonts w:asciiTheme="majorHAnsi" w:hAnsiTheme="majorHAnsi" w:cstheme="majorHAnsi"/>
+          <w:rFonts w:asciiTheme="majorHAnsi" w:hAnsiTheme="majorHAnsi" w:cstheme="majorHAnsi" w:hint="cs"/>
           <w:b/>
           <w:bCs/>
           <w:color w:val="2F5496" w:themeColor="accent1" w:themeShade="BF"/>
@@ -28891,14 +28849,7 @@
         <w:rPr>
           <w:rFonts w:asciiTheme="majorHAnsi" w:hAnsiTheme="majorHAnsi" w:cstheme="majorHAnsi"/>
         </w:rPr>
-        <w:t xml:space="preserve">, </w:t>
-      </w:r>
-      <w:proofErr w:type="gramStart"/>
-      <w:r>
-        <w:rPr>
-          <w:rFonts w:asciiTheme="majorHAnsi" w:hAnsiTheme="majorHAnsi" w:cstheme="majorHAnsi"/>
-        </w:rPr>
-        <w:t>pandas ,</w:t>
+        <w:t>, pandas ,</w:t>
       </w:r>
       <w:proofErr w:type="spellStart"/>
       <w:r>
@@ -28908,7 +28859,6 @@
         <w:t>numpy</w:t>
       </w:r>
       <w:proofErr w:type="spellEnd"/>
-      <w:proofErr w:type="gramEnd"/>
       <w:r>
         <w:rPr>
           <w:rFonts w:asciiTheme="majorHAnsi" w:hAnsiTheme="majorHAnsi" w:cstheme="majorHAnsi"/>
@@ -29005,7 +28955,7 @@
     </w:p>
     <w:p>
       <w:pPr>
-        <w:pStyle w:val="ListParagraph"/>
+        <w:pStyle w:val="a5"/>
         <w:numPr>
           <w:ilvl w:val="0"/>
           <w:numId w:val="3"/>
@@ -29110,7 +29060,7 @@
     </w:p>
     <w:p>
       <w:pPr>
-        <w:pStyle w:val="ListParagraph"/>
+        <w:pStyle w:val="a5"/>
         <w:bidi/>
         <w:rPr>
           <w:rFonts w:asciiTheme="majorHAnsi" w:hAnsiTheme="majorHAnsi" w:cstheme="majorHAnsi"/>
@@ -29278,7 +29228,7 @@
     </w:p>
     <w:p>
       <w:pPr>
-        <w:pStyle w:val="NoSpacing"/>
+        <w:pStyle w:val="a8"/>
         <w:numPr>
           <w:ilvl w:val="0"/>
           <w:numId w:val="3"/>
@@ -29354,7 +29304,7 @@
     </w:p>
     <w:p>
       <w:pPr>
-        <w:pStyle w:val="ListParagraph"/>
+        <w:pStyle w:val="a5"/>
         <w:numPr>
           <w:ilvl w:val="1"/>
           <w:numId w:val="3"/>
@@ -29518,7 +29468,7 @@
     </w:p>
     <w:p>
       <w:pPr>
-        <w:pStyle w:val="ListParagraph"/>
+        <w:pStyle w:val="a5"/>
         <w:bidi/>
         <w:ind w:left="1440"/>
         <w:rPr>
@@ -29539,7 +29489,7 @@
     </w:p>
     <w:p>
       <w:pPr>
-        <w:pStyle w:val="ListParagraph"/>
+        <w:pStyle w:val="a5"/>
         <w:numPr>
           <w:ilvl w:val="1"/>
           <w:numId w:val="3"/>
@@ -29662,7 +29612,7 @@
     </w:p>
     <w:p>
       <w:pPr>
-        <w:pStyle w:val="ListParagraph"/>
+        <w:pStyle w:val="a5"/>
         <w:bidi/>
         <w:ind w:left="1440"/>
         <w:rPr>
@@ -29676,7 +29626,7 @@
           <w:noProof/>
         </w:rPr>
         <w:drawing>
-          <wp:anchor distT="0" distB="0" distL="114300" distR="114300" simplePos="0" relativeHeight="251677696" behindDoc="1" locked="0" layoutInCell="1" allowOverlap="1" wp14:anchorId="3384E81B" wp14:editId="7A18EC38">
+          <wp:anchor distT="0" distB="0" distL="114300" distR="114300" simplePos="0" relativeHeight="251677696" behindDoc="1" locked="0" layoutInCell="1" allowOverlap="1" wp14:anchorId="3384E81B" wp14:editId="62E994DA">
             <wp:simplePos x="0" y="0"/>
             <wp:positionH relativeFrom="column">
               <wp:posOffset>1101304</wp:posOffset>
@@ -29697,7 +29647,7 @@
               </wp:wrapPolygon>
             </wp:wrapTight>
             <wp:docPr id="16" name="Picture 16" descr="Writing Hand on Apple ">
-              <a:hlinkClick xmlns:a="http://schemas.openxmlformats.org/drawingml/2006/main" r:id="rId10"/>
+              <a:hlinkClick xmlns:a="http://schemas.openxmlformats.org/drawingml/2006/main" r:id="rId8"/>
             </wp:docPr>
             <wp:cNvGraphicFramePr>
               <a:graphicFrameLocks xmlns:a="http://schemas.openxmlformats.org/drawingml/2006/main" noChangeAspect="1"/>
@@ -29707,7 +29657,7 @@
                 <pic:pic xmlns:pic="http://schemas.openxmlformats.org/drawingml/2006/picture">
                   <pic:nvPicPr>
                     <pic:cNvPr id="0" name="Picture 12" descr="Writing Hand on Apple ">
-                      <a:hlinkClick r:id="rId10"/>
+                      <a:hlinkClick r:id="rId8"/>
                     </pic:cNvPr>
                     <pic:cNvPicPr>
                       <a:picLocks noChangeAspect="1" noChangeArrowheads="1"/>
@@ -29792,7 +29742,7 @@
     </w:p>
     <w:p>
       <w:pPr>
-        <w:pStyle w:val="ListParagraph"/>
+        <w:pStyle w:val="a5"/>
         <w:bidi/>
         <w:ind w:left="1440"/>
         <w:rPr>
@@ -29809,7 +29759,7 @@
           <w:bCs/>
           <w:rtl/>
         </w:rPr>
-        <w:t>קיבלנו דיוק של 98</w:t>
+        <w:t>קיבלנו דיוק של 9</w:t>
       </w:r>
       <w:r>
         <w:rPr>
@@ -29818,7 +29768,7 @@
           <w:bCs/>
           <w:rtl/>
         </w:rPr>
-        <w:t>.06</w:t>
+        <w:t>6.12</w:t>
       </w:r>
       <w:r>
         <w:rPr>
@@ -29832,7 +29782,7 @@
     </w:p>
     <w:p>
       <w:pPr>
-        <w:pStyle w:val="ListParagraph"/>
+        <w:pStyle w:val="a5"/>
         <w:bidi/>
         <w:ind w:left="1440"/>
         <w:rPr>
@@ -29844,7 +29794,7 @@
     </w:p>
     <w:p>
       <w:pPr>
-        <w:pStyle w:val="ListParagraph"/>
+        <w:pStyle w:val="a5"/>
         <w:numPr>
           <w:ilvl w:val="0"/>
           <w:numId w:val="3"/>
@@ -29922,7 +29872,7 @@
     </w:p>
     <w:p>
       <w:pPr>
-        <w:pStyle w:val="ListParagraph"/>
+        <w:pStyle w:val="a5"/>
         <w:numPr>
           <w:ilvl w:val="1"/>
           <w:numId w:val="3"/>
@@ -29962,7 +29912,7 @@
           <w:rtl/>
         </w:rPr>
         <w:drawing>
-          <wp:anchor distT="0" distB="0" distL="114300" distR="114300" simplePos="0" relativeHeight="251678720" behindDoc="1" locked="0" layoutInCell="1" allowOverlap="1" wp14:anchorId="0CC91599" wp14:editId="77F7D7A6">
+          <wp:anchor distT="0" distB="0" distL="114300" distR="114300" simplePos="0" relativeHeight="251678720" behindDoc="1" locked="0" layoutInCell="1" allowOverlap="1" wp14:anchorId="0CC91599" wp14:editId="245B7022">
             <wp:simplePos x="0" y="0"/>
             <wp:positionH relativeFrom="column">
               <wp:posOffset>5412105</wp:posOffset>
@@ -29993,7 +29943,7 @@
                 <pic:pic xmlns:pic="http://schemas.openxmlformats.org/drawingml/2006/picture">
                   <pic:nvPicPr>
                     <pic:cNvPr id="0" name="Picture 13" descr="Writing Hand on Apple ">
-                      <a:hlinkClick r:id="rId8"/>
+                      <a:hlinkClick r:id="rId10"/>
                     </pic:cNvPr>
                     <pic:cNvPicPr>
                       <a:picLocks noChangeAspect="1" noChangeArrowheads="1"/>
@@ -30044,7 +29994,7 @@
     </w:p>
     <w:p>
       <w:pPr>
-        <w:pStyle w:val="ListParagraph"/>
+        <w:pStyle w:val="a5"/>
         <w:bidi/>
         <w:ind w:left="1440"/>
         <w:rPr>
@@ -30100,7 +30050,7 @@
     </w:p>
     <w:p>
       <w:pPr>
-        <w:pStyle w:val="ListParagraph"/>
+        <w:pStyle w:val="a5"/>
         <w:numPr>
           <w:ilvl w:val="1"/>
           <w:numId w:val="3"/>
@@ -30316,7 +30266,7 @@
     </w:p>
     <w:p>
       <w:pPr>
-        <w:pStyle w:val="ListParagraph"/>
+        <w:pStyle w:val="a5"/>
         <w:bidi/>
         <w:ind w:left="1440"/>
         <w:rPr>
@@ -30347,7 +30297,7 @@
     </w:p>
     <w:p>
       <w:pPr>
-        <w:pStyle w:val="ListParagraph"/>
+        <w:pStyle w:val="a5"/>
         <w:numPr>
           <w:ilvl w:val="1"/>
           <w:numId w:val="3"/>
@@ -30452,11 +30402,12 @@
     </w:p>
     <w:p>
       <w:pPr>
-        <w:pStyle w:val="ListParagraph"/>
+        <w:pStyle w:val="a5"/>
         <w:bidi/>
         <w:ind w:left="1080"/>
         <w:rPr>
           <w:rFonts w:asciiTheme="majorHAnsi" w:hAnsiTheme="majorHAnsi" w:cstheme="majorHAnsi"/>
+          <w:rtl/>
         </w:rPr>
       </w:pPr>
       <w:r>
@@ -30484,14 +30435,22 @@
         </w:rPr>
         <w:t>.</w:t>
       </w:r>
+      <w:r>
+        <w:rPr>
+          <w:rFonts w:asciiTheme="majorHAnsi" w:hAnsiTheme="majorHAnsi" w:cstheme="majorHAnsi"/>
+          <w:rtl/>
+        </w:rPr>
+        <w:tab/>
+      </w:r>
     </w:p>
     <w:p>
       <w:pPr>
-        <w:pStyle w:val="ListParagraph"/>
+        <w:pStyle w:val="a5"/>
         <w:bidi/>
         <w:ind w:left="1080" w:right="-284"/>
         <w:rPr>
           <w:rFonts w:asciiTheme="majorHAnsi" w:hAnsiTheme="majorHAnsi" w:cstheme="majorHAnsi"/>
+          <w:rtl/>
         </w:rPr>
       </w:pPr>
       <w:r>
@@ -30528,6 +30487,535 @@
         </w:rPr>
         <w:t xml:space="preserve">על קבוצת האימון בלבד. </w:t>
       </w:r>
+    </w:p>
+    <w:p>
+      <w:pPr>
+        <w:pStyle w:val="a5"/>
+        <w:bidi/>
+        <w:ind w:left="1080" w:right="-284"/>
+        <w:rPr>
+          <w:rFonts w:asciiTheme="majorHAnsi" w:hAnsiTheme="majorHAnsi" w:cstheme="majorHAnsi"/>
+          <w:b/>
+          <w:bCs/>
+          <w:rtl/>
+        </w:rPr>
+      </w:pPr>
+      <w:r>
+        <w:rPr>
+          <w:rFonts w:asciiTheme="majorHAnsi" w:hAnsiTheme="majorHAnsi" w:cstheme="majorHAnsi" w:hint="cs"/>
+          <w:b/>
+          <w:bCs/>
+          <w:rtl/>
+        </w:rPr>
+        <w:t>להלן התוצאות שקיבלנו על קבוצת האימון:</w:t>
+      </w:r>
+    </w:p>
+    <w:tbl>
+      <w:tblPr>
+        <w:tblStyle w:val="af2"/>
+        <w:bidiVisual/>
+        <w:tblW w:w="0" w:type="auto"/>
+        <w:tblInd w:w="1080" w:type="dxa"/>
+        <w:tblLook w:val="04A0" w:firstRow="1" w:lastRow="0" w:firstColumn="1" w:lastColumn="0" w:noHBand="0" w:noVBand="1"/>
+      </w:tblPr>
+      <w:tblGrid>
+        <w:gridCol w:w="4170"/>
+        <w:gridCol w:w="4100"/>
+      </w:tblGrid>
+      <w:tr>
+        <w:tc>
+          <w:tcPr>
+            <w:tcW w:w="4170" w:type="dxa"/>
+          </w:tcPr>
+          <w:p>
+            <w:pPr>
+              <w:pStyle w:val="a5"/>
+              <w:bidi/>
+              <w:ind w:left="0" w:right="-284"/>
+              <w:jc w:val="center"/>
+              <w:rPr>
+                <w:rFonts w:asciiTheme="majorHAnsi" w:hAnsiTheme="majorHAnsi" w:cstheme="majorHAnsi"/>
+                <w:b/>
+                <w:bCs/>
+              </w:rPr>
+            </w:pPr>
+            <w:r>
+              <w:rPr>
+                <w:rFonts w:asciiTheme="majorHAnsi" w:hAnsiTheme="majorHAnsi" w:cstheme="majorHAnsi"/>
+                <w:b/>
+                <w:bCs/>
+              </w:rPr>
+              <w:t>Valid a</w:t>
+            </w:r>
+            <w:r>
+              <w:rPr>
+                <w:rFonts w:asciiTheme="majorHAnsi" w:hAnsiTheme="majorHAnsi" w:cstheme="majorHAnsi"/>
+                <w:b/>
+                <w:bCs/>
+              </w:rPr>
+              <w:t>ccuracy</w:t>
+            </w:r>
+          </w:p>
+        </w:tc>
+        <w:tc>
+          <w:tcPr>
+            <w:tcW w:w="4100" w:type="dxa"/>
+          </w:tcPr>
+          <w:p>
+            <w:pPr>
+              <w:pStyle w:val="a5"/>
+              <w:bidi/>
+              <w:ind w:left="0" w:right="-284"/>
+              <w:jc w:val="center"/>
+              <w:rPr>
+                <w:rFonts w:asciiTheme="majorHAnsi" w:hAnsiTheme="majorHAnsi" w:cstheme="majorHAnsi" w:hint="cs"/>
+                <w:b/>
+                <w:bCs/>
+                <w:rtl/>
+              </w:rPr>
+            </w:pPr>
+            <w:r>
+              <w:rPr>
+                <w:rFonts w:asciiTheme="majorHAnsi" w:hAnsiTheme="majorHAnsi" w:cstheme="majorHAnsi"/>
+                <w:b/>
+                <w:bCs/>
+              </w:rPr>
+              <w:t>M</w:t>
+            </w:r>
+          </w:p>
+        </w:tc>
+      </w:tr>
+      <w:tr>
+        <w:tc>
+          <w:tcPr>
+            <w:tcW w:w="4170" w:type="dxa"/>
+          </w:tcPr>
+          <w:p>
+            <w:pPr>
+              <w:pStyle w:val="a5"/>
+              <w:bidi/>
+              <w:ind w:left="0" w:right="-284"/>
+              <w:jc w:val="center"/>
+              <w:rPr>
+                <w:rFonts w:asciiTheme="majorHAnsi" w:hAnsiTheme="majorHAnsi" w:cstheme="majorHAnsi"/>
+                <w:rtl/>
+              </w:rPr>
+            </w:pPr>
+            <w:r>
+              <w:rPr>
+                <w:rFonts w:asciiTheme="majorHAnsi" w:hAnsiTheme="majorHAnsi" w:cstheme="majorHAnsi" w:hint="cs"/>
+                <w:rtl/>
+              </w:rPr>
+              <w:t>96.13</w:t>
+            </w:r>
+          </w:p>
+        </w:tc>
+        <w:tc>
+          <w:tcPr>
+            <w:tcW w:w="4100" w:type="dxa"/>
+          </w:tcPr>
+          <w:p>
+            <w:pPr>
+              <w:pStyle w:val="a5"/>
+              <w:bidi/>
+              <w:ind w:left="0" w:right="-284"/>
+              <w:jc w:val="center"/>
+              <w:rPr>
+                <w:rFonts w:asciiTheme="majorHAnsi" w:hAnsiTheme="majorHAnsi" w:cstheme="majorHAnsi" w:hint="cs"/>
+                <w:rtl/>
+              </w:rPr>
+            </w:pPr>
+            <w:r>
+              <w:rPr>
+                <w:rFonts w:asciiTheme="majorHAnsi" w:hAnsiTheme="majorHAnsi" w:cstheme="majorHAnsi" w:hint="cs"/>
+                <w:rtl/>
+              </w:rPr>
+              <w:t>10</w:t>
+            </w:r>
+          </w:p>
+        </w:tc>
+      </w:tr>
+      <w:tr>
+        <w:tc>
+          <w:tcPr>
+            <w:tcW w:w="4170" w:type="dxa"/>
+          </w:tcPr>
+          <w:p>
+            <w:pPr>
+              <w:pStyle w:val="a5"/>
+              <w:bidi/>
+              <w:ind w:left="0" w:right="-284"/>
+              <w:jc w:val="center"/>
+              <w:rPr>
+                <w:rFonts w:asciiTheme="majorHAnsi" w:hAnsiTheme="majorHAnsi" w:cstheme="majorHAnsi" w:hint="cs"/>
+                <w:rtl/>
+              </w:rPr>
+            </w:pPr>
+            <w:r>
+              <w:rPr>
+                <w:rFonts w:asciiTheme="majorHAnsi" w:hAnsiTheme="majorHAnsi" w:cstheme="majorHAnsi" w:hint="cs"/>
+                <w:rtl/>
+              </w:rPr>
+              <w:t>93.86</w:t>
+            </w:r>
+          </w:p>
+        </w:tc>
+        <w:tc>
+          <w:tcPr>
+            <w:tcW w:w="4100" w:type="dxa"/>
+          </w:tcPr>
+          <w:p>
+            <w:pPr>
+              <w:pStyle w:val="a5"/>
+              <w:bidi/>
+              <w:ind w:left="0" w:right="-284"/>
+              <w:jc w:val="center"/>
+              <w:rPr>
+                <w:rFonts w:asciiTheme="majorHAnsi" w:hAnsiTheme="majorHAnsi" w:cstheme="majorHAnsi" w:hint="cs"/>
+                <w:rtl/>
+              </w:rPr>
+            </w:pPr>
+            <w:r>
+              <w:rPr>
+                <w:rFonts w:asciiTheme="majorHAnsi" w:hAnsiTheme="majorHAnsi" w:cstheme="majorHAnsi" w:hint="cs"/>
+                <w:rtl/>
+              </w:rPr>
+              <w:t>20</w:t>
+            </w:r>
+          </w:p>
+        </w:tc>
+      </w:tr>
+      <w:tr>
+        <w:tc>
+          <w:tcPr>
+            <w:tcW w:w="4170" w:type="dxa"/>
+          </w:tcPr>
+          <w:p>
+            <w:pPr>
+              <w:pStyle w:val="a5"/>
+              <w:bidi/>
+              <w:ind w:left="0" w:right="-284"/>
+              <w:jc w:val="center"/>
+              <w:rPr>
+                <w:rFonts w:asciiTheme="majorHAnsi" w:hAnsiTheme="majorHAnsi" w:cstheme="majorHAnsi"/>
+                <w:rtl/>
+              </w:rPr>
+            </w:pPr>
+            <w:r>
+              <w:rPr>
+                <w:rFonts w:asciiTheme="majorHAnsi" w:hAnsiTheme="majorHAnsi" w:cstheme="majorHAnsi" w:hint="cs"/>
+                <w:rtl/>
+              </w:rPr>
+              <w:t>93.22</w:t>
+            </w:r>
+          </w:p>
+        </w:tc>
+        <w:tc>
+          <w:tcPr>
+            <w:tcW w:w="4100" w:type="dxa"/>
+          </w:tcPr>
+          <w:p>
+            <w:pPr>
+              <w:pStyle w:val="a5"/>
+              <w:bidi/>
+              <w:ind w:left="0" w:right="-284"/>
+              <w:jc w:val="center"/>
+              <w:rPr>
+                <w:rFonts w:asciiTheme="majorHAnsi" w:hAnsiTheme="majorHAnsi" w:cstheme="majorHAnsi"/>
+                <w:rtl/>
+              </w:rPr>
+            </w:pPr>
+            <w:r>
+              <w:rPr>
+                <w:rFonts w:asciiTheme="majorHAnsi" w:hAnsiTheme="majorHAnsi" w:cstheme="majorHAnsi" w:hint="cs"/>
+                <w:rtl/>
+              </w:rPr>
+              <w:t>30</w:t>
+            </w:r>
+          </w:p>
+        </w:tc>
+      </w:tr>
+      <w:tr>
+        <w:tc>
+          <w:tcPr>
+            <w:tcW w:w="4170" w:type="dxa"/>
+          </w:tcPr>
+          <w:p>
+            <w:pPr>
+              <w:pStyle w:val="a5"/>
+              <w:bidi/>
+              <w:ind w:left="0" w:right="-284"/>
+              <w:jc w:val="center"/>
+              <w:rPr>
+                <w:rFonts w:asciiTheme="majorHAnsi" w:hAnsiTheme="majorHAnsi" w:cstheme="majorHAnsi"/>
+                <w:rtl/>
+              </w:rPr>
+            </w:pPr>
+            <w:r>
+              <w:rPr>
+                <w:rFonts w:asciiTheme="majorHAnsi" w:hAnsiTheme="majorHAnsi" w:cstheme="majorHAnsi" w:hint="cs"/>
+                <w:rtl/>
+              </w:rPr>
+              <w:t>93.55</w:t>
+            </w:r>
+          </w:p>
+        </w:tc>
+        <w:tc>
+          <w:tcPr>
+            <w:tcW w:w="4100" w:type="dxa"/>
+          </w:tcPr>
+          <w:p>
+            <w:pPr>
+              <w:pStyle w:val="a5"/>
+              <w:bidi/>
+              <w:ind w:left="0" w:right="-284"/>
+              <w:jc w:val="center"/>
+              <w:rPr>
+                <w:rFonts w:asciiTheme="majorHAnsi" w:hAnsiTheme="majorHAnsi" w:cstheme="majorHAnsi"/>
+                <w:rtl/>
+              </w:rPr>
+            </w:pPr>
+            <w:r>
+              <w:rPr>
+                <w:rFonts w:asciiTheme="majorHAnsi" w:hAnsiTheme="majorHAnsi" w:cstheme="majorHAnsi" w:hint="cs"/>
+                <w:rtl/>
+              </w:rPr>
+              <w:t>40</w:t>
+            </w:r>
+          </w:p>
+        </w:tc>
+      </w:tr>
+      <w:tr>
+        <w:tc>
+          <w:tcPr>
+            <w:tcW w:w="4170" w:type="dxa"/>
+          </w:tcPr>
+          <w:p>
+            <w:pPr>
+              <w:pStyle w:val="a5"/>
+              <w:bidi/>
+              <w:ind w:left="0" w:right="-284"/>
+              <w:jc w:val="center"/>
+              <w:rPr>
+                <w:rFonts w:asciiTheme="majorHAnsi" w:hAnsiTheme="majorHAnsi" w:cstheme="majorHAnsi"/>
+                <w:rtl/>
+              </w:rPr>
+            </w:pPr>
+            <w:r>
+              <w:rPr>
+                <w:rFonts w:asciiTheme="majorHAnsi" w:hAnsiTheme="majorHAnsi" w:cstheme="majorHAnsi" w:hint="cs"/>
+                <w:rtl/>
+              </w:rPr>
+              <w:t>92.27</w:t>
+            </w:r>
+          </w:p>
+        </w:tc>
+        <w:tc>
+          <w:tcPr>
+            <w:tcW w:w="4100" w:type="dxa"/>
+          </w:tcPr>
+          <w:p>
+            <w:pPr>
+              <w:pStyle w:val="a5"/>
+              <w:bidi/>
+              <w:ind w:left="0" w:right="-284"/>
+              <w:jc w:val="center"/>
+              <w:rPr>
+                <w:rFonts w:asciiTheme="majorHAnsi" w:hAnsiTheme="majorHAnsi" w:cstheme="majorHAnsi"/>
+                <w:rtl/>
+              </w:rPr>
+            </w:pPr>
+            <w:r>
+              <w:rPr>
+                <w:rFonts w:asciiTheme="majorHAnsi" w:hAnsiTheme="majorHAnsi" w:cstheme="majorHAnsi" w:hint="cs"/>
+                <w:rtl/>
+              </w:rPr>
+              <w:t>50</w:t>
+            </w:r>
+          </w:p>
+        </w:tc>
+      </w:tr>
+      <w:tr>
+        <w:tc>
+          <w:tcPr>
+            <w:tcW w:w="4170" w:type="dxa"/>
+          </w:tcPr>
+          <w:p>
+            <w:pPr>
+              <w:pStyle w:val="a5"/>
+              <w:bidi/>
+              <w:ind w:left="0" w:right="-284"/>
+              <w:jc w:val="center"/>
+              <w:rPr>
+                <w:rFonts w:asciiTheme="majorHAnsi" w:hAnsiTheme="majorHAnsi" w:cstheme="majorHAnsi"/>
+                <w:rtl/>
+              </w:rPr>
+            </w:pPr>
+            <w:r>
+              <w:rPr>
+                <w:rFonts w:asciiTheme="majorHAnsi" w:hAnsiTheme="majorHAnsi" w:cstheme="majorHAnsi" w:hint="cs"/>
+                <w:rtl/>
+              </w:rPr>
+              <w:t>92.27</w:t>
+            </w:r>
+          </w:p>
+        </w:tc>
+        <w:tc>
+          <w:tcPr>
+            <w:tcW w:w="4100" w:type="dxa"/>
+          </w:tcPr>
+          <w:p>
+            <w:pPr>
+              <w:pStyle w:val="a5"/>
+              <w:bidi/>
+              <w:ind w:left="0" w:right="-284"/>
+              <w:jc w:val="center"/>
+              <w:rPr>
+                <w:rFonts w:asciiTheme="majorHAnsi" w:hAnsiTheme="majorHAnsi" w:cstheme="majorHAnsi"/>
+                <w:rtl/>
+              </w:rPr>
+            </w:pPr>
+            <w:r>
+              <w:rPr>
+                <w:rFonts w:asciiTheme="majorHAnsi" w:hAnsiTheme="majorHAnsi" w:cstheme="majorHAnsi" w:hint="cs"/>
+                <w:rtl/>
+              </w:rPr>
+              <w:t>70</w:t>
+            </w:r>
+          </w:p>
+        </w:tc>
+      </w:tr>
+      <w:tr>
+        <w:tc>
+          <w:tcPr>
+            <w:tcW w:w="4170" w:type="dxa"/>
+          </w:tcPr>
+          <w:p>
+            <w:pPr>
+              <w:pStyle w:val="a5"/>
+              <w:bidi/>
+              <w:ind w:left="0" w:right="-284"/>
+              <w:jc w:val="center"/>
+              <w:rPr>
+                <w:rFonts w:asciiTheme="majorHAnsi" w:hAnsiTheme="majorHAnsi" w:cstheme="majorHAnsi"/>
+                <w:rtl/>
+              </w:rPr>
+            </w:pPr>
+            <w:r>
+              <w:rPr>
+                <w:rFonts w:asciiTheme="majorHAnsi" w:hAnsiTheme="majorHAnsi" w:cstheme="majorHAnsi" w:hint="cs"/>
+                <w:rtl/>
+              </w:rPr>
+              <w:t>92.27</w:t>
+            </w:r>
+          </w:p>
+        </w:tc>
+        <w:tc>
+          <w:tcPr>
+            <w:tcW w:w="4100" w:type="dxa"/>
+          </w:tcPr>
+          <w:p>
+            <w:pPr>
+              <w:pStyle w:val="a5"/>
+              <w:bidi/>
+              <w:ind w:left="0" w:right="-284"/>
+              <w:jc w:val="center"/>
+              <w:rPr>
+                <w:rFonts w:asciiTheme="majorHAnsi" w:hAnsiTheme="majorHAnsi" w:cstheme="majorHAnsi"/>
+                <w:rtl/>
+              </w:rPr>
+            </w:pPr>
+            <w:r>
+              <w:rPr>
+                <w:rFonts w:asciiTheme="majorHAnsi" w:hAnsiTheme="majorHAnsi" w:cstheme="majorHAnsi" w:hint="cs"/>
+                <w:rtl/>
+              </w:rPr>
+              <w:t>90</w:t>
+            </w:r>
+          </w:p>
+        </w:tc>
+      </w:tr>
+      <w:tr>
+        <w:tc>
+          <w:tcPr>
+            <w:tcW w:w="4170" w:type="dxa"/>
+          </w:tcPr>
+          <w:p>
+            <w:pPr>
+              <w:pStyle w:val="a5"/>
+              <w:bidi/>
+              <w:ind w:left="0" w:right="-284"/>
+              <w:jc w:val="center"/>
+              <w:rPr>
+                <w:rFonts w:asciiTheme="majorHAnsi" w:hAnsiTheme="majorHAnsi" w:cstheme="majorHAnsi"/>
+                <w:rtl/>
+              </w:rPr>
+            </w:pPr>
+            <w:r>
+              <w:rPr>
+                <w:rFonts w:asciiTheme="majorHAnsi" w:hAnsiTheme="majorHAnsi" w:cstheme="majorHAnsi" w:hint="cs"/>
+                <w:rtl/>
+              </w:rPr>
+              <w:t>9</w:t>
+            </w:r>
+            <w:r>
+              <w:rPr>
+                <w:rFonts w:asciiTheme="majorHAnsi" w:hAnsiTheme="majorHAnsi" w:cstheme="majorHAnsi" w:hint="cs"/>
+                <w:rtl/>
+              </w:rPr>
+              <w:t>2</w:t>
+            </w:r>
+            <w:r>
+              <w:rPr>
+                <w:rFonts w:asciiTheme="majorHAnsi" w:hAnsiTheme="majorHAnsi" w:cstheme="majorHAnsi" w:hint="cs"/>
+                <w:rtl/>
+              </w:rPr>
+              <w:t>.2</w:t>
+            </w:r>
+            <w:r>
+              <w:rPr>
+                <w:rFonts w:asciiTheme="majorHAnsi" w:hAnsiTheme="majorHAnsi" w:cstheme="majorHAnsi" w:hint="cs"/>
+                <w:rtl/>
+              </w:rPr>
+              <w:t>8</w:t>
+            </w:r>
+          </w:p>
+        </w:tc>
+        <w:tc>
+          <w:tcPr>
+            <w:tcW w:w="4100" w:type="dxa"/>
+          </w:tcPr>
+          <w:p>
+            <w:pPr>
+              <w:pStyle w:val="a5"/>
+              <w:bidi/>
+              <w:ind w:left="0" w:right="-284"/>
+              <w:jc w:val="center"/>
+              <w:rPr>
+                <w:rFonts w:asciiTheme="majorHAnsi" w:hAnsiTheme="majorHAnsi" w:cstheme="majorHAnsi" w:hint="cs"/>
+                <w:rtl/>
+              </w:rPr>
+            </w:pPr>
+            <w:r>
+              <w:rPr>
+                <w:rFonts w:asciiTheme="majorHAnsi" w:hAnsiTheme="majorHAnsi" w:cstheme="majorHAnsi" w:hint="cs"/>
+                <w:rtl/>
+              </w:rPr>
+              <w:t>100</w:t>
+            </w:r>
+          </w:p>
+        </w:tc>
+      </w:tr>
+    </w:tbl>
+    <w:p>
+      <w:pPr>
+        <w:pStyle w:val="a5"/>
+        <w:bidi/>
+        <w:ind w:left="1080" w:right="-284"/>
+        <w:rPr>
+          <w:rFonts w:asciiTheme="majorHAnsi" w:hAnsiTheme="majorHAnsi" w:cstheme="majorHAnsi"/>
+        </w:rPr>
+      </w:pPr>
       <w:r>
         <w:rPr>
           <w:rFonts w:asciiTheme="majorHAnsi" w:hAnsiTheme="majorHAnsi" w:cstheme="majorHAnsi"/>
@@ -30764,7 +31252,7 @@
     </w:p>
     <w:p>
       <w:pPr>
-        <w:pStyle w:val="ListParagraph"/>
+        <w:pStyle w:val="a5"/>
         <w:numPr>
           <w:ilvl w:val="2"/>
           <w:numId w:val="7"/>
@@ -30780,7 +31268,7 @@
           <w:noProof/>
         </w:rPr>
         <w:drawing>
-          <wp:anchor distT="0" distB="0" distL="114300" distR="114300" simplePos="0" relativeHeight="251679744" behindDoc="1" locked="0" layoutInCell="1" allowOverlap="1" wp14:anchorId="194E547E" wp14:editId="41410F61">
+          <wp:anchor distT="0" distB="0" distL="114300" distR="114300" simplePos="0" relativeHeight="251679744" behindDoc="1" locked="0" layoutInCell="1" allowOverlap="1" wp14:anchorId="194E547E" wp14:editId="2E91A45E">
             <wp:simplePos x="0" y="0"/>
             <wp:positionH relativeFrom="column">
               <wp:posOffset>5700395</wp:posOffset>
@@ -30801,7 +31289,7 @@
               </wp:wrapPolygon>
             </wp:wrapTight>
             <wp:docPr id="5" name="Picture 5" descr="Writing Hand on Apple ">
-              <a:hlinkClick xmlns:a="http://schemas.openxmlformats.org/drawingml/2006/main" r:id="rId8"/>
+              <a:hlinkClick xmlns:a="http://schemas.openxmlformats.org/drawingml/2006/main" r:id="rId10"/>
             </wp:docPr>
             <wp:cNvGraphicFramePr>
               <a:graphicFrameLocks xmlns:a="http://schemas.openxmlformats.org/drawingml/2006/main" noChangeAspect="1"/>
@@ -30811,7 +31299,7 @@
                 <pic:pic xmlns:pic="http://schemas.openxmlformats.org/drawingml/2006/picture">
                   <pic:nvPicPr>
                     <pic:cNvPr id="0" name="Picture 14" descr="Writing Hand on Apple ">
-                      <a:hlinkClick r:id="rId8"/>
+                      <a:hlinkClick r:id="rId10"/>
                     </pic:cNvPr>
                     <pic:cNvPicPr>
                       <a:picLocks noChangeAspect="1" noChangeArrowheads="1"/>
@@ -30979,7 +31467,68 @@
     </w:p>
     <w:p>
       <w:pPr>
-        <w:pStyle w:val="ListParagraph"/>
+        <w:pStyle w:val="a5"/>
+        <w:bidi/>
+        <w:ind w:left="1080"/>
+        <w:rPr>
+          <w:rFonts w:asciiTheme="majorHAnsi" w:hAnsiTheme="majorHAnsi" w:cstheme="majorHAnsi"/>
+        </w:rPr>
+      </w:pPr>
+    </w:p>
+    <w:p>
+      <w:pPr>
+        <w:pStyle w:val="a5"/>
+        <w:bidi/>
+        <w:ind w:left="1080"/>
+        <w:rPr>
+          <w:rFonts w:asciiTheme="majorHAnsi" w:hAnsiTheme="majorHAnsi" w:cstheme="majorHAnsi"/>
+        </w:rPr>
+      </w:pPr>
+      <w:r>
+        <w:rPr>
+          <w:rFonts w:asciiTheme="majorHAnsi" w:hAnsiTheme="majorHAnsi" w:cs="Calibri Light"/>
+          <w:rtl/>
+        </w:rPr>
+        <w:drawing>
+          <wp:inline distT="0" distB="0" distL="0" distR="0" wp14:anchorId="0F28CFFE" wp14:editId="60F3A283">
+            <wp:extent cx="5943600" cy="2971800"/>
+            <wp:effectExtent l="0" t="0" r="0" b="0"/>
+            <wp:docPr id="1178299122" name="תמונה 1"/>
+            <wp:cNvGraphicFramePr>
+              <a:graphicFrameLocks xmlns:a="http://schemas.openxmlformats.org/drawingml/2006/main" noChangeAspect="1"/>
+            </wp:cNvGraphicFramePr>
+            <a:graphic xmlns:a="http://schemas.openxmlformats.org/drawingml/2006/main">
+              <a:graphicData uri="http://schemas.openxmlformats.org/drawingml/2006/picture">
+                <pic:pic xmlns:pic="http://schemas.openxmlformats.org/drawingml/2006/picture">
+                  <pic:nvPicPr>
+                    <pic:cNvPr id="1178299122" name=""/>
+                    <pic:cNvPicPr/>
+                  </pic:nvPicPr>
+                  <pic:blipFill>
+                    <a:blip r:embed="rId21"/>
+                    <a:stretch>
+                      <a:fillRect/>
+                    </a:stretch>
+                  </pic:blipFill>
+                  <pic:spPr>
+                    <a:xfrm>
+                      <a:off x="0" y="0"/>
+                      <a:ext cx="5943600" cy="2971800"/>
+                    </a:xfrm>
+                    <a:prstGeom prst="rect">
+                      <a:avLst/>
+                    </a:prstGeom>
+                  </pic:spPr>
+                </pic:pic>
+              </a:graphicData>
+            </a:graphic>
+          </wp:inline>
+        </w:drawing>
+      </w:r>
+    </w:p>
+    <w:p>
+      <w:pPr>
+        <w:pStyle w:val="a5"/>
         <w:numPr>
           <w:ilvl w:val="2"/>
           <w:numId w:val="7"/>
@@ -30996,7 +31545,7 @@
           <w:noProof/>
         </w:rPr>
         <w:drawing>
-          <wp:anchor distT="0" distB="0" distL="114300" distR="114300" simplePos="0" relativeHeight="251680768" behindDoc="1" locked="0" layoutInCell="1" allowOverlap="1" wp14:anchorId="6D0C2B4E" wp14:editId="49C5B86D">
+          <wp:anchor distT="0" distB="0" distL="114300" distR="114300" simplePos="0" relativeHeight="251680768" behindDoc="1" locked="0" layoutInCell="1" allowOverlap="1" wp14:anchorId="6D0C2B4E" wp14:editId="29048C93">
             <wp:simplePos x="0" y="0"/>
             <wp:positionH relativeFrom="column">
               <wp:posOffset>5695315</wp:posOffset>
@@ -31078,25 +31627,68 @@
     </w:p>
     <w:p>
       <w:pPr>
+        <w:pStyle w:val="a5"/>
         <w:bidi/>
-        <w:ind w:left="720"/>
-        <w:rPr>
-          <w:rFonts w:asciiTheme="majorHAnsi" w:hAnsiTheme="majorHAnsi" w:cstheme="majorHAnsi"/>
-        </w:rPr>
-      </w:pPr>
+        <w:ind w:left="1080" w:right="-284"/>
+        <w:rPr>
+          <w:rFonts w:asciiTheme="majorHAnsi" w:hAnsiTheme="majorHAnsi" w:cstheme="majorHAnsi" w:hint="cs"/>
+          <w:b/>
+          <w:bCs/>
+        </w:rPr>
+      </w:pPr>
+      <w:r>
+        <w:rPr>
+          <w:rFonts w:asciiTheme="majorHAnsi" w:hAnsiTheme="majorHAnsi" w:cstheme="majorHAnsi" w:hint="cs"/>
+          <w:b/>
+          <w:bCs/>
+          <w:rtl/>
+        </w:rPr>
+        <w:t xml:space="preserve">בגרף ניתן לראות כי התוצאה הטובה ביותר על סט </w:t>
+      </w:r>
+      <w:proofErr w:type="spellStart"/>
+      <w:r>
+        <w:rPr>
+          <w:rFonts w:asciiTheme="majorHAnsi" w:hAnsiTheme="majorHAnsi" w:cstheme="majorHAnsi" w:hint="cs"/>
+          <w:b/>
+          <w:bCs/>
+          <w:rtl/>
+        </w:rPr>
+        <w:t>הולידציה</w:t>
+      </w:r>
+      <w:proofErr w:type="spellEnd"/>
+      <w:r>
+        <w:rPr>
+          <w:rFonts w:asciiTheme="majorHAnsi" w:hAnsiTheme="majorHAnsi" w:cstheme="majorHAnsi" w:hint="cs"/>
+          <w:b/>
+          <w:bCs/>
+          <w:rtl/>
+        </w:rPr>
+        <w:t xml:space="preserve"> הייתה עבור פרמטר סף לגיזום של 10 דוגמאות. באופן כללי הגרף מציג את אחוז הדיוק שהתקבל על סט </w:t>
+      </w:r>
+      <w:proofErr w:type="spellStart"/>
+      <w:r>
+        <w:rPr>
+          <w:rFonts w:asciiTheme="majorHAnsi" w:hAnsiTheme="majorHAnsi" w:cstheme="majorHAnsi" w:hint="cs"/>
+          <w:b/>
+          <w:bCs/>
+          <w:rtl/>
+        </w:rPr>
+        <w:t>הולידציה</w:t>
+      </w:r>
+      <w:proofErr w:type="spellEnd"/>
+      <w:r>
+        <w:rPr>
+          <w:rFonts w:asciiTheme="majorHAnsi" w:hAnsiTheme="majorHAnsi" w:cstheme="majorHAnsi" w:hint="cs"/>
+          <w:b/>
+          <w:bCs/>
+          <w:rtl/>
+        </w:rPr>
+        <w:t xml:space="preserve"> כתלות בפרמטר הגיזום, ניתן לראות שעבור הערך 40 קיבלנו עלייה בדיוק של המודל.</w:t>
+      </w:r>
     </w:p>
     <w:p>
       <w:pPr>
-        <w:bidi/>
-        <w:ind w:left="720"/>
-        <w:rPr>
-          <w:rFonts w:asciiTheme="majorHAnsi" w:hAnsiTheme="majorHAnsi" w:cstheme="majorHAnsi"/>
-        </w:rPr>
-      </w:pPr>
-    </w:p>
-    <w:p>
-      <w:pPr>
-        <w:pStyle w:val="ListParagraph"/>
+        <w:pStyle w:val="a5"/>
         <w:numPr>
           <w:ilvl w:val="1"/>
           <w:numId w:val="3"/>
@@ -31111,8 +31703,9 @@
           <w:rFonts w:asciiTheme="majorHAnsi" w:hAnsiTheme="majorHAnsi" w:cstheme="majorHAnsi"/>
           <w:noProof/>
         </w:rPr>
+        <w:lastRenderedPageBreak/>
         <w:drawing>
-          <wp:anchor distT="0" distB="0" distL="114300" distR="114300" simplePos="0" relativeHeight="251682816" behindDoc="1" locked="0" layoutInCell="1" allowOverlap="1" wp14:anchorId="187DBFEF" wp14:editId="1B23DC43">
+          <wp:anchor distT="0" distB="0" distL="114300" distR="114300" simplePos="0" relativeHeight="251682816" behindDoc="1" locked="0" layoutInCell="1" allowOverlap="1" wp14:anchorId="187DBFEF" wp14:editId="1D0D79C0">
             <wp:simplePos x="0" y="0"/>
             <wp:positionH relativeFrom="column">
               <wp:posOffset>5357495</wp:posOffset>
@@ -31447,21 +32040,173 @@
       </w:r>
       <w:bookmarkStart w:id="15" w:name="_Hlk123848398"/>
     </w:p>
+    <w:p>
+      <w:pPr>
+        <w:pStyle w:val="a5"/>
+        <w:bidi/>
+        <w:ind w:left="1440"/>
+        <w:rPr>
+          <w:rFonts w:asciiTheme="majorHAnsi" w:hAnsiTheme="majorHAnsi" w:cstheme="majorHAnsi"/>
+          <w:b/>
+          <w:bCs/>
+          <w:rtl/>
+        </w:rPr>
+      </w:pPr>
+      <w:r>
+        <w:rPr>
+          <w:rFonts w:asciiTheme="majorHAnsi" w:hAnsiTheme="majorHAnsi" w:cstheme="majorHAnsi" w:hint="cs"/>
+          <w:b/>
+          <w:bCs/>
+          <w:rtl/>
+        </w:rPr>
+        <w:t xml:space="preserve">מימשנו את הפונקציה. </w:t>
+      </w:r>
+      <w:r>
+        <w:rPr>
+          <w:rFonts w:asciiTheme="majorHAnsi" w:hAnsiTheme="majorHAnsi" w:cstheme="majorHAnsi" w:hint="cs"/>
+          <w:b/>
+          <w:bCs/>
+          <w:rtl/>
+        </w:rPr>
+        <w:t>הערך הטוב ביותר שקיבלנו הוא</w:t>
+      </w:r>
+      <w:r>
+        <w:rPr>
+          <w:rFonts w:asciiTheme="majorHAnsi" w:hAnsiTheme="majorHAnsi" w:cstheme="majorHAnsi" w:hint="cs"/>
+          <w:b/>
+          <w:bCs/>
+          <w:rtl/>
+        </w:rPr>
+        <w:t xml:space="preserve"> 10</w:t>
+      </w:r>
+      <w:r>
+        <w:rPr>
+          <w:rFonts w:asciiTheme="majorHAnsi" w:hAnsiTheme="majorHAnsi" w:cstheme="majorHAnsi" w:hint="cs"/>
+          <w:b/>
+          <w:bCs/>
+          <w:rtl/>
+        </w:rPr>
+        <w:t xml:space="preserve"> ו</w:t>
+      </w:r>
+      <w:r>
+        <w:rPr>
+          <w:rFonts w:asciiTheme="majorHAnsi" w:hAnsiTheme="majorHAnsi" w:cstheme="majorHAnsi" w:hint="cs"/>
+          <w:b/>
+          <w:bCs/>
+          <w:rtl/>
+        </w:rPr>
+        <w:t>עבורו קיבלנו על סט המבחן</w:t>
+      </w:r>
+      <w:r>
+        <w:rPr>
+          <w:rFonts w:asciiTheme="majorHAnsi" w:hAnsiTheme="majorHAnsi" w:cstheme="majorHAnsi" w:hint="cs"/>
+          <w:b/>
+          <w:bCs/>
+          <w:rtl/>
+        </w:rPr>
+        <w:t xml:space="preserve"> דיוק של</w:t>
+      </w:r>
+      <w:r>
+        <w:rPr>
+          <w:rFonts w:asciiTheme="majorHAnsi" w:hAnsiTheme="majorHAnsi" w:cstheme="majorHAnsi" w:hint="cs"/>
+          <w:b/>
+          <w:bCs/>
+          <w:rtl/>
+        </w:rPr>
+        <w:t xml:space="preserve"> 96.12.</w:t>
+      </w:r>
+      <w:r>
+        <w:rPr>
+          <w:rFonts w:asciiTheme="majorHAnsi" w:hAnsiTheme="majorHAnsi" w:cstheme="majorHAnsi" w:hint="cs"/>
+          <w:b/>
+          <w:bCs/>
+          <w:rtl/>
+        </w:rPr>
+        <w:t xml:space="preserve"> דיוק זה זהה לדיוק ללא גיזום.</w:t>
+      </w:r>
+    </w:p>
+    <w:p>
+      <w:pPr>
+        <w:pStyle w:val="a5"/>
+        <w:bidi/>
+        <w:ind w:left="1440"/>
+        <w:rPr>
+          <w:rFonts w:asciiTheme="majorHAnsi" w:hAnsiTheme="majorHAnsi" w:cstheme="majorHAnsi"/>
+          <w:b/>
+          <w:bCs/>
+        </w:rPr>
+      </w:pPr>
+      <w:r>
+        <w:rPr>
+          <w:rFonts w:asciiTheme="majorHAnsi" w:hAnsiTheme="majorHAnsi" w:cstheme="majorHAnsi" w:hint="cs"/>
+          <w:b/>
+          <w:bCs/>
+          <w:rtl/>
+        </w:rPr>
+        <w:t xml:space="preserve">בחנו גם את </w:t>
+      </w:r>
+      <w:r>
+        <w:rPr>
+          <w:rFonts w:asciiTheme="majorHAnsi" w:hAnsiTheme="majorHAnsi" w:cstheme="majorHAnsi" w:hint="cs"/>
+          <w:b/>
+          <w:bCs/>
+          <w:rtl/>
+        </w:rPr>
+        <w:t xml:space="preserve">ערך גיזום של 40, קיבלנו </w:t>
+      </w:r>
+      <w:r>
+        <w:rPr>
+          <w:rFonts w:asciiTheme="majorHAnsi" w:hAnsiTheme="majorHAnsi" w:cstheme="majorHAnsi" w:hint="cs"/>
+          <w:b/>
+          <w:bCs/>
+          <w:rtl/>
+        </w:rPr>
+        <w:t xml:space="preserve">עבורו </w:t>
+      </w:r>
+      <w:r>
+        <w:rPr>
+          <w:rFonts w:asciiTheme="majorHAnsi" w:hAnsiTheme="majorHAnsi" w:cstheme="majorHAnsi" w:hint="cs"/>
+          <w:b/>
+          <w:bCs/>
+          <w:rtl/>
+        </w:rPr>
+        <w:t>תוצאה של 98.06.</w:t>
+      </w:r>
+      <w:r>
+        <w:rPr>
+          <w:rFonts w:asciiTheme="majorHAnsi" w:hAnsiTheme="majorHAnsi" w:cstheme="majorHAnsi" w:hint="cs"/>
+          <w:b/>
+          <w:bCs/>
+          <w:rtl/>
+        </w:rPr>
+        <w:t xml:space="preserve"> דיוק זה גבוהה מהדיוק ללא הגיזום ואכן שיפר את </w:t>
+      </w:r>
+      <w:proofErr w:type="spellStart"/>
+      <w:r>
+        <w:rPr>
+          <w:rFonts w:asciiTheme="majorHAnsi" w:hAnsiTheme="majorHAnsi" w:cstheme="majorHAnsi" w:hint="cs"/>
+          <w:b/>
+          <w:bCs/>
+          <w:rtl/>
+        </w:rPr>
+        <w:t>הערכיםץ</w:t>
+      </w:r>
+      <w:proofErr w:type="spellEnd"/>
+    </w:p>
     <w:bookmarkEnd w:id="15"/>
     <w:p>
       <w:pPr>
-        <w:pStyle w:val="ListParagraph"/>
+        <w:pStyle w:val="a5"/>
         <w:bidi/>
         <w:ind w:left="1440"/>
         <w:rPr>
           <w:rFonts w:asciiTheme="majorHAnsi" w:hAnsiTheme="majorHAnsi" w:cstheme="majorHAnsi"/>
-          <w:rtl/>
         </w:rPr>
       </w:pPr>
     </w:p>
     <w:p>
       <w:pPr>
-        <w:pStyle w:val="BodyText"/>
+        <w:pStyle w:val="a9"/>
         <w:bidi/>
         <w:rPr>
           <w:rFonts w:asciiTheme="majorHAnsi" w:hAnsiTheme="majorHAnsi" w:cstheme="majorHAnsi"/>
@@ -31501,7 +32246,7 @@
     </w:p>
     <w:p>
       <w:pPr>
-        <w:pStyle w:val="BodyText"/>
+        <w:pStyle w:val="a9"/>
         <w:bidi/>
         <w:spacing w:before="4"/>
         <w:rPr>
@@ -31514,7 +32259,7 @@
     </w:p>
     <w:p>
       <w:pPr>
-        <w:pStyle w:val="ListParagraph"/>
+        <w:pStyle w:val="a5"/>
         <w:numPr>
           <w:ilvl w:val="0"/>
           <w:numId w:val="10"/>
@@ -31616,7 +32361,7 @@
     </w:p>
     <w:p>
       <w:pPr>
-        <w:pStyle w:val="ListParagraph"/>
+        <w:pStyle w:val="a5"/>
         <w:numPr>
           <w:ilvl w:val="0"/>
           <w:numId w:val="10"/>
@@ -31806,7 +32551,7 @@
     </w:p>
     <w:p>
       <w:pPr>
-        <w:pStyle w:val="ListParagraph"/>
+        <w:pStyle w:val="a5"/>
         <w:numPr>
           <w:ilvl w:val="0"/>
           <w:numId w:val="10"/>
@@ -31953,7 +32698,7 @@
     </w:p>
     <w:p>
       <w:pPr>
-        <w:pStyle w:val="ListParagraph"/>
+        <w:pStyle w:val="a5"/>
         <w:numPr>
           <w:ilvl w:val="0"/>
           <w:numId w:val="10"/>
@@ -32047,7 +32792,7 @@
     </w:p>
     <w:p>
       <w:pPr>
-        <w:pStyle w:val="ListParagraph"/>
+        <w:pStyle w:val="a5"/>
         <w:numPr>
           <w:ilvl w:val="0"/>
           <w:numId w:val="10"/>
@@ -32246,7 +32991,7 @@
     </w:p>
     <w:p>
       <w:pPr>
-        <w:pStyle w:val="BodyText"/>
+        <w:pStyle w:val="a9"/>
         <w:numPr>
           <w:ilvl w:val="0"/>
           <w:numId w:val="11"/>
@@ -32433,7 +33178,7 @@
     </w:p>
     <w:p>
       <w:pPr>
-        <w:pStyle w:val="BodyText"/>
+        <w:pStyle w:val="a9"/>
         <w:numPr>
           <w:ilvl w:val="0"/>
           <w:numId w:val="11"/>
@@ -32574,7 +33319,7 @@
     </w:p>
     <w:p>
       <w:pPr>
-        <w:pStyle w:val="BodyText"/>
+        <w:pStyle w:val="a9"/>
         <w:numPr>
           <w:ilvl w:val="0"/>
           <w:numId w:val="2"/>
@@ -32637,7 +33382,7 @@
     </w:p>
     <w:p>
       <w:pPr>
-        <w:pStyle w:val="BodyText"/>
+        <w:pStyle w:val="a9"/>
         <w:numPr>
           <w:ilvl w:val="0"/>
           <w:numId w:val="2"/>
@@ -32777,7 +33522,7 @@
     </w:p>
     <w:p>
       <w:pPr>
-        <w:pStyle w:val="BodyText"/>
+        <w:pStyle w:val="a9"/>
         <w:numPr>
           <w:ilvl w:val="0"/>
           <w:numId w:val="2"/>
@@ -32863,7 +33608,7 @@
     </w:p>
     <w:p>
       <w:pPr>
-        <w:pStyle w:val="BodyText"/>
+        <w:pStyle w:val="a9"/>
         <w:bidi/>
         <w:spacing w:before="1"/>
         <w:ind w:left="1058"/>
@@ -32875,7 +33620,7 @@
     </w:p>
     <w:p>
       <w:pPr>
-        <w:pStyle w:val="BodyText"/>
+        <w:pStyle w:val="a9"/>
         <w:bidi/>
         <w:spacing w:before="1"/>
         <w:ind w:left="1058"/>
@@ -32887,7 +33632,7 @@
     </w:p>
     <w:p>
       <w:pPr>
-        <w:pStyle w:val="BodyText"/>
+        <w:pStyle w:val="a9"/>
         <w:bidi/>
         <w:spacing w:before="1"/>
         <w:ind w:left="1058"/>
@@ -32942,7 +33687,7 @@
     </w:p>
     <w:p>
       <w:pPr>
-        <w:pStyle w:val="BodyText"/>
+        <w:pStyle w:val="a9"/>
         <w:bidi/>
         <w:spacing w:before="1"/>
         <w:ind w:left="1058"/>
@@ -32955,7 +33700,7 @@
     </w:p>
     <w:p>
       <w:pPr>
-        <w:pStyle w:val="BodyText"/>
+        <w:pStyle w:val="a9"/>
         <w:bidi/>
         <w:spacing w:before="1"/>
         <w:ind w:left="1058"/>
@@ -32967,7 +33712,7 @@
     </w:p>
     <w:p>
       <w:pPr>
-        <w:pStyle w:val="BodyText"/>
+        <w:pStyle w:val="a9"/>
         <w:bidi/>
         <w:spacing w:before="1"/>
         <w:ind w:left="1058"/>
@@ -32980,7 +33725,7 @@
     </w:p>
     <w:p>
       <w:pPr>
-        <w:pStyle w:val="BodyText"/>
+        <w:pStyle w:val="a9"/>
         <w:bidi/>
         <w:spacing w:before="1"/>
         <w:ind w:left="1058"/>
@@ -32993,7 +33738,7 @@
     </w:p>
     <w:p>
       <w:pPr>
-        <w:pStyle w:val="BodyText"/>
+        <w:pStyle w:val="a9"/>
         <w:bidi/>
         <w:spacing w:before="1"/>
         <w:ind w:left="1058"/>
@@ -33006,7 +33751,7 @@
     </w:p>
     <w:p>
       <w:pPr>
-        <w:pStyle w:val="BodyText"/>
+        <w:pStyle w:val="a9"/>
         <w:bidi/>
         <w:spacing w:before="1"/>
         <w:ind w:left="1058"/>
@@ -33019,7 +33764,7 @@
     </w:p>
     <w:p>
       <w:pPr>
-        <w:pStyle w:val="BodyText"/>
+        <w:pStyle w:val="a9"/>
         <w:bidi/>
         <w:spacing w:before="1"/>
         <w:ind w:left="1058"/>
@@ -33032,7 +33777,7 @@
     </w:p>
     <w:p>
       <w:pPr>
-        <w:pStyle w:val="BodyText"/>
+        <w:pStyle w:val="a9"/>
         <w:bidi/>
         <w:spacing w:before="1"/>
         <w:ind w:left="1058"/>
@@ -33045,7 +33790,7 @@
     </w:p>
     <w:p>
       <w:pPr>
-        <w:pStyle w:val="BodyText"/>
+        <w:pStyle w:val="a9"/>
         <w:bidi/>
         <w:spacing w:before="1"/>
         <w:ind w:left="1058"/>
@@ -33058,12 +33803,12 @@
     </w:p>
     <w:p>
       <w:pPr>
-        <w:pStyle w:val="BodyText"/>
+        <w:pStyle w:val="a9"/>
         <w:bidi/>
         <w:spacing w:before="1"/>
         <w:ind w:left="1058"/>
         <w:rPr>
-          <w:rFonts w:asciiTheme="majorHAnsi" w:hAnsiTheme="majorHAnsi" w:cstheme="majorHAnsi"/>
+          <w:rFonts w:asciiTheme="majorHAnsi" w:hAnsiTheme="majorHAnsi" w:cstheme="majorHAnsi" w:hint="cs"/>
           <w:rtl/>
           <w:lang w:bidi="he-IL"/>
         </w:rPr>
@@ -33071,7 +33816,7 @@
     </w:p>
     <w:p>
       <w:pPr>
-        <w:pStyle w:val="BodyText"/>
+        <w:pStyle w:val="a9"/>
         <w:bidi/>
         <w:spacing w:before="1"/>
         <w:ind w:left="1058"/>
@@ -33084,7 +33829,7 @@
     </w:p>
     <w:p>
       <w:pPr>
-        <w:pStyle w:val="BodyText"/>
+        <w:pStyle w:val="a9"/>
         <w:bidi/>
         <w:spacing w:before="1"/>
         <w:ind w:left="1058"/>
@@ -33097,7 +33842,7 @@
     </w:p>
     <w:p>
       <w:pPr>
-        <w:pStyle w:val="BodyText"/>
+        <w:pStyle w:val="a9"/>
         <w:bidi/>
         <w:spacing w:before="1"/>
         <w:ind w:left="1058"/>
@@ -33110,7 +33855,7 @@
     </w:p>
     <w:p>
       <w:pPr>
-        <w:pStyle w:val="BodyText"/>
+        <w:pStyle w:val="a9"/>
         <w:bidi/>
         <w:spacing w:before="1"/>
         <w:ind w:left="1058"/>
@@ -33123,7 +33868,7 @@
     </w:p>
     <w:p>
       <w:pPr>
-        <w:pStyle w:val="BodyText"/>
+        <w:pStyle w:val="a9"/>
         <w:bidi/>
         <w:spacing w:before="1"/>
         <w:ind w:left="1058"/>
@@ -33136,7 +33881,7 @@
     </w:p>
     <w:p>
       <w:pPr>
-        <w:pStyle w:val="BodyText"/>
+        <w:pStyle w:val="a9"/>
         <w:bidi/>
         <w:spacing w:before="1"/>
         <w:ind w:left="1058"/>
@@ -33149,7 +33894,7 @@
     </w:p>
     <w:p>
       <w:pPr>
-        <w:pStyle w:val="BodyText"/>
+        <w:pStyle w:val="a9"/>
         <w:bidi/>
         <w:spacing w:before="1"/>
         <w:ind w:left="1058"/>
@@ -33162,7 +33907,7 @@
     </w:p>
     <w:p>
       <w:pPr>
-        <w:pStyle w:val="BodyText"/>
+        <w:pStyle w:val="a9"/>
         <w:bidi/>
         <w:spacing w:before="1"/>
         <w:ind w:left="1058"/>
@@ -33175,7 +33920,7 @@
     </w:p>
     <w:p>
       <w:pPr>
-        <w:pStyle w:val="BodyText"/>
+        <w:pStyle w:val="a9"/>
         <w:bidi/>
         <w:spacing w:before="1"/>
         <w:ind w:left="1058"/>
@@ -33188,7 +33933,7 @@
     </w:p>
     <w:p>
       <w:pPr>
-        <w:pStyle w:val="BodyText"/>
+        <w:pStyle w:val="a9"/>
         <w:bidi/>
         <w:spacing w:before="1"/>
         <w:ind w:left="1058"/>
@@ -33201,7 +33946,7 @@
     </w:p>
     <w:p>
       <w:pPr>
-        <w:pStyle w:val="BodyText"/>
+        <w:pStyle w:val="a9"/>
         <w:bidi/>
         <w:spacing w:before="1"/>
         <w:ind w:left="1058"/>
@@ -33214,7 +33959,7 @@
     </w:p>
     <w:p>
       <w:pPr>
-        <w:pStyle w:val="BodyText"/>
+        <w:pStyle w:val="a9"/>
         <w:bidi/>
         <w:spacing w:before="1"/>
         <w:ind w:left="1058"/>
@@ -33227,7 +33972,7 @@
     </w:p>
     <w:p>
       <w:pPr>
-        <w:pStyle w:val="BodyText"/>
+        <w:pStyle w:val="a9"/>
         <w:bidi/>
         <w:spacing w:before="1"/>
         <w:ind w:left="1058"/>
@@ -33240,7 +33985,7 @@
     </w:p>
     <w:p>
       <w:pPr>
-        <w:pStyle w:val="BodyText"/>
+        <w:pStyle w:val="a9"/>
         <w:bidi/>
         <w:spacing w:before="1"/>
         <w:ind w:left="1058"/>
@@ -33253,7 +33998,7 @@
     </w:p>
     <w:p>
       <w:pPr>
-        <w:pStyle w:val="BodyText"/>
+        <w:pStyle w:val="a9"/>
         <w:bidi/>
         <w:spacing w:before="1"/>
         <w:ind w:left="1058"/>
@@ -33266,7 +34011,7 @@
     </w:p>
     <w:p>
       <w:pPr>
-        <w:pStyle w:val="BodyText"/>
+        <w:pStyle w:val="a9"/>
         <w:bidi/>
         <w:spacing w:before="1"/>
         <w:ind w:left="1058"/>
@@ -33279,7 +34024,7 @@
     </w:p>
     <w:p>
       <w:pPr>
-        <w:pStyle w:val="BodyText"/>
+        <w:pStyle w:val="a9"/>
         <w:bidi/>
         <w:spacing w:before="1"/>
         <w:ind w:left="1058"/>
@@ -33292,7 +34037,7 @@
     </w:p>
     <w:p>
       <w:pPr>
-        <w:pStyle w:val="BodyText"/>
+        <w:pStyle w:val="a9"/>
         <w:bidi/>
         <w:spacing w:before="1"/>
         <w:ind w:left="1058"/>
@@ -33305,7 +34050,7 @@
     </w:p>
     <w:p>
       <w:pPr>
-        <w:pStyle w:val="BodyText"/>
+        <w:pStyle w:val="a9"/>
         <w:bidi/>
         <w:spacing w:before="1"/>
         <w:ind w:left="1058"/>
@@ -33318,7 +34063,7 @@
     </w:p>
     <w:p>
       <w:pPr>
-        <w:pStyle w:val="BodyText"/>
+        <w:pStyle w:val="a9"/>
         <w:bidi/>
         <w:spacing w:before="1"/>
         <w:ind w:left="1058"/>
@@ -33331,7 +34076,7 @@
     </w:p>
     <w:p>
       <w:pPr>
-        <w:pStyle w:val="BodyText"/>
+        <w:pStyle w:val="a9"/>
         <w:bidi/>
         <w:spacing w:before="1"/>
         <w:ind w:left="1058"/>
@@ -33355,6 +34100,7 @@
           <w:rFonts w:ascii="Segoe UI Emoji" w:eastAsiaTheme="minorEastAsia" w:hAnsi="Segoe UI Emoji" w:hint="cs"/>
           <w:rtl/>
         </w:rPr>
+        <w:lastRenderedPageBreak/>
         <w:t xml:space="preserve">נספח </w:t>
       </w:r>
       <w:r>
@@ -33463,19 +34209,8 @@
           <w:sz w:val="18"/>
           <w:szCs w:val="18"/>
         </w:rPr>
-        <w:t xml:space="preserve"> = </w:t>
-      </w:r>
-      <w:proofErr w:type="gramStart"/>
-      <w:r>
-        <w:rPr>
-          <w:rFonts w:ascii="Courier New" w:hAnsi="Courier New" w:cs="Courier New"/>
-          <w:color w:val="A9B7C6"/>
-          <w:sz w:val="18"/>
-          <w:szCs w:val="18"/>
-        </w:rPr>
-        <w:t>MDP(</w:t>
-      </w:r>
-      <w:proofErr w:type="gramEnd"/>
+        <w:t xml:space="preserve"> = MDP(</w:t>
+      </w:r>
       <w:r>
         <w:rPr>
           <w:rFonts w:ascii="Courier New" w:hAnsi="Courier New" w:cs="Courier New"/>
@@ -33912,7 +34647,7 @@
                     </pic:cNvPicPr>
                   </pic:nvPicPr>
                   <pic:blipFill>
-                    <a:blip r:embed="rId21">
+                    <a:blip r:embed="rId22">
                       <a:extLst>
                         <a:ext uri="{28A0092B-C50C-407E-A947-70E740481C1C}">
                           <a14:useLocalDpi xmlns:a14="http://schemas.microsoft.com/office/drawing/2010/main" val="0"/>
@@ -34943,9 +35678,8 @@
           <w:color w:val="C45911" w:themeColor="accent2" w:themeShade="BF"/>
           <w:lang w:val="he-IL"/>
         </w:rPr>
-        <w:lastRenderedPageBreak/>
         <w:drawing>
-          <wp:inline distT="0" distB="0" distL="0" distR="0" wp14:anchorId="19130147" wp14:editId="05F4CB31">
+          <wp:inline distT="0" distB="0" distL="0" distR="0" wp14:anchorId="19130147" wp14:editId="51C210DB">
             <wp:extent cx="1694180" cy="2731770"/>
             <wp:effectExtent l="0" t="0" r="1270" b="0"/>
             <wp:docPr id="1876965979" name="תמונה 5"/>
@@ -34962,7 +35696,7 @@
                     </pic:cNvPicPr>
                   </pic:nvPicPr>
                   <pic:blipFill>
-                    <a:blip r:embed="rId22" cstate="print">
+                    <a:blip r:embed="rId23" cstate="print">
                       <a:extLst>
                         <a:ext uri="{28A0092B-C50C-407E-A947-70E740481C1C}">
                           <a14:useLocalDpi xmlns:a14="http://schemas.microsoft.com/office/drawing/2010/main" val="0"/>
@@ -35002,6 +35736,7 @@
         </w:rPr>
       </w:pPr>
       <w:r>
+        <w:lastRenderedPageBreak/>
         <w:t>Policy iteration</w:t>
       </w:r>
       <w:r>
@@ -36086,7 +36821,6 @@
           <w:color w:val="C45911" w:themeColor="accent2" w:themeShade="BF"/>
           <w:lang w:val="he-IL"/>
         </w:rPr>
-        <w:lastRenderedPageBreak/>
         <w:drawing>
           <wp:inline distT="0" distB="0" distL="0" distR="0" wp14:anchorId="0924C4C2" wp14:editId="2D100C06">
             <wp:extent cx="1811655" cy="3029585"/>
@@ -36105,7 +36839,7 @@
                     </pic:cNvPicPr>
                   </pic:nvPicPr>
                   <pic:blipFill>
-                    <a:blip r:embed="rId23">
+                    <a:blip r:embed="rId24">
                       <a:extLst>
                         <a:ext uri="{28A0092B-C50C-407E-A947-70E740481C1C}">
                           <a14:useLocalDpi xmlns:a14="http://schemas.microsoft.com/office/drawing/2010/main" val="0"/>
@@ -36139,7 +36873,7 @@
     </w:p>
     <w:p>
       <w:pPr>
-        <w:pStyle w:val="BodyText"/>
+        <w:pStyle w:val="a9"/>
         <w:bidi/>
         <w:spacing w:before="1"/>
         <w:ind w:left="1058"/>
@@ -36152,7 +36886,7 @@
     </w:p>
     <w:p>
       <w:pPr>
-        <w:pStyle w:val="BodyText"/>
+        <w:pStyle w:val="a9"/>
         <w:bidi/>
         <w:spacing w:before="1"/>
         <w:ind w:left="1058"/>
@@ -36165,7 +36899,7 @@
     </w:p>
     <w:p>
       <w:pPr>
-        <w:pStyle w:val="BodyText"/>
+        <w:pStyle w:val="a9"/>
         <w:bidi/>
         <w:spacing w:before="1"/>
         <w:ind w:left="1058"/>
@@ -36178,7 +36912,7 @@
     </w:p>
     <w:p>
       <w:pPr>
-        <w:pStyle w:val="BodyText"/>
+        <w:pStyle w:val="a9"/>
         <w:bidi/>
         <w:spacing w:before="1"/>
         <w:rPr>
@@ -36190,7 +36924,7 @@
     </w:p>
     <w:p>
       <w:pPr>
-        <w:pStyle w:val="BodyText"/>
+        <w:pStyle w:val="a9"/>
         <w:bidi/>
         <w:spacing w:before="1"/>
         <w:rPr>
@@ -39556,7 +40290,7 @@
     <w:lsdException w:name="Unresolved Mention" w:semiHidden="1" w:unhideWhenUsed="1"/>
     <w:lsdException w:name="Smart Link" w:semiHidden="1" w:unhideWhenUsed="1"/>
   </w:latentStyles>
-  <w:style w:type="paragraph" w:default="1" w:styleId="Normal">
+  <w:style w:type="paragraph" w:default="1" w:styleId="a">
     <w:name w:val="Normal"/>
     <w:qFormat/>
     <w:rsid w:val="00871EE8"/>
@@ -39569,11 +40303,11 @@
       <w:szCs w:val="24"/>
     </w:rPr>
   </w:style>
-  <w:style w:type="paragraph" w:styleId="Heading1">
+  <w:style w:type="paragraph" w:styleId="1">
     <w:name w:val="heading 1"/>
-    <w:basedOn w:val="Normal"/>
-    <w:next w:val="Normal"/>
-    <w:link w:val="Heading1Char"/>
+    <w:basedOn w:val="a"/>
+    <w:next w:val="a"/>
+    <w:link w:val="10"/>
     <w:uiPriority w:val="9"/>
     <w:qFormat/>
     <w:rsid w:val="0006208B"/>
@@ -39590,11 +40324,11 @@
       <w:szCs w:val="32"/>
     </w:rPr>
   </w:style>
-  <w:style w:type="paragraph" w:styleId="Heading2">
+  <w:style w:type="paragraph" w:styleId="2">
     <w:name w:val="heading 2"/>
-    <w:basedOn w:val="Normal"/>
-    <w:next w:val="Normal"/>
-    <w:link w:val="Heading2Char"/>
+    <w:basedOn w:val="a"/>
+    <w:next w:val="a"/>
+    <w:link w:val="20"/>
     <w:uiPriority w:val="9"/>
     <w:unhideWhenUsed/>
     <w:qFormat/>
@@ -39612,11 +40346,11 @@
       <w:szCs w:val="26"/>
     </w:rPr>
   </w:style>
-  <w:style w:type="paragraph" w:styleId="Heading3">
+  <w:style w:type="paragraph" w:styleId="3">
     <w:name w:val="heading 3"/>
-    <w:basedOn w:val="Normal"/>
-    <w:next w:val="Normal"/>
-    <w:link w:val="Heading3Char"/>
+    <w:basedOn w:val="a"/>
+    <w:next w:val="a"/>
+    <w:link w:val="30"/>
     <w:uiPriority w:val="9"/>
     <w:semiHidden/>
     <w:unhideWhenUsed/>
@@ -39633,13 +40367,13 @@
       <w:color w:val="1F3763" w:themeColor="accent1" w:themeShade="7F"/>
     </w:rPr>
   </w:style>
-  <w:style w:type="character" w:default="1" w:styleId="DefaultParagraphFont">
+  <w:style w:type="character" w:default="1" w:styleId="a0">
     <w:name w:val="Default Paragraph Font"/>
     <w:uiPriority w:val="1"/>
     <w:semiHidden/>
     <w:unhideWhenUsed/>
   </w:style>
-  <w:style w:type="table" w:default="1" w:styleId="TableNormal">
+  <w:style w:type="table" w:default="1" w:styleId="a1">
     <w:name w:val="Normal Table"/>
     <w:uiPriority w:val="99"/>
     <w:semiHidden/>
@@ -39654,17 +40388,17 @@
       </w:tblCellMar>
     </w:tblPr>
   </w:style>
-  <w:style w:type="numbering" w:default="1" w:styleId="NoList">
+  <w:style w:type="numbering" w:default="1" w:styleId="a2">
     <w:name w:val="No List"/>
     <w:uiPriority w:val="99"/>
     <w:semiHidden/>
     <w:unhideWhenUsed/>
   </w:style>
-  <w:style w:type="paragraph" w:styleId="Title">
+  <w:style w:type="paragraph" w:styleId="a3">
     <w:name w:val="Title"/>
-    <w:basedOn w:val="Normal"/>
-    <w:next w:val="Normal"/>
-    <w:link w:val="TitleChar"/>
+    <w:basedOn w:val="a"/>
+    <w:next w:val="a"/>
+    <w:link w:val="a4"/>
     <w:uiPriority w:val="10"/>
     <w:qFormat/>
     <w:rsid w:val="009B79C2"/>
@@ -39679,10 +40413,10 @@
       <w:szCs w:val="56"/>
     </w:rPr>
   </w:style>
-  <w:style w:type="character" w:customStyle="1" w:styleId="TitleChar">
-    <w:name w:val="Title Char"/>
-    <w:basedOn w:val="DefaultParagraphFont"/>
-    <w:link w:val="Title"/>
+  <w:style w:type="character" w:customStyle="1" w:styleId="a4">
+    <w:name w:val="כותרת טקסט תו"/>
+    <w:basedOn w:val="a0"/>
+    <w:link w:val="a3"/>
     <w:uiPriority w:val="10"/>
     <w:rsid w:val="009B79C2"/>
     <w:rPr>
@@ -39693,9 +40427,9 @@
       <w:szCs w:val="56"/>
     </w:rPr>
   </w:style>
-  <w:style w:type="paragraph" w:styleId="ListParagraph">
+  <w:style w:type="paragraph" w:styleId="a5">
     <w:name w:val="List Paragraph"/>
-    <w:basedOn w:val="Normal"/>
+    <w:basedOn w:val="a"/>
     <w:uiPriority w:val="34"/>
     <w:qFormat/>
     <w:rsid w:val="009B79C2"/>
@@ -39706,7 +40440,7 @@
   </w:style>
   <w:style w:type="character" w:styleId="Hyperlink">
     <w:name w:val="Hyperlink"/>
-    <w:basedOn w:val="DefaultParagraphFont"/>
+    <w:basedOn w:val="a0"/>
     <w:uiPriority w:val="99"/>
     <w:unhideWhenUsed/>
     <w:rsid w:val="009B79C2"/>
@@ -39715,9 +40449,9 @@
       <w:u w:val="single"/>
     </w:rPr>
   </w:style>
-  <w:style w:type="character" w:styleId="UnresolvedMention">
+  <w:style w:type="character" w:styleId="a6">
     <w:name w:val="Unresolved Mention"/>
-    <w:basedOn w:val="DefaultParagraphFont"/>
+    <w:basedOn w:val="a0"/>
     <w:uiPriority w:val="99"/>
     <w:semiHidden/>
     <w:unhideWhenUsed/>
@@ -39727,9 +40461,9 @@
       <w:shd w:val="clear" w:color="auto" w:fill="E1DFDD"/>
     </w:rPr>
   </w:style>
-  <w:style w:type="character" w:styleId="PlaceholderText">
+  <w:style w:type="character" w:styleId="a7">
     <w:name w:val="Placeholder Text"/>
-    <w:basedOn w:val="DefaultParagraphFont"/>
+    <w:basedOn w:val="a0"/>
     <w:uiPriority w:val="99"/>
     <w:semiHidden/>
     <w:rsid w:val="00EA7DBD"/>
@@ -39737,10 +40471,10 @@
       <w:color w:val="808080"/>
     </w:rPr>
   </w:style>
-  <w:style w:type="character" w:customStyle="1" w:styleId="Heading1Char">
-    <w:name w:val="Heading 1 Char"/>
-    <w:basedOn w:val="DefaultParagraphFont"/>
-    <w:link w:val="Heading1"/>
+  <w:style w:type="character" w:customStyle="1" w:styleId="10">
+    <w:name w:val="כותרת 1 תו"/>
+    <w:basedOn w:val="a0"/>
+    <w:link w:val="1"/>
     <w:uiPriority w:val="9"/>
     <w:rsid w:val="0006208B"/>
     <w:rPr>
@@ -39750,10 +40484,10 @@
       <w:szCs w:val="32"/>
     </w:rPr>
   </w:style>
-  <w:style w:type="character" w:customStyle="1" w:styleId="Heading2Char">
-    <w:name w:val="Heading 2 Char"/>
-    <w:basedOn w:val="DefaultParagraphFont"/>
-    <w:link w:val="Heading2"/>
+  <w:style w:type="character" w:customStyle="1" w:styleId="20">
+    <w:name w:val="כותרת 2 תו"/>
+    <w:basedOn w:val="a0"/>
+    <w:link w:val="2"/>
     <w:uiPriority w:val="9"/>
     <w:rsid w:val="004240C1"/>
     <w:rPr>
@@ -39765,7 +40499,7 @@
   </w:style>
   <w:style w:type="character" w:styleId="FollowedHyperlink">
     <w:name w:val="FollowedHyperlink"/>
-    <w:basedOn w:val="DefaultParagraphFont"/>
+    <w:basedOn w:val="a0"/>
     <w:uiPriority w:val="99"/>
     <w:semiHidden/>
     <w:unhideWhenUsed/>
@@ -39777,13 +40511,13 @@
   </w:style>
   <w:style w:type="paragraph" w:styleId="NormalWeb">
     <w:name w:val="Normal (Web)"/>
-    <w:basedOn w:val="Normal"/>
+    <w:basedOn w:val="a"/>
     <w:uiPriority w:val="99"/>
     <w:semiHidden/>
     <w:unhideWhenUsed/>
     <w:rsid w:val="00CB5B1F"/>
   </w:style>
-  <w:style w:type="paragraph" w:styleId="NoSpacing">
+  <w:style w:type="paragraph" w:styleId="a8">
     <w:name w:val="No Spacing"/>
     <w:uiPriority w:val="1"/>
     <w:qFormat/>
@@ -39792,10 +40526,10 @@
       <w:spacing w:after="0" w:line="240" w:lineRule="auto"/>
     </w:pPr>
   </w:style>
-  <w:style w:type="paragraph" w:styleId="BodyText">
+  <w:style w:type="paragraph" w:styleId="a9">
     <w:name w:val="Body Text"/>
-    <w:basedOn w:val="Normal"/>
-    <w:link w:val="BodyTextChar"/>
+    <w:basedOn w:val="a"/>
+    <w:link w:val="aa"/>
     <w:uiPriority w:val="1"/>
     <w:qFormat/>
     <w:rsid w:val="005951A0"/>
@@ -39810,10 +40544,10 @@
       <w:lang w:bidi="ar-SA"/>
     </w:rPr>
   </w:style>
-  <w:style w:type="character" w:customStyle="1" w:styleId="BodyTextChar">
-    <w:name w:val="Body Text Char"/>
-    <w:basedOn w:val="DefaultParagraphFont"/>
-    <w:link w:val="BodyText"/>
+  <w:style w:type="character" w:customStyle="1" w:styleId="aa">
+    <w:name w:val="גוף טקסט תו"/>
+    <w:basedOn w:val="a0"/>
+    <w:link w:val="a9"/>
     <w:uiPriority w:val="1"/>
     <w:rsid w:val="005951A0"/>
     <w:rPr>
@@ -39823,10 +40557,10 @@
       <w:lang w:bidi="ar-SA"/>
     </w:rPr>
   </w:style>
-  <w:style w:type="paragraph" w:styleId="HTMLPreformatted">
+  <w:style w:type="paragraph" w:styleId="HTML">
     <w:name w:val="HTML Preformatted"/>
-    <w:basedOn w:val="Normal"/>
-    <w:link w:val="HTMLPreformattedChar"/>
+    <w:basedOn w:val="a"/>
+    <w:link w:val="HTML0"/>
     <w:uiPriority w:val="99"/>
     <w:semiHidden/>
     <w:unhideWhenUsed/>
@@ -39837,10 +40571,10 @@
       <w:szCs w:val="20"/>
     </w:rPr>
   </w:style>
-  <w:style w:type="character" w:customStyle="1" w:styleId="HTMLPreformattedChar">
-    <w:name w:val="HTML Preformatted Char"/>
-    <w:basedOn w:val="DefaultParagraphFont"/>
-    <w:link w:val="HTMLPreformatted"/>
+  <w:style w:type="character" w:customStyle="1" w:styleId="HTML0">
+    <w:name w:val="HTML מעוצב מראש תו"/>
+    <w:basedOn w:val="a0"/>
+    <w:link w:val="HTML"/>
     <w:uiPriority w:val="99"/>
     <w:semiHidden/>
     <w:rsid w:val="00B47846"/>
@@ -39850,10 +40584,10 @@
       <w:szCs w:val="20"/>
     </w:rPr>
   </w:style>
-  <w:style w:type="character" w:customStyle="1" w:styleId="Heading3Char">
-    <w:name w:val="Heading 3 Char"/>
-    <w:basedOn w:val="DefaultParagraphFont"/>
-    <w:link w:val="Heading3"/>
+  <w:style w:type="character" w:customStyle="1" w:styleId="30">
+    <w:name w:val="כותרת 3 תו"/>
+    <w:basedOn w:val="a0"/>
+    <w:link w:val="3"/>
     <w:uiPriority w:val="9"/>
     <w:semiHidden/>
     <w:rsid w:val="00B85548"/>
@@ -39864,9 +40598,9 @@
       <w:szCs w:val="24"/>
     </w:rPr>
   </w:style>
-  <w:style w:type="character" w:styleId="CommentReference">
+  <w:style w:type="character" w:styleId="ab">
     <w:name w:val="annotation reference"/>
-    <w:basedOn w:val="DefaultParagraphFont"/>
+    <w:basedOn w:val="a0"/>
     <w:uiPriority w:val="99"/>
     <w:semiHidden/>
     <w:unhideWhenUsed/>
@@ -39876,10 +40610,10 @@
       <w:szCs w:val="16"/>
     </w:rPr>
   </w:style>
-  <w:style w:type="paragraph" w:styleId="CommentText">
+  <w:style w:type="paragraph" w:styleId="ac">
     <w:name w:val="annotation text"/>
-    <w:basedOn w:val="Normal"/>
-    <w:link w:val="CommentTextChar"/>
+    <w:basedOn w:val="a"/>
+    <w:link w:val="ad"/>
     <w:uiPriority w:val="99"/>
     <w:semiHidden/>
     <w:unhideWhenUsed/>
@@ -39889,10 +40623,10 @@
       <w:szCs w:val="20"/>
     </w:rPr>
   </w:style>
-  <w:style w:type="character" w:customStyle="1" w:styleId="CommentTextChar">
-    <w:name w:val="Comment Text Char"/>
-    <w:basedOn w:val="DefaultParagraphFont"/>
-    <w:link w:val="CommentText"/>
+  <w:style w:type="character" w:customStyle="1" w:styleId="ad">
+    <w:name w:val="טקסט הערה תו"/>
+    <w:basedOn w:val="a0"/>
+    <w:link w:val="ac"/>
     <w:uiPriority w:val="99"/>
     <w:semiHidden/>
     <w:rsid w:val="00291172"/>
@@ -39901,11 +40635,11 @@
       <w:szCs w:val="20"/>
     </w:rPr>
   </w:style>
-  <w:style w:type="paragraph" w:styleId="CommentSubject">
+  <w:style w:type="paragraph" w:styleId="ae">
     <w:name w:val="annotation subject"/>
-    <w:basedOn w:val="CommentText"/>
-    <w:next w:val="CommentText"/>
-    <w:link w:val="CommentSubjectChar"/>
+    <w:basedOn w:val="ac"/>
+    <w:next w:val="ac"/>
+    <w:link w:val="af"/>
     <w:uiPriority w:val="99"/>
     <w:semiHidden/>
     <w:unhideWhenUsed/>
@@ -39915,10 +40649,10 @@
       <w:bCs/>
     </w:rPr>
   </w:style>
-  <w:style w:type="character" w:customStyle="1" w:styleId="CommentSubjectChar">
-    <w:name w:val="Comment Subject Char"/>
-    <w:basedOn w:val="CommentTextChar"/>
-    <w:link w:val="CommentSubject"/>
+  <w:style w:type="character" w:customStyle="1" w:styleId="af">
+    <w:name w:val="נושא הערה תו"/>
+    <w:basedOn w:val="ad"/>
+    <w:link w:val="ae"/>
     <w:uiPriority w:val="99"/>
     <w:semiHidden/>
     <w:rsid w:val="00291172"/>
@@ -39929,10 +40663,10 @@
       <w:szCs w:val="20"/>
     </w:rPr>
   </w:style>
-  <w:style w:type="paragraph" w:styleId="BalloonText">
+  <w:style w:type="paragraph" w:styleId="af0">
     <w:name w:val="Balloon Text"/>
-    <w:basedOn w:val="Normal"/>
-    <w:link w:val="BalloonTextChar"/>
+    <w:basedOn w:val="a"/>
+    <w:link w:val="af1"/>
     <w:uiPriority w:val="99"/>
     <w:semiHidden/>
     <w:unhideWhenUsed/>
@@ -39943,10 +40677,10 @@
       <w:szCs w:val="18"/>
     </w:rPr>
   </w:style>
-  <w:style w:type="character" w:customStyle="1" w:styleId="BalloonTextChar">
-    <w:name w:val="Balloon Text Char"/>
-    <w:basedOn w:val="DefaultParagraphFont"/>
-    <w:link w:val="BalloonText"/>
+  <w:style w:type="character" w:customStyle="1" w:styleId="af1">
+    <w:name w:val="טקסט בלונים תו"/>
+    <w:basedOn w:val="a0"/>
+    <w:link w:val="af0"/>
     <w:uiPriority w:val="99"/>
     <w:semiHidden/>
     <w:rsid w:val="00D8520F"/>
@@ -39956,9 +40690,9 @@
       <w:szCs w:val="18"/>
     </w:rPr>
   </w:style>
-  <w:style w:type="table" w:styleId="TableGrid">
+  <w:style w:type="table" w:styleId="af2">
     <w:name w:val="Table Grid"/>
-    <w:basedOn w:val="TableNormal"/>
+    <w:basedOn w:val="a1"/>
     <w:uiPriority w:val="39"/>
     <w:rsid w:val="001A280D"/>
     <w:pPr>
@@ -39975,10 +40709,10 @@
       </w:tblBorders>
     </w:tblPr>
   </w:style>
-  <w:style w:type="paragraph" w:styleId="Header">
+  <w:style w:type="paragraph" w:styleId="af3">
     <w:name w:val="header"/>
-    <w:basedOn w:val="Normal"/>
-    <w:link w:val="HeaderChar"/>
+    <w:basedOn w:val="a"/>
+    <w:link w:val="af4"/>
     <w:uiPriority w:val="99"/>
     <w:unhideWhenUsed/>
     <w:rsid w:val="005427B3"/>
@@ -39989,10 +40723,10 @@
       </w:tabs>
     </w:pPr>
   </w:style>
-  <w:style w:type="character" w:customStyle="1" w:styleId="HeaderChar">
-    <w:name w:val="Header Char"/>
-    <w:basedOn w:val="DefaultParagraphFont"/>
-    <w:link w:val="Header"/>
+  <w:style w:type="character" w:customStyle="1" w:styleId="af4">
+    <w:name w:val="כותרת עליונה תו"/>
+    <w:basedOn w:val="a0"/>
+    <w:link w:val="af3"/>
     <w:uiPriority w:val="99"/>
     <w:rsid w:val="005427B3"/>
     <w:rPr>
@@ -40001,10 +40735,10 @@
       <w:szCs w:val="24"/>
     </w:rPr>
   </w:style>
-  <w:style w:type="paragraph" w:styleId="Footer">
+  <w:style w:type="paragraph" w:styleId="af5">
     <w:name w:val="footer"/>
-    <w:basedOn w:val="Normal"/>
-    <w:link w:val="FooterChar"/>
+    <w:basedOn w:val="a"/>
+    <w:link w:val="af6"/>
     <w:uiPriority w:val="99"/>
     <w:unhideWhenUsed/>
     <w:rsid w:val="005427B3"/>
@@ -40015,10 +40749,10 @@
       </w:tabs>
     </w:pPr>
   </w:style>
-  <w:style w:type="character" w:customStyle="1" w:styleId="FooterChar">
-    <w:name w:val="Footer Char"/>
-    <w:basedOn w:val="DefaultParagraphFont"/>
-    <w:link w:val="Footer"/>
+  <w:style w:type="character" w:customStyle="1" w:styleId="af6">
+    <w:name w:val="כותרת תחתונה תו"/>
+    <w:basedOn w:val="a0"/>
+    <w:link w:val="af5"/>
     <w:uiPriority w:val="99"/>
     <w:rsid w:val="005427B3"/>
     <w:rPr>
@@ -40027,9 +40761,9 @@
       <w:szCs w:val="24"/>
     </w:rPr>
   </w:style>
-  <w:style w:type="table" w:styleId="GridTable6Colorful">
+  <w:style w:type="table" w:styleId="6">
     <w:name w:val="Grid Table 6 Colorful"/>
-    <w:basedOn w:val="TableNormal"/>
+    <w:basedOn w:val="a1"/>
     <w:uiPriority w:val="51"/>
     <w:rsid w:val="00C35B6B"/>
     <w:pPr>
@@ -40101,7 +40835,7 @@
   </w:style>
   <w:style w:type="paragraph" w:customStyle="1" w:styleId="msonormal0">
     <w:name w:val="msonormal"/>
-    <w:basedOn w:val="Normal"/>
+    <w:basedOn w:val="a"/>
     <w:uiPriority w:val="99"/>
     <w:semiHidden/>
     <w:rsid w:val="001C4E75"/>

</xml_diff>